<commit_message>
Maschinelles Lernen und Klassifikation
</commit_message>
<xml_diff>
--- a/Bachelorarbeit_Lennart_Köpper.docx
+++ b/Bachelorarbeit_Lennart_Köpper.docx
@@ -5554,12 +5554,17 @@
           <w:tab w:val="left" w:pos="2127"/>
         </w:tabs>
       </w:pPr>
+      <w:proofErr w:type="gramStart"/>
       <w:r>
         <w:t>FFN</w:t>
       </w:r>
       <w:r>
         <w:tab/>
-        <w:t>Feed-Forward-Netz</w:t>
+        <w:t>Feed</w:t>
+      </w:r>
+      <w:proofErr w:type="gramEnd"/>
+      <w:r>
+        <w:t>-Forward-Netz</w:t>
       </w:r>
     </w:p>
     <w:p>
@@ -5999,8 +6004,13 @@
       <w:r>
         <w:t xml:space="preserve">weiter steigende Menge von Fahrzeug- und Sensordaten, welche </w:t>
       </w:r>
-      <w:r>
-        <w:t>durch zunehmend autonomisierte Fahrzeuge</w:t>
+      <w:proofErr w:type="gramStart"/>
+      <w:r>
+        <w:t>durch zunehmend</w:t>
+      </w:r>
+      <w:proofErr w:type="gramEnd"/>
+      <w:r>
+        <w:t xml:space="preserve"> autonomisierte Fahrzeuge</w:t>
       </w:r>
       <w:r>
         <w:t xml:space="preserve"> nicht nur </w:t>
@@ -6986,7 +6996,23 @@
           <w:i/>
           <w:iCs/>
         </w:rPr>
-        <w:t>ime-of-</w:t>
+        <w:t>ime-</w:t>
+      </w:r>
+      <w:proofErr w:type="spellStart"/>
+      <w:r>
+        <w:rPr>
+          <w:i/>
+          <w:iCs/>
+        </w:rPr>
+        <w:t>of</w:t>
+      </w:r>
+      <w:proofErr w:type="spellEnd"/>
+      <w:r>
+        <w:rPr>
+          <w:i/>
+          <w:iCs/>
+        </w:rPr>
+        <w:t>-</w:t>
       </w:r>
       <w:r>
         <w:rPr>
@@ -7377,7 +7403,23 @@
           <w:i/>
           <w:iCs/>
         </w:rPr>
-        <w:t>European Geostationary Navigation Overlay Service</w:t>
+        <w:t xml:space="preserve">European </w:t>
+      </w:r>
+      <w:proofErr w:type="spellStart"/>
+      <w:r>
+        <w:rPr>
+          <w:i/>
+          <w:iCs/>
+        </w:rPr>
+        <w:t>Geostationary</w:t>
+      </w:r>
+      <w:proofErr w:type="spellEnd"/>
+      <w:r>
+        <w:rPr>
+          <w:i/>
+          <w:iCs/>
+        </w:rPr>
+        <w:t xml:space="preserve"> Navigation Overlay Service</w:t>
       </w:r>
       <w:r>
         <w:t xml:space="preserve"> korrigiert werden. Diese senden über geostationäre Satelliten Korrektursignale, welche heutzutage von </w:t>
@@ -8361,7 +8403,13 @@
         <w:t>das Map-Matching</w:t>
       </w:r>
       <w:r>
-        <w:t xml:space="preserve"> unter Echtzeit-Bedingungen. Dass heißt die Punkte werden bereits während der Aufnahme auf das Straßennetz abgebildet, wobei natürlich nur die </w:t>
+        <w:t xml:space="preserve"> unter Echtzeit-Bedingungen. </w:t>
+      </w:r>
+      <w:r>
+        <w:t>Das</w:t>
+      </w:r>
+      <w:r>
+        <w:t xml:space="preserve"> heißt die Punkte werden bereits während der Aufnahme auf das Straßennetz abgebildet, wobei natürlich nur die </w:t>
       </w:r>
       <w:r>
         <w:t xml:space="preserve">bisher bekannten </w:t>
@@ -8455,9 +8503,11 @@
       <w:r>
         <w:t xml:space="preserve">zeigt eine Untersuchung von </w:t>
       </w:r>
+      <w:proofErr w:type="spellStart"/>
       <w:r>
         <w:t>Pingfu</w:t>
       </w:r>
+      <w:proofErr w:type="spellEnd"/>
       <w:r>
         <w:t xml:space="preserve"> Chao et al. </w:t>
       </w:r>
@@ -8536,6 +8586,536 @@
       <w:bookmarkEnd w:id="17"/>
     </w:p>
     <w:p>
+      <w:r>
+        <w:t xml:space="preserve">Eine weit verbreitete und recht allgemeine Definition des Begriffs </w:t>
+      </w:r>
+      <w:r>
+        <w:rPr>
+          <w:i/>
+          <w:iCs/>
+        </w:rPr>
+        <w:t>Maschinelles Lernen</w:t>
+      </w:r>
+      <w:r>
+        <w:rPr>
+          <w:i/>
+          <w:iCs/>
+        </w:rPr>
+        <w:t xml:space="preserve"> </w:t>
+      </w:r>
+      <w:r>
+        <w:t>wurde 1959 durch Arthur Lee Samuel, einem amerikanischen Pionier auf dem Gebiet der Computerspiele und künstlichen Intelligenz, geprägt</w:t>
+      </w:r>
+      <w:r>
+        <w:t xml:space="preserve"> </w:t>
+      </w:r>
+      <w:sdt>
+        <w:sdtPr>
+          <w:alias w:val="To edit, see citavi.com/edit"/>
+          <w:tag w:val="CitaviPlaceholder#29fbded3-f301-40c1-b2fe-fe7fe83cc7e2"/>
+          <w:id w:val="-1295673380"/>
+          <w:placeholder>
+            <w:docPart w:val="DefaultPlaceholder_-1854013440"/>
+          </w:placeholder>
+        </w:sdtPr>
+        <w:sdtContent>
+          <w:r>
+            <w:fldChar w:fldCharType="begin"/>
+          </w:r>
+          <w:r>
+            <w:instrText>ADDIN CitaviPlaceholder{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}</w:instrText>
+          </w:r>
+          <w:r>
+            <w:fldChar w:fldCharType="separate"/>
+          </w:r>
+          <w:r>
+            <w:t>[vgl. 9]</w:t>
+          </w:r>
+          <w:r>
+            <w:fldChar w:fldCharType="end"/>
+          </w:r>
+        </w:sdtContent>
+      </w:sdt>
+      <w:r>
+        <w:t>. Er definierte</w:t>
+      </w:r>
+      <w:r>
+        <w:t xml:space="preserve"> schon damals</w:t>
+      </w:r>
+      <w:r>
+        <w:t xml:space="preserve"> das Maschinelle Lernen als Fachgebiet, welches Computern die Fähigkeit zu lernen </w:t>
+      </w:r>
+      <w:r>
+        <w:t>verleiht,</w:t>
+      </w:r>
+      <w:r>
+        <w:t xml:space="preserve"> ohne </w:t>
+      </w:r>
+      <w:r>
+        <w:lastRenderedPageBreak/>
+        <w:t xml:space="preserve">explizit dafür </w:t>
+      </w:r>
+      <w:r>
+        <w:t>programmiert</w:t>
+      </w:r>
+      <w:r>
+        <w:t xml:space="preserve"> zu werden. </w:t>
+      </w:r>
+      <w:r>
+        <w:t xml:space="preserve">Um dies zu </w:t>
+      </w:r>
+      <w:r>
+        <w:t>erreichen,</w:t>
+      </w:r>
+      <w:r>
+        <w:t xml:space="preserve"> werden beim Maschinellen Lernen</w:t>
+      </w:r>
+      <w:r>
+        <w:t xml:space="preserve"> verschieden</w:t>
+      </w:r>
+      <w:r>
+        <w:t>e</w:t>
+      </w:r>
+      <w:r>
+        <w:t xml:space="preserve"> Algorithmen </w:t>
+      </w:r>
+      <w:r>
+        <w:t>eingesetzt</w:t>
+      </w:r>
+      <w:r>
+        <w:t xml:space="preserve">, welche dazu in der Lage </w:t>
+      </w:r>
+      <w:r>
+        <w:t>sind,</w:t>
+      </w:r>
+      <w:r>
+        <w:t xml:space="preserve"> sich im Hinblick auf eine gegebene Aufgabe selbstständig zu verbessern, indem sie durch die Verarbeitung von Beispieldaten </w:t>
+      </w:r>
+      <w:r>
+        <w:rPr>
+          <w:i/>
+          <w:iCs/>
+        </w:rPr>
+        <w:t>Erfahrung</w:t>
+      </w:r>
+      <w:r>
+        <w:rPr>
+          <w:i/>
+          <w:iCs/>
+        </w:rPr>
+        <w:t>en</w:t>
+      </w:r>
+      <w:r>
+        <w:t xml:space="preserve"> sammeln.</w:t>
+      </w:r>
+      <w:r>
+        <w:t xml:space="preserve"> </w:t>
+      </w:r>
+      <w:r>
+        <w:t xml:space="preserve">Die Menge der verwendeten Beispieldaten nennt man </w:t>
+      </w:r>
+      <w:r>
+        <w:t xml:space="preserve">hierbei </w:t>
+      </w:r>
+      <w:r>
+        <w:rPr>
+          <w:i/>
+          <w:iCs/>
+        </w:rPr>
+        <w:t>Trainingsdatensatz</w:t>
+      </w:r>
+      <w:r>
+        <w:t xml:space="preserve">. Ein einzelnes Beispiel wird als </w:t>
+      </w:r>
+      <w:r>
+        <w:rPr>
+          <w:i/>
+          <w:iCs/>
+        </w:rPr>
+        <w:t>Trainings</w:t>
+      </w:r>
+      <w:r>
+        <w:rPr>
+          <w:i/>
+          <w:iCs/>
+        </w:rPr>
+        <w:t>d</w:t>
+      </w:r>
+      <w:r>
+        <w:rPr>
+          <w:i/>
+          <w:iCs/>
+        </w:rPr>
+        <w:t>atenpunkt</w:t>
+      </w:r>
+      <w:r>
+        <w:t xml:space="preserve"> oder auch </w:t>
+      </w:r>
+      <w:r>
+        <w:rPr>
+          <w:i/>
+          <w:iCs/>
+        </w:rPr>
+        <w:t>Instanz</w:t>
+      </w:r>
+      <w:r>
+        <w:t xml:space="preserve"> bezeichnet</w:t>
+      </w:r>
+      <w:r>
+        <w:t xml:space="preserve">. Entsprechend bezeichnet man den Lernprozess als </w:t>
+      </w:r>
+      <w:r>
+        <w:rPr>
+          <w:i/>
+          <w:iCs/>
+        </w:rPr>
+        <w:t>Training</w:t>
+      </w:r>
+      <w:r>
+        <w:t>.</w:t>
+      </w:r>
+      <w:r>
+        <w:t xml:space="preserve"> </w:t>
+      </w:r>
+      <w:sdt>
+        <w:sdtPr>
+          <w:alias w:val="To edit, see citavi.com/edit"/>
+          <w:tag w:val="CitaviPlaceholder#866185de-e734-49a2-825b-104383b4d84e"/>
+          <w:id w:val="1499917774"/>
+          <w:placeholder>
+            <w:docPart w:val="DefaultPlaceholder_-1854013440"/>
+          </w:placeholder>
+        </w:sdtPr>
+        <w:sdtContent>
+          <w:r>
+            <w:fldChar w:fldCharType="begin"/>
+          </w:r>
+          <w:r>
+            <w:instrText>ADDIN CitaviPlaceholder{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}</w:instrText>
+          </w:r>
+          <w:r>
+            <w:fldChar w:fldCharType="separate"/>
+          </w:r>
+          <w:r>
+            <w:t>[vgl. 10, S. 4]</w:t>
+          </w:r>
+          <w:r>
+            <w:fldChar w:fldCharType="end"/>
+          </w:r>
+        </w:sdtContent>
+      </w:sdt>
+      <w:r>
+        <w:t xml:space="preserve"> </w:t>
+      </w:r>
+      <w:r>
+        <w:t>Die meisten Algorithmen sind hierbei modellbasiert, das heißt sie basieren auf (je nach Algorithmus</w:t>
+      </w:r>
+      <w:r>
+        <w:t xml:space="preserve"> und gewählten </w:t>
+      </w:r>
+      <w:proofErr w:type="spellStart"/>
+      <w:r>
+        <w:rPr>
+          <w:i/>
+          <w:iCs/>
+        </w:rPr>
+        <w:t>Hyperparamtern</w:t>
+      </w:r>
+      <w:proofErr w:type="spellEnd"/>
+      <w:r>
+        <w:t>) mehr oder weniger komplexen</w:t>
+      </w:r>
+      <w:r>
+        <w:t xml:space="preserve"> mathematischen</w:t>
+      </w:r>
+      <w:r>
+        <w:t xml:space="preserve"> </w:t>
+      </w:r>
+      <w:r>
+        <w:t>Modellen</w:t>
+      </w:r>
+      <w:r>
+        <w:t xml:space="preserve">, deren </w:t>
+      </w:r>
+      <w:r>
+        <w:rPr>
+          <w:i/>
+          <w:iCs/>
+        </w:rPr>
+        <w:t>Modellparameter</w:t>
+      </w:r>
+      <w:r>
+        <w:t xml:space="preserve"> im Zuge des Trainings so angepasst werden, dass sie die Daten </w:t>
+      </w:r>
+      <w:r>
+        <w:t xml:space="preserve">möglichst gut verallgemeinern. </w:t>
+      </w:r>
+      <w:r>
+        <w:t xml:space="preserve">Das trainierte </w:t>
+      </w:r>
+      <w:r>
+        <w:rPr>
+          <w:i/>
+          <w:iCs/>
+        </w:rPr>
+        <w:t>Modell</w:t>
+      </w:r>
+      <w:r>
+        <w:t xml:space="preserve"> kann anschließend auf die konkrete Aufgabenstellung angewandt werden, wobei es idealerweise dazu in der Lage ist auch mit neuen Datenpunkten umzugehen</w:t>
+      </w:r>
+      <w:r>
+        <w:t xml:space="preserve"> </w:t>
+      </w:r>
+      <w:sdt>
+        <w:sdtPr>
+          <w:alias w:val="To edit, see citavi.com/edit"/>
+          <w:tag w:val="CitaviPlaceholder#a7daeba9-e3b5-4eba-98c2-cd455c1b3a3b"/>
+          <w:id w:val="-1142800719"/>
+          <w:placeholder>
+            <w:docPart w:val="DefaultPlaceholder_-1854013440"/>
+          </w:placeholder>
+        </w:sdtPr>
+        <w:sdtContent>
+          <w:r>
+            <w:fldChar w:fldCharType="begin"/>
+          </w:r>
+          <w:r>
+            <w:instrText>ADDIN CitaviPlaceholder{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}</w:instrText>
+          </w:r>
+          <w:r>
+            <w:fldChar w:fldCharType="separate"/>
+          </w:r>
+          <w:r>
+            <w:t>[vgl. 10, S. 21ff.]</w:t>
+          </w:r>
+          <w:r>
+            <w:fldChar w:fldCharType="end"/>
+          </w:r>
+        </w:sdtContent>
+      </w:sdt>
+      <w:r>
+        <w:t>.</w:t>
+      </w:r>
+      <w:r>
+        <w:t xml:space="preserve"> </w:t>
+      </w:r>
+    </w:p>
+    <w:p>
+      <w:r>
+        <w:t xml:space="preserve">Maschinelles Lernen kommt meist dann zum Einsatz, wenn die </w:t>
+      </w:r>
+      <w:r>
+        <w:t>konventionellen</w:t>
+      </w:r>
+      <w:r>
+        <w:t xml:space="preserve"> Methoden der Informatik an ihre Grenzen stoßen. Dies ist insbesondere der Fall, wenn Aufgabenstellungen vorliegen, deren Lösung nur durch einen </w:t>
+      </w:r>
+      <w:r>
+        <w:t>sehr komplexen</w:t>
+      </w:r>
+      <w:r>
+        <w:t xml:space="preserve"> Regelsatz erreicht werden kann</w:t>
+      </w:r>
+      <w:r>
+        <w:t>. Dann ist es oftmals praktischer zu versuchen über große Datenmengen und entsprechende Algorithmen Erkenntnisse zu gewinnen oder gar Problemlösungen zu finden</w:t>
+      </w:r>
+      <w:r>
+        <w:t xml:space="preserve"> </w:t>
+      </w:r>
+      <w:sdt>
+        <w:sdtPr>
+          <w:alias w:val="To edit, see citavi.com/edit"/>
+          <w:tag w:val="CitaviPlaceholder#75b10201-bd96-4217-b6be-106261d02532"/>
+          <w:id w:val="-690301197"/>
+          <w:placeholder>
+            <w:docPart w:val="DefaultPlaceholder_-1854013440"/>
+          </w:placeholder>
+        </w:sdtPr>
+        <w:sdtContent>
+          <w:r>
+            <w:fldChar w:fldCharType="begin"/>
+          </w:r>
+          <w:r>
+            <w:instrText>ADDIN CitaviPlaceholder{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}</w:instrText>
+          </w:r>
+          <w:r>
+            <w:fldChar w:fldCharType="separate"/>
+          </w:r>
+          <w:r>
+            <w:t>[vgl. 10, S. 6]</w:t>
+          </w:r>
+          <w:r>
+            <w:fldChar w:fldCharType="end"/>
+          </w:r>
+        </w:sdtContent>
+      </w:sdt>
+      <w:r>
+        <w:t>.</w:t>
+      </w:r>
+    </w:p>
+    <w:p>
+      <w:r>
+        <w:t xml:space="preserve">Eine für das maschinelle Lernen typische Art von Problem ist hierbei die </w:t>
+      </w:r>
+      <w:r>
+        <w:rPr>
+          <w:i/>
+          <w:iCs/>
+        </w:rPr>
+        <w:t>Klassifikation</w:t>
+      </w:r>
+      <w:r>
+        <w:t xml:space="preserve">. </w:t>
+      </w:r>
+      <w:r>
+        <w:t>In diesem Kontext versteht man unter</w:t>
+      </w:r>
+      <w:r>
+        <w:t xml:space="preserve"> einem</w:t>
+      </w:r>
+      <w:r>
+        <w:t xml:space="preserve"> Klassifikation</w:t>
+      </w:r>
+      <w:r>
+        <w:t xml:space="preserve">sproblem ein Vorhersageproblem, bei welchem die gesuchte Vorhersage verschiedene Klassen von Objekten repräsentiert </w:t>
+      </w:r>
+      <w:sdt>
+        <w:sdtPr>
+          <w:alias w:val="To edit, see citavi.com/edit"/>
+          <w:tag w:val="CitaviPlaceholder#af963761-0d65-4c3a-bebe-ff1991a1ba7a"/>
+          <w:id w:val="1423383279"/>
+          <w:placeholder>
+            <w:docPart w:val="DefaultPlaceholder_-1854013440"/>
+          </w:placeholder>
+        </w:sdtPr>
+        <w:sdtContent>
+          <w:r>
+            <w:fldChar w:fldCharType="begin"/>
+          </w:r>
+          <w:r>
+            <w:instrText>ADDIN CitaviPlaceholder{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}</w:instrText>
+          </w:r>
+          <w:r>
+            <w:fldChar w:fldCharType="separate"/>
+          </w:r>
+          <w:r>
+            <w:t>[vgl. 11, S. 1]</w:t>
+          </w:r>
+          <w:r>
+            <w:fldChar w:fldCharType="end"/>
+          </w:r>
+        </w:sdtContent>
+      </w:sdt>
+      <w:r>
+        <w:t xml:space="preserve">. Vereinfacht gesagt werden bei einer Klassifikation also Objekte in verschiedene Kategorien eingeteilt. Im Zuge dieser Arbeit </w:t>
+      </w:r>
+      <w:r>
+        <w:t>sollen</w:t>
+      </w:r>
+      <w:r>
+        <w:t xml:space="preserve"> bspw. Verkehrsteilnehmer in die Klassen </w:t>
+      </w:r>
+      <w:r>
+        <w:rPr>
+          <w:i/>
+          <w:iCs/>
+        </w:rPr>
+        <w:t>Fußgänger</w:t>
+      </w:r>
+      <w:r>
+        <w:t xml:space="preserve">, </w:t>
+      </w:r>
+      <w:r>
+        <w:rPr>
+          <w:i/>
+          <w:iCs/>
+        </w:rPr>
+        <w:t>Fahrradfahrer</w:t>
+      </w:r>
+      <w:r>
+        <w:t xml:space="preserve">, </w:t>
+      </w:r>
+      <w:r>
+        <w:rPr>
+          <w:i/>
+          <w:iCs/>
+        </w:rPr>
+        <w:t>Motorradfahrer</w:t>
+      </w:r>
+      <w:r>
+        <w:t xml:space="preserve"> und </w:t>
+      </w:r>
+      <w:r>
+        <w:rPr>
+          <w:i/>
+          <w:iCs/>
+        </w:rPr>
+        <w:t>Auto</w:t>
+      </w:r>
+      <w:r>
+        <w:t xml:space="preserve"> eingeteilt</w:t>
+      </w:r>
+      <w:r>
+        <w:t xml:space="preserve"> werden</w:t>
+      </w:r>
+      <w:r>
+        <w:t>.</w:t>
+      </w:r>
+    </w:p>
+    <w:p>
+      <w:r>
+        <w:t xml:space="preserve">Algorithmen und Modelle, welche für die Vorhersage von Klassen eingesetzt werden können, nennt man </w:t>
+      </w:r>
+      <w:r>
+        <w:rPr>
+          <w:i/>
+          <w:iCs/>
+        </w:rPr>
+        <w:t>Klassifikationsverfahren</w:t>
+      </w:r>
+      <w:r>
+        <w:t xml:space="preserve"> oder auch </w:t>
+      </w:r>
+      <w:r>
+        <w:rPr>
+          <w:i/>
+          <w:iCs/>
+        </w:rPr>
+        <w:t>Klassifikatoren</w:t>
+      </w:r>
+      <w:r>
+        <w:rPr>
+          <w:i/>
+          <w:iCs/>
+        </w:rPr>
+        <w:t>.</w:t>
+      </w:r>
+      <w:r>
+        <w:t xml:space="preserve"> … </w:t>
+      </w:r>
+    </w:p>
+    <w:p>
+      <w:r>
+        <w:t xml:space="preserve">Davon abzugrenzen ist die Vorhersage numerischer Zielwerte, was </w:t>
+      </w:r>
+    </w:p>
+    <w:p>
+      <w:r>
+        <w:t xml:space="preserve"> </w:t>
+      </w:r>
+      <w:r>
+        <w:t xml:space="preserve">die Zuordnung von </w:t>
+      </w:r>
+      <w:proofErr w:type="gramStart"/>
+      <w:r>
+        <w:t>Ergebnisklassen .</w:t>
+      </w:r>
+      <w:proofErr w:type="gramEnd"/>
+      <w:r>
+        <w:t xml:space="preserve"> Ein Verfahren, welches </w:t>
+      </w:r>
+    </w:p>
+    <w:p>
       <w:pPr>
         <w:rPr>
           <w:color w:val="70AD47" w:themeColor="accent6"/>
@@ -8783,13 +9363,13 @@
             <w:fldChar w:fldCharType="begin"/>
           </w:r>
           <w:r>
-            <w:instrText>ADDIN CitaviPlaceholder{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}</w:instrText>
+            <w:instrText>ADDIN CitaviPlaceholder{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}</w:instrText>
           </w:r>
           <w:r>
             <w:fldChar w:fldCharType="separate"/>
           </w:r>
           <w:r>
-            <w:t>[vgl. 9, S. 94]</w:t>
+            <w:t>[vgl. 10, S. 94]</w:t>
           </w:r>
           <w:r>
             <w:fldChar w:fldCharType="end"/>
@@ -8954,13 +9534,13 @@
             <w:fldChar w:fldCharType="begin"/>
           </w:r>
           <w:r>
-            <w:instrText>ADDIN CitaviPlaceholder{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}</w:instrText>
+            <w:instrText>ADDIN CitaviPlaceholder{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}</w:instrText>
           </w:r>
           <w:r>
             <w:fldChar w:fldCharType="separate"/>
           </w:r>
           <w:r>
-            <w:t>[vgl. 10, S. 2]</w:t>
+            <w:t>[vgl. 11, S. 2]</w:t>
           </w:r>
           <w:r>
             <w:fldChar w:fldCharType="end"/>
@@ -9423,13 +10003,13 @@
             <w:fldChar w:fldCharType="begin"/>
           </w:r>
           <w:r>
-            <w:instrText>ADDIN CitaviPlaceholder{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}</w:instrText>
+            <w:instrText>ADDIN CitaviPlaceholder{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}</w:instrText>
           </w:r>
           <w:r>
             <w:fldChar w:fldCharType="separate"/>
           </w:r>
           <w:r>
-            <w:t>[vgl. 10, S. 3f.]</w:t>
+            <w:t>[vgl. 11, S. 3f.]</w:t>
           </w:r>
           <w:r>
             <w:fldChar w:fldCharType="end"/>
@@ -9511,13 +10091,13 @@
             <w:fldChar w:fldCharType="begin"/>
           </w:r>
           <w:r>
-            <w:instrText>ADDIN CitaviPlaceholder{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}</w:instrText>
+            <w:instrText>ADDIN CitaviPlaceholder{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}</w:instrText>
           </w:r>
           <w:r>
             <w:fldChar w:fldCharType="separate"/>
           </w:r>
           <w:r>
-            <w:t>[vgl. 9, S. 95]</w:t>
+            <w:t>[vgl. 10, S. 95]</w:t>
           </w:r>
           <w:r>
             <w:fldChar w:fldCharType="end"/>
@@ -9669,13 +10249,13 @@
             <w:fldChar w:fldCharType="begin"/>
           </w:r>
           <w:r>
-            <w:instrText>ADDIN CitaviPlaceholder{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}</w:instrText>
+            <w:instrText>ADDIN CitaviPlaceholder{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}</w:instrText>
           </w:r>
           <w:r>
             <w:fldChar w:fldCharType="separate"/>
           </w:r>
           <w:r>
-            <w:t>[vgl. 10, 6f.]</w:t>
+            <w:t>[vgl. 11, 6f.]</w:t>
           </w:r>
           <w:r>
             <w:fldChar w:fldCharType="end"/>
@@ -9886,7 +10466,15 @@
         <w:t xml:space="preserve">Da die Precision </w:t>
       </w:r>
       <w:r>
-        <w:t>durch die ausschließliche Beachtung der positiven Vorhersagen alleine betrachtet</w:t>
+        <w:t xml:space="preserve">durch die ausschließliche Beachtung der positiven Vorhersagen </w:t>
+      </w:r>
+      <w:proofErr w:type="gramStart"/>
+      <w:r>
+        <w:t>alleine</w:t>
+      </w:r>
+      <w:proofErr w:type="gramEnd"/>
+      <w:r>
+        <w:t xml:space="preserve"> betrachtet</w:t>
       </w:r>
       <w:r>
         <w:t xml:space="preserve"> sehr einseitig ist, geht Sie in der Regel mit de</w:t>
@@ -9995,13 +10583,13 @@
             <w:fldChar w:fldCharType="begin"/>
           </w:r>
           <w:r>
-            <w:instrText>ADDIN CitaviPlaceholder{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}</w:instrText>
+            <w:instrText>ADDIN CitaviPlaceholder{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}</w:instrText>
           </w:r>
           <w:r>
             <w:fldChar w:fldCharType="separate"/>
           </w:r>
           <w:r>
-            <w:t>[vgl. 9, S. 95]</w:t>
+            <w:t>[vgl. 10, S. 95]</w:t>
           </w:r>
           <w:r>
             <w:fldChar w:fldCharType="end"/>
@@ -10175,13 +10763,13 @@
             <w:fldChar w:fldCharType="begin"/>
           </w:r>
           <w:r>
-            <w:instrText>ADDIN CitaviPlaceholder{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}</w:instrText>
+            <w:instrText>ADDIN CitaviPlaceholder{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}</w:instrText>
           </w:r>
           <w:r>
             <w:fldChar w:fldCharType="separate"/>
           </w:r>
           <w:r>
-            <w:t>[vgl. 10, 6f.]</w:t>
+            <w:t>[vgl. 11, 6f.]</w:t>
           </w:r>
           <w:r>
             <w:fldChar w:fldCharType="end"/>
@@ -10585,13 +11173,13 @@
             <w:fldChar w:fldCharType="begin"/>
           </w:r>
           <w:r>
-            <w:instrText>ADDIN CitaviPlaceholder{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}</w:instrText>
+            <w:instrText>ADDIN CitaviPlaceholder{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}</w:instrText>
           </w:r>
           <w:r>
             <w:fldChar w:fldCharType="separate"/>
           </w:r>
           <w:r>
-            <w:t>[vgl. 9, S. 96]</w:t>
+            <w:t>[vgl. 10, S. 96]</w:t>
           </w:r>
           <w:r>
             <w:fldChar w:fldCharType="end"/>
@@ -10781,12 +11369,14 @@
       <w:r>
         <w:t xml:space="preserve">umfasst hierbei zwei verschiedene Map-Matching-Endpunkte, die ausgehend von der gleichen Eingabesequenz an GNSS-Punkten verschiedene Operationen ausführen. Der </w:t>
       </w:r>
+      <w:proofErr w:type="spellStart"/>
       <w:r>
         <w:rPr>
           <w:rStyle w:val="Code"/>
         </w:rPr>
         <w:t>trace_route</w:t>
       </w:r>
+      <w:proofErr w:type="spellEnd"/>
       <w:r>
         <w:t xml:space="preserve"> Endpunkt</w:t>
       </w:r>
@@ -10800,12 +11390,14 @@
         <w:lastRenderedPageBreak/>
         <w:t xml:space="preserve">zurück, wohingegen der </w:t>
       </w:r>
+      <w:proofErr w:type="spellStart"/>
       <w:r>
         <w:rPr>
           <w:rStyle w:val="Code"/>
         </w:rPr>
         <w:t>trace_attributes</w:t>
       </w:r>
+      <w:proofErr w:type="spellEnd"/>
       <w:r>
         <w:t xml:space="preserve"> Endpunkt dazu genutzt werden kann um detaillierte Informationen zu den zugeordneten Straßensegmenten (wie bspw. gültige Geschwindigkeitsbegrenzungen oder Art der Straße) zu erhalten.</w:t>
       </w:r>
@@ -10896,13 +11488,13 @@
             <w:fldChar w:fldCharType="begin"/>
           </w:r>
           <w:r>
-            <w:instrText>ADDIN CitaviPlaceholder{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}</w:instrText>
+            <w:instrText>ADDIN CitaviPlaceholder{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}</w:instrText>
           </w:r>
           <w:r>
             <w:fldChar w:fldCharType="separate"/>
           </w:r>
           <w:r>
-            <w:t>[11]</w:t>
+            <w:t>[12]</w:t>
           </w:r>
           <w:r>
             <w:fldChar w:fldCharType="end"/>
@@ -10988,13 +11580,13 @@
             <w:fldChar w:fldCharType="begin"/>
           </w:r>
           <w:r>
-            <w:instrText>ADDIN CitaviPlaceholder{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}</w:instrText>
+            <w:instrText>ADDIN CitaviPlaceholder{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}</w:instrText>
           </w:r>
           <w:r>
             <w:fldChar w:fldCharType="separate"/>
           </w:r>
           <w:r>
-            <w:t>[vgl. 12]</w:t>
+            <w:t>[vgl. 13]</w:t>
           </w:r>
           <w:r>
             <w:fldChar w:fldCharType="end"/>
@@ -11024,13 +11616,13 @@
             <w:fldChar w:fldCharType="begin"/>
           </w:r>
           <w:r>
-            <w:instrText>ADDIN CitaviPlaceholder{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}</w:instrText>
+            <w:instrText>ADDIN CitaviPlaceholder{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}</w:instrText>
           </w:r>
           <w:r>
             <w:fldChar w:fldCharType="separate"/>
           </w:r>
           <w:r>
-            <w:t>[13]</w:t>
+            <w:t>[14]</w:t>
           </w:r>
           <w:r>
             <w:fldChar w:fldCharType="end"/>
@@ -11100,7 +11692,10 @@
         <w:t xml:space="preserve"> dabei</w:t>
       </w:r>
       <w:r>
-        <w:t xml:space="preserve"> zumindest grundlegende Kenntnisse über die folgenden</w:t>
+        <w:t xml:space="preserve"> grundlegende Kenntnisse </w:t>
+      </w:r>
+      <w:r>
+        <w:t>zu den folgenden</w:t>
       </w:r>
       <w:r>
         <w:t xml:space="preserve"> zwei</w:t>
@@ -11108,6 +11703,7 @@
       <w:r>
         <w:t xml:space="preserve"> Bibliotheken vorausgesetzt: </w:t>
       </w:r>
+      <w:proofErr w:type="spellStart"/>
       <w:r>
         <w:rPr>
           <w:i/>
@@ -11122,6 +11718,7 @@
         </w:rPr>
         <w:t>andas</w:t>
       </w:r>
+      <w:proofErr w:type="spellEnd"/>
       <w:r>
         <w:t xml:space="preserve"> und </w:t>
       </w:r>
@@ -11139,18 +11736,33 @@
         <w:t xml:space="preserve"> </w:t>
       </w:r>
       <w:r>
-        <w:t>Diese können bei Bedarf durch ein Studium der im Folgenden referenzierten Dokumentationen erlangt werden.</w:t>
+        <w:t>Diese können bei Bedarf durch ein Studium der referenzierten Dokumentationen erlangt werden.</w:t>
       </w:r>
     </w:p>
     <w:p>
       <w:r>
         <w:t xml:space="preserve">Bei </w:t>
       </w:r>
+      <w:proofErr w:type="spellStart"/>
       <w:r>
         <w:t>p</w:t>
       </w:r>
       <w:r>
-        <w:t xml:space="preserve">andas handelt es sich um eine Bibliothek zur Datenanalyse und -verarbeitung. Die Bibliothek bietet dabei zusätzliche Datenstrukturen, wie die sogenannten Dataframes, um auch sehr große Datensätze effizient zu manipulieren </w:t>
+        <w:t>andas</w:t>
+      </w:r>
+      <w:proofErr w:type="spellEnd"/>
+      <w:r>
+        <w:t xml:space="preserve"> handelt es sich um eine Bibliothek zur Datenanalyse und -verarbeitung. Die Bibliothek bietet dabei zusätzliche Datenstrukturen, wie die sogenannten </w:t>
+      </w:r>
+      <w:r>
+        <w:rPr>
+          <w:i/>
+          <w:iCs/>
+        </w:rPr>
+        <w:t>Dataframes</w:t>
+      </w:r>
+      <w:r>
+        <w:t xml:space="preserve">, um auch sehr große Datensätze effizient zu manipulieren </w:t>
       </w:r>
       <w:sdt>
         <w:sdtPr>
@@ -11166,13 +11778,13 @@
             <w:fldChar w:fldCharType="begin"/>
           </w:r>
           <w:r>
-            <w:instrText>ADDIN CitaviPlaceholder{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}</w:instrText>
+            <w:instrText>ADDIN CitaviPlaceholder{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}</w:instrText>
           </w:r>
           <w:r>
             <w:fldChar w:fldCharType="separate"/>
           </w:r>
           <w:r>
-            <w:t>[vgl. 14]</w:t>
+            <w:t>[vgl. 15]</w:t>
           </w:r>
           <w:r>
             <w:fldChar w:fldCharType="end"/>
@@ -11183,7 +11795,15 @@
         <w:t>.</w:t>
       </w:r>
       <w:r>
-        <w:t xml:space="preserve"> Verwendete Funktionen und Objekte von pandas werden im Code über d</w:t>
+        <w:t xml:space="preserve"> Verwendete Funktionen und Objekte von </w:t>
+      </w:r>
+      <w:proofErr w:type="spellStart"/>
+      <w:r>
+        <w:t>pandas</w:t>
+      </w:r>
+      <w:proofErr w:type="spellEnd"/>
+      <w:r>
+        <w:t xml:space="preserve"> werden im Code über d</w:t>
       </w:r>
       <w:r>
         <w:t>ie</w:t>
@@ -11213,12 +11833,14 @@
         </w:rPr>
         <w:t xml:space="preserve"> </w:t>
       </w:r>
+      <w:proofErr w:type="spellStart"/>
       <w:r>
         <w:rPr>
           <w:rStyle w:val="Code"/>
         </w:rPr>
         <w:t>pd</w:t>
       </w:r>
+      <w:proofErr w:type="spellEnd"/>
       <w:r>
         <w:t xml:space="preserve"> eindeutig als solche gekennzeichnet.</w:t>
       </w:r>
@@ -11243,7 +11865,17 @@
         <w:t xml:space="preserve">numerische </w:t>
       </w:r>
       <w:r>
-        <w:t xml:space="preserve">Berechnungen. Auch NumPy kommt neben zahlreichen Funktionen mit eigenen Datenstrukturen, wie Arrays, die für performante </w:t>
+        <w:t xml:space="preserve">Berechnungen. Auch NumPy kommt neben zahlreichen Funktionen mit eigenen Datenstrukturen, wie </w:t>
+      </w:r>
+      <w:r>
+        <w:rPr>
+          <w:i/>
+          <w:iCs/>
+        </w:rPr>
+        <w:t>Arrays</w:t>
+      </w:r>
+      <w:r>
+        <w:t xml:space="preserve">, die für performante </w:t>
       </w:r>
       <w:r>
         <w:t>Operationen auf</w:t>
@@ -11252,7 +11884,10 @@
         <w:t xml:space="preserve"> höherdimensionalen Vektoren und Matrizen eingesetzt werden können. Diese Datenstrukturen bilden auch die Grundlage für andere Bibliotheken, wie</w:t>
       </w:r>
       <w:r>
-        <w:t xml:space="preserve"> auch</w:t>
+        <w:t xml:space="preserve"> </w:t>
+      </w:r>
+      <w:r>
+        <w:t>bspw.</w:t>
       </w:r>
       <w:r>
         <w:t xml:space="preserve"> Pandas </w:t>
@@ -11271,13 +11906,17 @@
             <w:fldChar w:fldCharType="begin"/>
           </w:r>
           <w:r>
-            <w:instrText>ADDIN CitaviPlaceholder{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}</w:instrText>
+            <w:instrText>ADDIN CitaviPlaceholder{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}</w:instrText>
           </w:r>
           <w:r>
             <w:fldChar w:fldCharType="separate"/>
           </w:r>
           <w:r>
-            <w:t>[vgl. 15]</w:t>
+            <w:t xml:space="preserve">[vgl. </w:t>
+          </w:r>
+          <w:r>
+            <w:lastRenderedPageBreak/>
+            <w:t>16]</w:t>
           </w:r>
           <w:r>
             <w:fldChar w:fldCharType="end"/>
@@ -11288,30 +11927,28 @@
         <w:t>.</w:t>
       </w:r>
       <w:r>
+        <w:t xml:space="preserve"> Im Code werden NumPy Funktionen und Objekte über d</w:t>
+      </w:r>
+      <w:r>
+        <w:t>ie</w:t>
+      </w:r>
+      <w:r>
+        <w:t xml:space="preserve"> Namespace</w:t>
+      </w:r>
+      <w:r>
+        <w:t>-Referenz</w:t>
+      </w:r>
+      <w:r>
         <w:t xml:space="preserve"> </w:t>
       </w:r>
-      <w:r>
-        <w:lastRenderedPageBreak/>
-        <w:t>Im Code werden NumPy Funktionen und Objekte über d</w:t>
-      </w:r>
-      <w:r>
-        <w:t>ie</w:t>
-      </w:r>
-      <w:r>
-        <w:t xml:space="preserve"> Namespace</w:t>
-      </w:r>
-      <w:r>
-        <w:t>-Referenz</w:t>
-      </w:r>
-      <w:r>
-        <w:t xml:space="preserve"> </w:t>
-      </w:r>
+      <w:proofErr w:type="spellStart"/>
       <w:r>
         <w:rPr>
           <w:rStyle w:val="Code"/>
         </w:rPr>
         <w:t>np</w:t>
       </w:r>
+      <w:proofErr w:type="spellEnd"/>
       <w:r>
         <w:rPr>
           <w:rStyle w:val="Code"/>
@@ -11328,6 +11965,7 @@
         <w:pStyle w:val="berschrift3"/>
       </w:pPr>
       <w:bookmarkStart w:id="35" w:name="_Toc138604050"/>
+      <w:proofErr w:type="spellStart"/>
       <w:r>
         <w:t>s</w:t>
       </w:r>
@@ -11341,6 +11979,7 @@
         <w:t>earn</w:t>
       </w:r>
       <w:bookmarkEnd w:id="35"/>
+      <w:proofErr w:type="spellEnd"/>
     </w:p>
     <w:p>
       <w:pPr>
@@ -11349,6 +11988,7 @@
           <w:rFonts w:ascii="Times New Roman" w:hAnsi="Times New Roman" w:cs="Times New Roman"/>
         </w:rPr>
       </w:pPr>
+      <w:proofErr w:type="spellStart"/>
       <w:r>
         <w:t>Scikit</w:t>
       </w:r>
@@ -11356,7 +11996,11 @@
         <w:t>-l</w:t>
       </w:r>
       <w:r>
-        <w:t xml:space="preserve">earn </w:t>
+        <w:t>earn</w:t>
+      </w:r>
+      <w:proofErr w:type="spellEnd"/>
+      <w:r>
+        <w:t xml:space="preserve"> </w:t>
       </w:r>
       <w:r>
         <w:t>gilt</w:t>
@@ -11365,7 +12009,7 @@
         <w:t xml:space="preserve"> </w:t>
       </w:r>
       <w:r>
-        <w:t>als die umfa</w:t>
+        <w:t>als umfa</w:t>
       </w:r>
       <w:r>
         <w:t>ngreichste</w:t>
@@ -11392,10 +12036,7 @@
         <w:t xml:space="preserve"> dabei insbesondere die Bereiche Datentransformation und -vorverarbeitung, überwachte Lernverfahren, unüberwachte Lernverfahren sowie Modell-Evaluierung und -Auswahl</w:t>
       </w:r>
       <w:r>
-        <w:t xml:space="preserve">. Dabei sind alle Implementierungen </w:t>
-      </w:r>
-      <w:r>
-        <w:t>stark auf ihre Berechnungseffizienz optimiert.</w:t>
+        <w:t>. Dabei sind alle Implementierungen stark auf ihre Berechnungseffizienz optimiert.</w:t>
       </w:r>
       <w:r>
         <w:t xml:space="preserve"> </w:t>
@@ -11414,13 +12055,13 @@
             <w:fldChar w:fldCharType="begin"/>
           </w:r>
           <w:r>
-            <w:instrText>ADDIN CitaviPlaceholder{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}</w:instrText>
+            <w:instrText>ADDIN CitaviPlaceholder{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}</w:instrText>
           </w:r>
           <w:r>
             <w:fldChar w:fldCharType="separate"/>
           </w:r>
           <w:r>
-            <w:t>[vgl. 16, S. 353]</w:t>
+            <w:t>[vgl. 17, S. 353]</w:t>
           </w:r>
           <w:r>
             <w:fldChar w:fldCharType="end"/>
@@ -11445,6 +12086,7 @@
       <w:r>
         <w:t xml:space="preserve"> Klassen generalisiert: </w:t>
       </w:r>
+      <w:proofErr w:type="spellStart"/>
       <w:r>
         <w:rPr>
           <w:i/>
@@ -11452,6 +12094,7 @@
         </w:rPr>
         <w:t>Estimatoren</w:t>
       </w:r>
+      <w:proofErr w:type="spellEnd"/>
       <w:r>
         <w:t>,</w:t>
       </w:r>
@@ -11481,69 +12124,177 @@
       <w:r>
         <w:t xml:space="preserve">Zu ersteren zählen alle Objekte, die interne Parameter auf Basis eines Datensatzes erlernen oder abschätzen können. Dies wird über die Methode </w:t>
       </w:r>
+      <w:proofErr w:type="gramStart"/>
       <w:r>
         <w:rPr>
           <w:rStyle w:val="Code"/>
         </w:rPr>
-        <w:t>fit()</w:t>
+        <w:t>fit(</w:t>
+      </w:r>
+      <w:proofErr w:type="gramEnd"/>
+      <w:r>
+        <w:rPr>
+          <w:rStyle w:val="Code"/>
+        </w:rPr>
+        <w:t>)</w:t>
       </w:r>
       <w:r>
         <w:t xml:space="preserve"> angestoßen, welche den Datensatz entgegennimmt. Alle Parameter können anschließend über öffentliche Attribute des Objekts abgerufen werden.</w:t>
       </w:r>
       <w:r>
-        <w:t xml:space="preserve"> Transformer sind Estimatoren, welche einen Datensatz zusätzlich </w:t>
+        <w:t xml:space="preserve"> Transformer sind </w:t>
+      </w:r>
+      <w:proofErr w:type="spellStart"/>
+      <w:r>
+        <w:t>Estimatoren</w:t>
+      </w:r>
+      <w:proofErr w:type="spellEnd"/>
+      <w:r>
+        <w:t xml:space="preserve">, welche einen Datensatz zusätzlich </w:t>
       </w:r>
       <w:r>
         <w:t xml:space="preserve">transformieren können. Die Transformation wird mit der Methode </w:t>
       </w:r>
+      <w:proofErr w:type="spellStart"/>
+      <w:proofErr w:type="gramStart"/>
       <w:r>
         <w:rPr>
           <w:rStyle w:val="Code"/>
         </w:rPr>
-        <w:t>transform()</w:t>
+        <w:t>transform</w:t>
+      </w:r>
+      <w:proofErr w:type="spellEnd"/>
+      <w:r>
+        <w:rPr>
+          <w:rStyle w:val="Code"/>
+        </w:rPr>
+        <w:t>(</w:t>
+      </w:r>
+      <w:proofErr w:type="gramEnd"/>
+      <w:r>
+        <w:rPr>
+          <w:rStyle w:val="Code"/>
+        </w:rPr>
+        <w:t>)</w:t>
       </w:r>
       <w:r>
         <w:t xml:space="preserve">ausgeführt, die einen Datensatz entgegennimmt und den transformierten Datensatz zurückliefert. Die Transformation beruht dabei auf den gelernten Parameter der </w:t>
       </w:r>
+      <w:proofErr w:type="gramStart"/>
       <w:r>
         <w:rPr>
           <w:rStyle w:val="Code"/>
         </w:rPr>
-        <w:t>fit()</w:t>
+        <w:t>fit(</w:t>
+      </w:r>
+      <w:proofErr w:type="gramEnd"/>
+      <w:r>
+        <w:rPr>
+          <w:rStyle w:val="Code"/>
+        </w:rPr>
+        <w:t>)</w:t>
       </w:r>
       <w:r>
         <w:t xml:space="preserve">-Methode. Alternativ kann auch die Methode </w:t>
       </w:r>
+      <w:proofErr w:type="spellStart"/>
       <w:r>
         <w:rPr>
           <w:rStyle w:val="Code"/>
         </w:rPr>
-        <w:t>fit_transform()</w:t>
+        <w:t>fit_</w:t>
+      </w:r>
+      <w:proofErr w:type="gramStart"/>
+      <w:r>
+        <w:rPr>
+          <w:rStyle w:val="Code"/>
+        </w:rPr>
+        <w:t>transform</w:t>
+      </w:r>
+      <w:proofErr w:type="spellEnd"/>
+      <w:r>
+        <w:rPr>
+          <w:rStyle w:val="Code"/>
+        </w:rPr>
+        <w:t>(</w:t>
+      </w:r>
+      <w:proofErr w:type="gramEnd"/>
+      <w:r>
+        <w:rPr>
+          <w:rStyle w:val="Code"/>
+        </w:rPr>
+        <w:t>)</w:t>
       </w:r>
       <w:r>
         <w:t xml:space="preserve"> genutzt werden, die dem aufeinanderfolgenden Aufruf  der beiden Methoden entspricht.</w:t>
       </w:r>
       <w:r>
-        <w:t xml:space="preserve"> Zu guter Letzt sind Prädiktoren Estimatoren, die in der Lage sind auf Basis gegebener Datenpunkte Vorhersagen zu treffen. Alle Prädiktoren besitzen hierfür die Methode </w:t>
-      </w:r>
+        <w:t xml:space="preserve"> Zu guter Letzt sind Prädiktoren </w:t>
+      </w:r>
+      <w:proofErr w:type="spellStart"/>
+      <w:r>
+        <w:t>Estimatoren</w:t>
+      </w:r>
+      <w:proofErr w:type="spellEnd"/>
+      <w:r>
+        <w:t xml:space="preserve">, die in der Lage sind auf Basis gegebener Datenpunkte Vorhersagen zu treffen. Alle Prädiktoren besitzen hierfür die Methode </w:t>
+      </w:r>
+      <w:proofErr w:type="spellStart"/>
+      <w:proofErr w:type="gramStart"/>
       <w:r>
         <w:rPr>
           <w:rStyle w:val="Code"/>
         </w:rPr>
-        <w:t>predict()</w:t>
+        <w:t>predict</w:t>
+      </w:r>
+      <w:proofErr w:type="spellEnd"/>
+      <w:r>
+        <w:rPr>
+          <w:rStyle w:val="Code"/>
+        </w:rPr>
+        <w:t>(</w:t>
+      </w:r>
+      <w:proofErr w:type="gramEnd"/>
+      <w:r>
+        <w:rPr>
+          <w:rStyle w:val="Code"/>
+        </w:rPr>
+        <w:t>)</w:t>
       </w:r>
       <w:r>
         <w:rPr>
           <w:rStyle w:val="Code"/>
           <w:rFonts w:ascii="Times New Roman" w:hAnsi="Times New Roman" w:cs="Times New Roman"/>
         </w:rPr>
-        <w:t xml:space="preserve">, welche einen Satz an Datenpunkte entgegennimmt und einen Satz entsprechender Vorhersagen zurückliefert. Außerdem besitzen alle Prädiktoren die Methode </w:t>
+        <w:t>, welche einen Satz an Datenpunkte</w:t>
       </w:r>
       <w:r>
         <w:rPr>
           <w:rStyle w:val="Code"/>
-        </w:rPr>
-        <w:t>score()</w:t>
+          <w:rFonts w:ascii="Times New Roman" w:hAnsi="Times New Roman" w:cs="Times New Roman"/>
+        </w:rPr>
+        <w:t>n</w:t>
+      </w:r>
+      <w:r>
+        <w:rPr>
+          <w:rStyle w:val="Code"/>
+          <w:rFonts w:ascii="Times New Roman" w:hAnsi="Times New Roman" w:cs="Times New Roman"/>
+        </w:rPr>
+        <w:t xml:space="preserve"> entgegennimmt und einen Satz entsprechender Vorhersagen zurückliefert. Außerdem besitzen alle Prädiktoren die Methode </w:t>
+      </w:r>
+      <w:proofErr w:type="gramStart"/>
+      <w:r>
+        <w:rPr>
+          <w:rStyle w:val="Code"/>
+        </w:rPr>
+        <w:t>score(</w:t>
+      </w:r>
+      <w:proofErr w:type="gramEnd"/>
+      <w:r>
+        <w:rPr>
+          <w:rStyle w:val="Code"/>
+        </w:rPr>
+        <w:t>)</w:t>
       </w:r>
       <w:r>
         <w:rPr>
@@ -11599,7 +12350,7 @@
               <w:rStyle w:val="Code"/>
               <w:rFonts w:ascii="Times New Roman" w:hAnsi="Times New Roman" w:cs="Times New Roman"/>
             </w:rPr>
-            <w:instrText>ADDIN CitaviPlaceholder{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}</w:instrText>
+            <w:instrText>ADDIN CitaviPlaceholder{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}</w:instrText>
           </w:r>
           <w:r>
             <w:rPr>
@@ -11613,7 +12364,7 @@
               <w:rStyle w:val="Code"/>
               <w:rFonts w:ascii="Times New Roman" w:hAnsi="Times New Roman" w:cs="Times New Roman"/>
             </w:rPr>
-            <w:t>[vgl. 9, S. 66]</w:t>
+            <w:t>[vgl. 10, S. 66]</w:t>
           </w:r>
           <w:r>
             <w:rPr>
@@ -11644,14 +12395,78 @@
           <w:rStyle w:val="Code"/>
           <w:rFonts w:ascii="Times New Roman" w:hAnsi="Times New Roman" w:cs="Times New Roman"/>
         </w:rPr>
-        <w:t>Eine Abfolge von Transformern und ein abschließender beliebiger Estimator können außerdem als wiederverwendbare Pipeline definiert und abgespeichert werden. Wobei sich diese anschließend wie ein einziger Estimator verhält. Damit können bspw. alle benötigten Vorverarbeitungsschritte und eine anschließende Klassifikation zusammengefasst werden.</w:t>
-      </w:r>
+        <w:t xml:space="preserve">Eine Abfolge von Transformern und ein abschließender beliebiger </w:t>
+      </w:r>
+      <w:proofErr w:type="spellStart"/>
       <w:r>
         <w:rPr>
           <w:rStyle w:val="Code"/>
           <w:rFonts w:ascii="Times New Roman" w:hAnsi="Times New Roman" w:cs="Times New Roman"/>
         </w:rPr>
-        <w:t xml:space="preserve"> Bei Unklarheiten können weitere Informationen zu Funktionen und Objekten von scikit-learn über die Dokumentation unter </w:t>
+        <w:t>Estimator</w:t>
+      </w:r>
+      <w:proofErr w:type="spellEnd"/>
+      <w:r>
+        <w:rPr>
+          <w:rStyle w:val="Code"/>
+          <w:rFonts w:ascii="Times New Roman" w:hAnsi="Times New Roman" w:cs="Times New Roman"/>
+        </w:rPr>
+        <w:t xml:space="preserve"> können außerdem als wiederverwendbare </w:t>
+      </w:r>
+      <w:r>
+        <w:rPr>
+          <w:rStyle w:val="Code"/>
+          <w:rFonts w:ascii="Times New Roman" w:hAnsi="Times New Roman" w:cs="Times New Roman"/>
+          <w:i/>
+          <w:iCs/>
+        </w:rPr>
+        <w:t>Pipeline</w:t>
+      </w:r>
+      <w:r>
+        <w:rPr>
+          <w:rStyle w:val="Code"/>
+          <w:rFonts w:ascii="Times New Roman" w:hAnsi="Times New Roman" w:cs="Times New Roman"/>
+        </w:rPr>
+        <w:t xml:space="preserve"> definiert und abgespeichert werden. Wobei sich diese anschließend wie ein einziger </w:t>
+      </w:r>
+      <w:proofErr w:type="spellStart"/>
+      <w:r>
+        <w:rPr>
+          <w:rStyle w:val="Code"/>
+          <w:rFonts w:ascii="Times New Roman" w:hAnsi="Times New Roman" w:cs="Times New Roman"/>
+        </w:rPr>
+        <w:t>Estimator</w:t>
+      </w:r>
+      <w:proofErr w:type="spellEnd"/>
+      <w:r>
+        <w:rPr>
+          <w:rStyle w:val="Code"/>
+          <w:rFonts w:ascii="Times New Roman" w:hAnsi="Times New Roman" w:cs="Times New Roman"/>
+        </w:rPr>
+        <w:t xml:space="preserve"> verhält. Damit können bspw. alle benötigten Vorverarbeitungsschritte und eine anschließende Klassifikation zusammengefasst werden.</w:t>
+      </w:r>
+      <w:r>
+        <w:rPr>
+          <w:rStyle w:val="Code"/>
+          <w:rFonts w:ascii="Times New Roman" w:hAnsi="Times New Roman" w:cs="Times New Roman"/>
+        </w:rPr>
+        <w:t xml:space="preserve"> Bei Unklarheiten können weitere Informationen zu Funktionen und Objekten von </w:t>
+      </w:r>
+      <w:proofErr w:type="spellStart"/>
+      <w:r>
+        <w:rPr>
+          <w:rStyle w:val="Code"/>
+          <w:rFonts w:ascii="Times New Roman" w:hAnsi="Times New Roman" w:cs="Times New Roman"/>
+        </w:rPr>
+        <w:t>scikit-learn</w:t>
+      </w:r>
+      <w:proofErr w:type="spellEnd"/>
+      <w:r>
+        <w:rPr>
+          <w:rStyle w:val="Code"/>
+          <w:rFonts w:ascii="Times New Roman" w:hAnsi="Times New Roman" w:cs="Times New Roman"/>
+        </w:rPr>
+        <w:t xml:space="preserve"> über die Dokumentation unter </w:t>
       </w:r>
       <w:sdt>
         <w:sdtPr>
@@ -11679,7 +12494,7 @@
               <w:rStyle w:val="Code"/>
               <w:rFonts w:ascii="Times New Roman" w:hAnsi="Times New Roman" w:cs="Times New Roman"/>
             </w:rPr>
-            <w:instrText>ADDIN CitaviPlaceholder{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}</w:instrText>
+            <w:instrText>ADDIN CitaviPlaceholder{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}</w:instrText>
           </w:r>
           <w:r>
             <w:rPr>
@@ -11693,7 +12508,7 @@
               <w:rStyle w:val="Code"/>
               <w:rFonts w:ascii="Times New Roman" w:hAnsi="Times New Roman" w:cs="Times New Roman"/>
             </w:rPr>
-            <w:t>[17]</w:t>
+            <w:t>[18]</w:t>
           </w:r>
           <w:r>
             <w:rPr>
@@ -11727,6 +12542,7 @@
         <w:pStyle w:val="berschrift3"/>
       </w:pPr>
       <w:bookmarkStart w:id="36" w:name="_Toc138604051"/>
+      <w:proofErr w:type="spellStart"/>
       <w:r>
         <w:t>Tensor</w:t>
       </w:r>
@@ -11734,7 +12550,11 @@
         <w:t>F</w:t>
       </w:r>
       <w:r>
-        <w:t xml:space="preserve">low und </w:t>
+        <w:t>low</w:t>
+      </w:r>
+      <w:proofErr w:type="spellEnd"/>
+      <w:r>
+        <w:t xml:space="preserve"> und </w:t>
       </w:r>
       <w:r>
         <w:t>Keras</w:t>
@@ -11837,7 +12657,15 @@
         <w:t>von</w:t>
       </w:r>
       <w:r>
-        <w:t xml:space="preserve"> Torlak </w:t>
+        <w:t xml:space="preserve"> </w:t>
+      </w:r>
+      <w:proofErr w:type="spellStart"/>
+      <w:r>
+        <w:t>Torlak</w:t>
+      </w:r>
+      <w:proofErr w:type="spellEnd"/>
+      <w:r>
+        <w:t xml:space="preserve"> </w:t>
       </w:r>
       <w:sdt>
         <w:sdtPr>
@@ -11853,13 +12681,13 @@
             <w:fldChar w:fldCharType="begin"/>
           </w:r>
           <w:r>
-            <w:instrText>ADDIN CitaviPlaceholder{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}</w:instrText>
+            <w:instrText>ADDIN CitaviPlaceholder{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}</w:instrText>
           </w:r>
           <w:r>
             <w:fldChar w:fldCharType="separate"/>
           </w:r>
           <w:r>
-            <w:t>[18]</w:t>
+            <w:t>[19]</w:t>
           </w:r>
           <w:r>
             <w:fldChar w:fldCharType="end"/>
@@ -11955,7 +12783,15 @@
         <w:t>.</w:t>
       </w:r>
       <w:r>
-        <w:t xml:space="preserve"> Außerdem beschäftigte sich Torlak </w:t>
+        <w:t xml:space="preserve"> Außerdem beschäftigte sich </w:t>
+      </w:r>
+      <w:proofErr w:type="spellStart"/>
+      <w:r>
+        <w:t>Torlak</w:t>
+      </w:r>
+      <w:proofErr w:type="spellEnd"/>
+      <w:r>
+        <w:t xml:space="preserve"> </w:t>
       </w:r>
       <w:r>
         <w:t xml:space="preserve">mit der </w:t>
@@ -11992,8 +12828,13 @@
       </w:r>
     </w:p>
     <w:p>
-      <w:r>
-        <w:t xml:space="preserve">Sohl </w:t>
+      <w:proofErr w:type="spellStart"/>
+      <w:r>
+        <w:t>Sohl</w:t>
+      </w:r>
+      <w:proofErr w:type="spellEnd"/>
+      <w:r>
+        <w:t xml:space="preserve"> </w:t>
       </w:r>
       <w:r>
         <w:t>knüpft in seiner Bachelorarbeit</w:t>
@@ -12015,13 +12856,13 @@
             <w:fldChar w:fldCharType="begin"/>
           </w:r>
           <w:r>
-            <w:instrText>ADDIN CitaviPlaceholder{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}</w:instrText>
+            <w:instrText>ADDIN CitaviPlaceholder{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}</w:instrText>
           </w:r>
           <w:r>
             <w:fldChar w:fldCharType="separate"/>
           </w:r>
           <w:r>
-            <w:t>[19]</w:t>
+            <w:t>[20]</w:t>
           </w:r>
           <w:r>
             <w:fldChar w:fldCharType="end"/>
@@ -12041,7 +12882,15 @@
         <w:t xml:space="preserve"> direkt an die Arbeit </w:t>
       </w:r>
       <w:r>
-        <w:t xml:space="preserve">von Torlak an. </w:t>
+        <w:t xml:space="preserve">von </w:t>
+      </w:r>
+      <w:proofErr w:type="spellStart"/>
+      <w:r>
+        <w:t>Torlak</w:t>
+      </w:r>
+      <w:proofErr w:type="spellEnd"/>
+      <w:r>
+        <w:t xml:space="preserve"> an. </w:t>
       </w:r>
       <w:r>
         <w:t xml:space="preserve">Er nutzt </w:t>
@@ -12052,8 +12901,13 @@
       <w:r>
         <w:t xml:space="preserve">die aus der Verkehrssimulation CARLA gewonnenen </w:t>
       </w:r>
-      <w:r>
-        <w:t xml:space="preserve">Daten </w:t>
+      <w:proofErr w:type="gramStart"/>
+      <w:r>
+        <w:t>Daten</w:t>
+      </w:r>
+      <w:proofErr w:type="gramEnd"/>
+      <w:r>
+        <w:t xml:space="preserve"> </w:t>
       </w:r>
       <w:r>
         <w:t>um</w:t>
@@ -12087,37 +12941,75 @@
       <w:r>
         <w:t xml:space="preserve">, </w:t>
       </w:r>
+      <w:proofErr w:type="spellStart"/>
       <w:r>
         <w:rPr>
           <w:i/>
           <w:iCs/>
           <w:color w:val="70AD47" w:themeColor="accent6"/>
         </w:rPr>
-        <w:t xml:space="preserve">Decision-Tree </w:t>
-      </w:r>
-      <w:r>
-        <w:t>und</w:t>
-      </w:r>
-      <w:r>
-        <w:rPr>
-          <w:i/>
-          <w:iCs/>
-        </w:rPr>
-        <w:t xml:space="preserve"> </w:t>
-      </w:r>
+        <w:t>Decision-Tree</w:t>
+      </w:r>
+      <w:proofErr w:type="spellEnd"/>
       <w:r>
         <w:rPr>
           <w:i/>
           <w:iCs/>
           <w:color w:val="70AD47" w:themeColor="accent6"/>
         </w:rPr>
-        <w:t>K-Nearest-Neighbours</w:t>
+        <w:t xml:space="preserve"> </w:t>
+      </w:r>
+      <w:r>
+        <w:t>und</w:t>
       </w:r>
       <w:r>
         <w:rPr>
           <w:i/>
           <w:iCs/>
         </w:rPr>
+        <w:t xml:space="preserve"> </w:t>
+      </w:r>
+      <w:r>
+        <w:rPr>
+          <w:i/>
+          <w:iCs/>
+          <w:color w:val="70AD47" w:themeColor="accent6"/>
+        </w:rPr>
+        <w:t>K-</w:t>
+      </w:r>
+      <w:proofErr w:type="spellStart"/>
+      <w:r>
+        <w:rPr>
+          <w:i/>
+          <w:iCs/>
+          <w:color w:val="70AD47" w:themeColor="accent6"/>
+        </w:rPr>
+        <w:t>Nearest</w:t>
+      </w:r>
+      <w:proofErr w:type="spellEnd"/>
+      <w:r>
+        <w:rPr>
+          <w:i/>
+          <w:iCs/>
+          <w:color w:val="70AD47" w:themeColor="accent6"/>
+        </w:rPr>
+        <w:t>-</w:t>
+      </w:r>
+      <w:proofErr w:type="spellStart"/>
+      <w:r>
+        <w:rPr>
+          <w:i/>
+          <w:iCs/>
+          <w:color w:val="70AD47" w:themeColor="accent6"/>
+        </w:rPr>
+        <w:t>Neighbours</w:t>
+      </w:r>
+      <w:proofErr w:type="spellEnd"/>
+      <w:r>
+        <w:rPr>
+          <w:i/>
+          <w:iCs/>
+        </w:rPr>
         <w:t xml:space="preserve">. </w:t>
       </w:r>
       <w:r>
@@ -12202,7 +13094,15 @@
         <w:t>Accuracy-Wert</w:t>
       </w:r>
       <w:r>
-        <w:t xml:space="preserve"> von 93,9% auf unverrauschten Daten</w:t>
+        <w:t xml:space="preserve"> von 93,9% auf </w:t>
+      </w:r>
+      <w:proofErr w:type="spellStart"/>
+      <w:r>
+        <w:t>unverrauschten</w:t>
+      </w:r>
+      <w:proofErr w:type="spellEnd"/>
+      <w:r>
+        <w:t xml:space="preserve"> Daten</w:t>
       </w:r>
       <w:r>
         <w:t xml:space="preserve"> </w:t>
@@ -12344,7 +13244,15 @@
         <w:t>Im Zuge</w:t>
       </w:r>
       <w:r>
-        <w:t xml:space="preserve"> der Datenvorverarbeitung setzte Fischer anders als Sohl auf eine Reduktion der Eingabedimension auf 16 deskriptive Statistiken, welche die Bewegungsmerkmale des Verkehrsteilnehmers über ein</w:t>
+        <w:t xml:space="preserve"> der Datenvorverarbeitung setzte Fischer anders als </w:t>
+      </w:r>
+      <w:proofErr w:type="spellStart"/>
+      <w:r>
+        <w:t>Sohl</w:t>
+      </w:r>
+      <w:proofErr w:type="spellEnd"/>
+      <w:r>
+        <w:t xml:space="preserve"> auf eine Reduktion der Eingabedimension auf 16 deskriptive Statistiken, welche die Bewegungsmerkmale des Verkehrsteilnehmers über ein</w:t>
       </w:r>
       <w:r>
         <w:t xml:space="preserve"> festes</w:t>
@@ -12535,7 +13443,7 @@
             <w:rPr>
               <w:color w:val="70AD47" w:themeColor="accent6"/>
             </w:rPr>
-            <w:instrText>ADDIN CitaviPlaceholder{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}</w:instrText>
+            <w:instrText>ADDIN CitaviPlaceholder{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}</w:instrText>
           </w:r>
           <w:r>
             <w:rPr>
@@ -12547,7 +13455,7 @@
             <w:rPr>
               <w:color w:val="70AD47" w:themeColor="accent6"/>
             </w:rPr>
-            <w:t>[21]</w:t>
+            <w:t>[22]</w:t>
           </w:r>
           <w:r>
             <w:rPr>
@@ -12564,7 +13472,15 @@
       </w:pPr>
       <w:bookmarkStart w:id="40" w:name="_Toc138604055"/>
       <w:r>
-        <w:t>Vehicle Classification using GPS Data</w:t>
+        <w:t xml:space="preserve">Vehicle Classification </w:t>
+      </w:r>
+      <w:proofErr w:type="spellStart"/>
+      <w:r>
+        <w:t>using</w:t>
+      </w:r>
+      <w:proofErr w:type="spellEnd"/>
+      <w:r>
+        <w:t xml:space="preserve"> GPS Data</w:t>
       </w:r>
       <w:bookmarkEnd w:id="40"/>
     </w:p>
@@ -12578,7 +13494,21 @@
         <w:rPr>
           <w:color w:val="70AD47" w:themeColor="accent6"/>
         </w:rPr>
-        <w:t>Ähnlich zur Arbeit von Sohl. Liefert gute Erkenntnisse darüber, welche Merkmale zur Klassifikation von Verkehrsteilnehmern genutzt werden können. Auch hier ist die Datenbasis (bildet lediglich Fahrten von PKWs und LKWs auf Hauptverkehrsadern ab) und bei genauerem Blick auch die Aufgabenstellung (nicht-sequenzielle Klassifikation) eine völlig verschiedene zu meiner Arbeit.</w:t>
+        <w:t xml:space="preserve">Ähnlich zur Arbeit von </w:t>
+      </w:r>
+      <w:proofErr w:type="spellStart"/>
+      <w:r>
+        <w:rPr>
+          <w:color w:val="70AD47" w:themeColor="accent6"/>
+        </w:rPr>
+        <w:t>Sohl</w:t>
+      </w:r>
+      <w:proofErr w:type="spellEnd"/>
+      <w:r>
+        <w:rPr>
+          <w:color w:val="70AD47" w:themeColor="accent6"/>
+        </w:rPr>
+        <w:t>. Liefert gute Erkenntnisse darüber, welche Merkmale zur Klassifikation von Verkehrsteilnehmern genutzt werden können. Auch hier ist die Datenbasis (bildet lediglich Fahrten von PKWs und LKWs auf Hauptverkehrsadern ab) und bei genauerem Blick auch die Aufgabenstellung (nicht-sequenzielle Klassifikation) eine völlig verschiedene zu meiner Arbeit.</w:t>
       </w:r>
     </w:p>
     <w:p>
@@ -12610,7 +13540,7 @@
             <w:rPr>
               <w:color w:val="70AD47" w:themeColor="accent6"/>
             </w:rPr>
-            <w:instrText>ADDIN CitaviPlaceholder{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}</w:instrText>
+            <w:instrText>ADDIN CitaviPlaceholder{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}</w:instrText>
           </w:r>
           <w:r>
             <w:rPr>
@@ -12622,7 +13552,7 @@
             <w:rPr>
               <w:color w:val="70AD47" w:themeColor="accent6"/>
             </w:rPr>
-            <w:t>[22]</w:t>
+            <w:t>[23]</w:t>
           </w:r>
           <w:r>
             <w:rPr>
@@ -12667,8 +13597,16 @@
         <w:rPr>
           <w:color w:val="70AD47" w:themeColor="accent6"/>
         </w:rPr>
-        <w:t>Wie wurden die Daten gewonnen? -&gt; MotionTrace</w:t>
-      </w:r>
+        <w:t xml:space="preserve">Wie wurden die Daten gewonnen? -&gt; </w:t>
+      </w:r>
+      <w:proofErr w:type="spellStart"/>
+      <w:r>
+        <w:rPr>
+          <w:color w:val="70AD47" w:themeColor="accent6"/>
+        </w:rPr>
+        <w:t>MotionTrace</w:t>
+      </w:r>
+      <w:proofErr w:type="spellEnd"/>
     </w:p>
     <w:p>
       <w:pPr>
@@ -12850,9 +13788,14 @@
         <w:t xml:space="preserve"> und Evaluierung</w:t>
       </w:r>
       <w:r>
-        <w:t xml:space="preserve"> des Road-Snappings</w:t>
+        <w:t xml:space="preserve"> des Road-</w:t>
+      </w:r>
+      <w:proofErr w:type="spellStart"/>
+      <w:r>
+        <w:t>Snappings</w:t>
       </w:r>
       <w:bookmarkEnd w:id="48"/>
+      <w:proofErr w:type="spellEnd"/>
     </w:p>
     <w:p>
       <w:pPr>
@@ -13011,7 +13954,21 @@
         <w:rPr>
           <w:color w:val="70AD47" w:themeColor="accent6"/>
         </w:rPr>
-        <w:t xml:space="preserve"> Dieses Kapitel wird aber auf jeden Fall einen Vergleich zwischen gematchten und ungematchten Daten</w:t>
+        <w:t xml:space="preserve"> Dieses Kapitel wird aber auf jeden Fall einen Vergleich zwischen gematchten und </w:t>
+      </w:r>
+      <w:proofErr w:type="spellStart"/>
+      <w:r>
+        <w:rPr>
+          <w:color w:val="70AD47" w:themeColor="accent6"/>
+        </w:rPr>
+        <w:t>ungematchten</w:t>
+      </w:r>
+      <w:proofErr w:type="spellEnd"/>
+      <w:r>
+        <w:rPr>
+          <w:color w:val="70AD47" w:themeColor="accent6"/>
+        </w:rPr>
+        <w:t xml:space="preserve"> Daten</w:t>
       </w:r>
       <w:r>
         <w:rPr>
@@ -13101,7 +14058,21 @@
             <w:rPr>
               <w:lang w:val="en-GB"/>
             </w:rPr>
-            <w:t xml:space="preserve">„Gartner Says 5G Networks Have a Paramount Role in Autonomous Vehicle Connectivity: CSPs Need to Ensure Participation in Safety Design of Autonomous Vehicles.” https://​www.gartner.com​/​en/​newsroom/​press-​releases/​2018-​06-​21-​gartner-​says-​5g-​networks-​have-​a-​paramount-​role-​in-​autonomous-​vehicle-​connectivity (Zugriff am: 20. </w:t>
+            <w:t>„Gartner Says 5G Networks Have a Paramount Role in Autonomous Vehicle Connectivity: CSPs Need to Ensure Participation in Safety Design of Autonomous Vehicles.” https://​www.gartner.com​/​en/​newsroom/​press-​releases/​2018-​06-​21-​gartner-​says-​5g-​networks-​have-​a-​paramount-​role-​in-​autonomous-​vehicle-​connectivity (</w:t>
+          </w:r>
+          <w:proofErr w:type="spellStart"/>
+          <w:r>
+            <w:rPr>
+              <w:lang w:val="en-GB"/>
+            </w:rPr>
+            <w:t>Zugriff</w:t>
+          </w:r>
+          <w:proofErr w:type="spellEnd"/>
+          <w:r>
+            <w:rPr>
+              <w:lang w:val="en-GB"/>
+            </w:rPr>
+            <w:t xml:space="preserve"> am: 20. </w:t>
           </w:r>
           <w:r>
             <w:t>Juni 2023).</w:t>
@@ -13136,7 +14107,23 @@
           </w:r>
           <w:bookmarkStart w:id="62" w:name="_CTVL001751d695fcea34022ba4e3431eeffa2bb"/>
           <w:r>
-            <w:t>H. Winner, S. Hakuli, F. Lotz und C. Singer, Hg.</w:t>
+            <w:t xml:space="preserve">H. Winner, S. </w:t>
+          </w:r>
+          <w:proofErr w:type="spellStart"/>
+          <w:r>
+            <w:t>Hakuli</w:t>
+          </w:r>
+          <w:proofErr w:type="spellEnd"/>
+          <w:r>
+            <w:t xml:space="preserve">, F. Lotz und C. Singer, </w:t>
+          </w:r>
+          <w:proofErr w:type="spellStart"/>
+          <w:r>
+            <w:t>Hg</w:t>
+          </w:r>
+          <w:proofErr w:type="spellEnd"/>
+          <w:r>
+            <w:t>.</w:t>
           </w:r>
           <w:bookmarkEnd w:id="62"/>
           <w:r>
@@ -13149,7 +14136,15 @@
             <w:t xml:space="preserve">Handbuch Fahrerassistenzsysteme: Grundlagen, Komponenten und Systeme für aktive Sicherheit und Komfort, </w:t>
           </w:r>
           <w:r>
-            <w:t>3. Aufl. (ATZ/MTZ-Fachbuch). Wiesbaden: Springer Vieweg, 2015. [Online]. Verfügbar unter: https://​ebookcentral.proquest.com​/​lib/​kxp/​detail.action​?​docID=​1997888</w:t>
+            <w:t>3. Aufl. (ATZ/MTZ-Fachbuch). Wiesbaden: Springer Vieweg, 2015. [Online]. Verfügbar unter: https://​ebookcentral.proquest.com​/​lib/​kxp/​</w:t>
+          </w:r>
+          <w:proofErr w:type="gramStart"/>
+          <w:r>
+            <w:t>detail.action​</w:t>
+          </w:r>
+          <w:proofErr w:type="gramEnd"/>
+          <w:r>
+            <w:t>?​docID=​1997888</w:t>
           </w:r>
         </w:p>
         <w:p>
@@ -13220,7 +14215,49 @@
             <w:rPr>
               <w:lang w:val="en-GB"/>
             </w:rPr>
-            <w:t xml:space="preserve">Wikipedia. „Globales Navigationssatellitensystem.” https://​de.wikipedia.org​/​w/​index.php​?​title=​Globales_Navigationssatellitensystem&amp;​oldid=​233312836 (Zugriff am: 22. </w:t>
+            <w:t>Wikipedia. „</w:t>
+          </w:r>
+          <w:proofErr w:type="spellStart"/>
+          <w:r>
+            <w:rPr>
+              <w:lang w:val="en-GB"/>
+            </w:rPr>
+            <w:t>Globales</w:t>
+          </w:r>
+          <w:proofErr w:type="spellEnd"/>
+          <w:r>
+            <w:rPr>
+              <w:lang w:val="en-GB"/>
+            </w:rPr>
+            <w:t xml:space="preserve"> </w:t>
+          </w:r>
+          <w:proofErr w:type="spellStart"/>
+          <w:r>
+            <w:rPr>
+              <w:lang w:val="en-GB"/>
+            </w:rPr>
+            <w:t>Navigationssatellitensystem</w:t>
+          </w:r>
+          <w:proofErr w:type="spellEnd"/>
+          <w:r>
+            <w:rPr>
+              <w:lang w:val="en-GB"/>
+            </w:rPr>
+            <w:t>.” https://​de.wikipedia.org​/​w/​index.php​?​title=​Globales_Navigationssatellitensystem&amp;​oldid=​233312836 (</w:t>
+          </w:r>
+          <w:proofErr w:type="spellStart"/>
+          <w:r>
+            <w:rPr>
+              <w:lang w:val="en-GB"/>
+            </w:rPr>
+            <w:t>Zugriff</w:t>
+          </w:r>
+          <w:proofErr w:type="spellEnd"/>
+          <w:r>
+            <w:rPr>
+              <w:lang w:val="en-GB"/>
+            </w:rPr>
+            <w:t xml:space="preserve"> am: 22. </w:t>
           </w:r>
           <w:r>
             <w:t>Juni 2023).</w:t>
@@ -13241,14 +14278,47 @@
             <w:tab/>
           </w:r>
           <w:bookmarkStart w:id="65" w:name="_CTVL0017f51b3d680c746ea8881fa17a94c35b4"/>
-          <w:r>
-            <w:t>magicmaps. „Wie funktioniert Satellitennavigation?” https://​www.magicmaps.de​/​gnss-​wissen/​wie-​funktioniert-​gps/​?​</w:t>
+          <w:proofErr w:type="spellStart"/>
+          <w:r>
+            <w:t>magicmaps</w:t>
+          </w:r>
+          <w:proofErr w:type="spellEnd"/>
+          <w:r>
+            <w:t>. „Wie funktioniert Satellitennavigation?” https://​www.magicmaps.de​/​gnss-​wissen/​wie-​funktioniert-​gps/​?​</w:t>
           </w:r>
           <w:r>
             <w:rPr>
               <w:lang w:val="en-GB"/>
             </w:rPr>
-            <w:t>L=​0 (Zugriff am: 22. Juni 2023).</w:t>
+            <w:t>L=​0 (</w:t>
+          </w:r>
+          <w:proofErr w:type="spellStart"/>
+          <w:r>
+            <w:rPr>
+              <w:lang w:val="en-GB"/>
+            </w:rPr>
+            <w:t>Zugriff</w:t>
+          </w:r>
+          <w:proofErr w:type="spellEnd"/>
+          <w:r>
+            <w:rPr>
+              <w:lang w:val="en-GB"/>
+            </w:rPr>
+            <w:t xml:space="preserve"> am: 22. </w:t>
+          </w:r>
+          <w:proofErr w:type="spellStart"/>
+          <w:r>
+            <w:rPr>
+              <w:lang w:val="en-GB"/>
+            </w:rPr>
+            <w:t>Juni</w:t>
+          </w:r>
+          <w:proofErr w:type="spellEnd"/>
+          <w:r>
+            <w:rPr>
+              <w:lang w:val="en-GB"/>
+            </w:rPr>
+            <w:t xml:space="preserve"> 2023).</w:t>
           </w:r>
         </w:p>
         <w:bookmarkEnd w:id="65"/>
@@ -13276,9 +14346,17 @@
             <w:rPr>
               <w:lang w:val="en-GB"/>
             </w:rPr>
-            <w:t>S. Saki und T. Hagen, „A Practical Guide to an Open-Source Map-Matching Approach for Big GPS Data,“</w:t>
+            <w:t xml:space="preserve">S. Saki und T. Hagen, „A Practical Guide to an Open-Source Map-Matching Approach for Big GPS </w:t>
+          </w:r>
+          <w:proofErr w:type="gramStart"/>
+          <w:r>
+            <w:rPr>
+              <w:lang w:val="en-GB"/>
+            </w:rPr>
+            <w:t>Data,“</w:t>
           </w:r>
           <w:bookmarkEnd w:id="66"/>
+          <w:proofErr w:type="gramEnd"/>
           <w:r>
             <w:rPr>
               <w:lang w:val="en-GB"/>
@@ -13296,7 +14374,21 @@
             <w:rPr>
               <w:lang w:val="en-GB"/>
             </w:rPr>
-            <w:t>, Jg. 3, Nr. 5, 2022, doi: 10.1007/s42979-022-01340-5.</w:t>
+            <w:t xml:space="preserve">, Jg. 3, Nr. 5, 2022, </w:t>
+          </w:r>
+          <w:proofErr w:type="spellStart"/>
+          <w:r>
+            <w:rPr>
+              <w:lang w:val="en-GB"/>
+            </w:rPr>
+            <w:t>doi</w:t>
+          </w:r>
+          <w:proofErr w:type="spellEnd"/>
+          <w:r>
+            <w:rPr>
+              <w:lang w:val="en-GB"/>
+            </w:rPr>
+            <w:t>: 10.1007/s42979-022-01340-5.</w:t>
           </w:r>
         </w:p>
         <w:p>
@@ -13320,13 +14412,81 @@
             <w:rPr>
               <w:lang w:val="en-GB"/>
             </w:rPr>
-            <w:t xml:space="preserve">P. Chao, Y. Xu, W. Hua und X. Zhou, „A Survey on Map-Matching Algorithms,“ Okt. 2019. </w:t>
+            <w:t xml:space="preserve">P. Chao, Y. Xu, W. Hua und X. Zhou, „A Survey on Map-Matching </w:t>
+          </w:r>
+          <w:proofErr w:type="gramStart"/>
+          <w:r>
+            <w:rPr>
+              <w:lang w:val="en-GB"/>
+            </w:rPr>
+            <w:t>Algorithms,“</w:t>
+          </w:r>
+          <w:proofErr w:type="gramEnd"/>
+          <w:r>
+            <w:rPr>
+              <w:lang w:val="en-GB"/>
+            </w:rPr>
+            <w:t xml:space="preserve"> </w:t>
+          </w:r>
+          <w:proofErr w:type="spellStart"/>
+          <w:r>
+            <w:rPr>
+              <w:lang w:val="en-GB"/>
+            </w:rPr>
+            <w:t>Okt</w:t>
+          </w:r>
+          <w:proofErr w:type="spellEnd"/>
+          <w:r>
+            <w:rPr>
+              <w:lang w:val="en-GB"/>
+            </w:rPr>
+            <w:t xml:space="preserve">. 2019. </w:t>
           </w:r>
           <w:r>
             <w:t>[Online]. Verfügbar unter: https://​arxiv.org​/​pdf/​1910.13065</w:t>
           </w:r>
         </w:p>
         <w:bookmarkEnd w:id="67"/>
+        <w:p>
+          <w:pPr>
+            <w:pStyle w:val="CitaviBibliographyEntry"/>
+          </w:pPr>
+          <w:r>
+            <w:t>[9]</w:t>
+          </w:r>
+          <w:r>
+            <w:tab/>
+          </w:r>
+          <w:bookmarkStart w:id="68" w:name="_CTVL00110f485e6e7a74e24918603814f2857ce"/>
+          <w:r>
+            <w:t>Wikipedia. „Arthur Samuel (</w:t>
+          </w:r>
+          <w:proofErr w:type="spellStart"/>
+          <w:r>
+            <w:t>computer</w:t>
+          </w:r>
+          <w:proofErr w:type="spellEnd"/>
+          <w:r>
+            <w:t xml:space="preserve"> </w:t>
+          </w:r>
+          <w:proofErr w:type="spellStart"/>
+          <w:r>
+            <w:t>scientist</w:t>
+          </w:r>
+          <w:proofErr w:type="spellEnd"/>
+          <w:r>
+            <w:t>).” https://​en.wikipedia.org​/​w/​index.php​?​title=​Arthur_Samuel_(computer_</w:t>
+          </w:r>
+          <w:proofErr w:type="gramStart"/>
+          <w:r>
+            <w:t>scientist)&amp;</w:t>
+          </w:r>
+          <w:proofErr w:type="gramEnd"/>
+          <w:r>
+            <w:t>​oldid=​1149301740 (Zugriff am: 26. Juni 2023).</w:t>
+          </w:r>
+        </w:p>
+        <w:bookmarkEnd w:id="68"/>
         <w:p>
           <w:pPr>
             <w:pStyle w:val="CitaviBibliographyEntry"/>
@@ -13335,16 +14495,24 @@
             </w:rPr>
           </w:pPr>
           <w:r>
-            <w:t>[9]</w:t>
+            <w:t>[10]</w:t>
           </w:r>
           <w:r>
             <w:tab/>
           </w:r>
-          <w:bookmarkStart w:id="68" w:name="_CTVL0013d992f5979ee4145a2f7e5b22d949ea3"/>
-          <w:r>
-            <w:t>A. Géron,</w:t>
-          </w:r>
-          <w:bookmarkEnd w:id="68"/>
+          <w:bookmarkStart w:id="69" w:name="_CTVL0013d992f5979ee4145a2f7e5b22d949ea3"/>
+          <w:r>
+            <w:t xml:space="preserve">A. </w:t>
+          </w:r>
+          <w:proofErr w:type="spellStart"/>
+          <w:r>
+            <w:t>Géron</w:t>
+          </w:r>
+          <w:proofErr w:type="spellEnd"/>
+          <w:r>
+            <w:t>,</w:t>
+          </w:r>
+          <w:bookmarkEnd w:id="69"/>
           <w:r>
             <w:t xml:space="preserve"> </w:t>
           </w:r>
@@ -13352,16 +14520,52 @@
             <w:rPr>
               <w:i/>
             </w:rPr>
-            <w:t xml:space="preserve">Praxiseinstieg Machine Learning mit Scikit-Learn, Keras und TensorFlow: Konzepte, Tools und Techniken für intelligente Systeme, </w:t>
+            <w:t xml:space="preserve">Praxiseinstieg Machine Learning mit </w:t>
+          </w:r>
+          <w:proofErr w:type="spellStart"/>
+          <w:r>
+            <w:rPr>
+              <w:i/>
+            </w:rPr>
+            <w:t>Scikit-Learn</w:t>
+          </w:r>
+          <w:proofErr w:type="spellEnd"/>
+          <w:r>
+            <w:rPr>
+              <w:i/>
+            </w:rPr>
+            <w:t xml:space="preserve">, Keras und </w:t>
+          </w:r>
+          <w:proofErr w:type="spellStart"/>
+          <w:r>
+            <w:rPr>
+              <w:i/>
+            </w:rPr>
+            <w:t>TensorFlow</w:t>
+          </w:r>
+          <w:proofErr w:type="spellEnd"/>
+          <w:r>
+            <w:rPr>
+              <w:i/>
+            </w:rPr>
+            <w:t xml:space="preserve">: Konzepte, Tools und Techniken für intelligente Systeme, </w:t>
           </w:r>
           <w:r>
             <w:t xml:space="preserve">2. </w:t>
           </w:r>
+          <w:proofErr w:type="spellStart"/>
           <w:r>
             <w:rPr>
               <w:lang w:val="en-GB"/>
             </w:rPr>
-            <w:t>Aufl. Heidelberg: O'Reilly, 2020.</w:t>
+            <w:t>Aufl</w:t>
+          </w:r>
+          <w:proofErr w:type="spellEnd"/>
+          <w:r>
+            <w:rPr>
+              <w:lang w:val="en-GB"/>
+            </w:rPr>
+            <w:t>. Heidelberg: O'Reilly, 2020.</w:t>
           </w:r>
         </w:p>
         <w:p>
@@ -13372,7 +14576,7 @@
             <w:rPr>
               <w:lang w:val="en-GB"/>
             </w:rPr>
-            <w:t>[10]</w:t>
+            <w:t>[11]</w:t>
           </w:r>
           <w:r>
             <w:rPr>
@@ -13380,31 +14584,57 @@
             </w:rPr>
             <w:tab/>
           </w:r>
-          <w:bookmarkStart w:id="69" w:name="_CTVL00134833ffae8bb46c8b775f068c74cd599"/>
+          <w:bookmarkStart w:id="70" w:name="_CTVL00134833ffae8bb46c8b775f068c74cd599"/>
           <w:r>
             <w:rPr>
               <w:lang w:val="en-GB"/>
             </w:rPr>
-            <w:t xml:space="preserve">M. Grandini, E. Bagli und G. Visani, „Metrics for Multi-Class Classification: an Overview,“ Aug. 2020. </w:t>
+            <w:t xml:space="preserve">M. </w:t>
+          </w:r>
+          <w:proofErr w:type="spellStart"/>
+          <w:r>
+            <w:rPr>
+              <w:lang w:val="en-GB"/>
+            </w:rPr>
+            <w:t>Grandini</w:t>
+          </w:r>
+          <w:proofErr w:type="spellEnd"/>
+          <w:r>
+            <w:rPr>
+              <w:lang w:val="en-GB"/>
+            </w:rPr>
+            <w:t xml:space="preserve">, E. Bagli und G. </w:t>
+          </w:r>
+          <w:proofErr w:type="spellStart"/>
+          <w:r>
+            <w:rPr>
+              <w:lang w:val="en-GB"/>
+            </w:rPr>
+            <w:t>Visani</w:t>
+          </w:r>
+          <w:proofErr w:type="spellEnd"/>
+          <w:r>
+            <w:rPr>
+              <w:lang w:val="en-GB"/>
+            </w:rPr>
+            <w:t xml:space="preserve">, „Metrics for Multi-Class Classification: an </w:t>
+          </w:r>
+          <w:proofErr w:type="gramStart"/>
+          <w:r>
+            <w:rPr>
+              <w:lang w:val="en-GB"/>
+            </w:rPr>
+            <w:t>Overview,“</w:t>
+          </w:r>
+          <w:proofErr w:type="gramEnd"/>
+          <w:r>
+            <w:rPr>
+              <w:lang w:val="en-GB"/>
+            </w:rPr>
+            <w:t xml:space="preserve"> Aug. 2020. </w:t>
           </w:r>
           <w:r>
             <w:t>[Online]. Verfügbar unter: https://​arxiv.org​/​pdf/​2008.05756</w:t>
-          </w:r>
-        </w:p>
-        <w:bookmarkEnd w:id="69"/>
-        <w:p>
-          <w:pPr>
-            <w:pStyle w:val="CitaviBibliographyEntry"/>
-          </w:pPr>
-          <w:r>
-            <w:t>[11]</w:t>
-          </w:r>
-          <w:r>
-            <w:tab/>
-          </w:r>
-          <w:bookmarkStart w:id="70" w:name="_CTVL001848fbb30e60546198ff9ecfdff0b87b4"/>
-          <w:r>
-            <w:t>„Valhalla Docs: Map Matching API.” https://​valhalla.github.io​/​valhalla/​api/​map-​matching/​api-​reference/​#trace-route-action (Zugriff am: 24. Juni 2023).</w:t>
           </w:r>
         </w:p>
         <w:bookmarkEnd w:id="70"/>
@@ -13419,9 +14649,9 @@
           <w:r>
             <w:tab/>
           </w:r>
-          <w:bookmarkStart w:id="71" w:name="_CTVL00156042667dc3543b3ab076992cd15f72c"/>
-          <w:r>
-            <w:t>Python Foundation. „Python documentation: General Python FAQ.” https://​docs.python.org​/​3/​faq/​general.html​#what-is-python-good-for (Zugriff am: 24. Juni 2023).</w:t>
+          <w:bookmarkStart w:id="71" w:name="_CTVL001848fbb30e60546198ff9ecfdff0b87b4"/>
+          <w:r>
+            <w:t>„Valhalla Docs: Map Matching API.” https://​valhalla.github.io​/​valhalla/​api/​map-​matching/​api-​reference/​#trace-route-action (Zugriff am: 24. Juni 2023).</w:t>
           </w:r>
         </w:p>
         <w:bookmarkEnd w:id="71"/>
@@ -13435,9 +14665,25 @@
           <w:r>
             <w:tab/>
           </w:r>
-          <w:bookmarkStart w:id="72" w:name="_CTVL00181b07c3e5802477fab77c4e6a73bdf0b"/>
-          <w:r>
-            <w:t>Python Foundation. „Python 3.10.11 documentation.” https://​docs.python.org​/​3.10/​ (Zugriff am: 24. Juni 2023).</w:t>
+          <w:bookmarkStart w:id="72" w:name="_CTVL00156042667dc3543b3ab076992cd15f72c"/>
+          <w:r>
+            <w:t xml:space="preserve">Python </w:t>
+          </w:r>
+          <w:proofErr w:type="spellStart"/>
+          <w:r>
+            <w:t>Foundation</w:t>
+          </w:r>
+          <w:proofErr w:type="spellEnd"/>
+          <w:r>
+            <w:t xml:space="preserve">. „Python </w:t>
+          </w:r>
+          <w:proofErr w:type="spellStart"/>
+          <w:r>
+            <w:t>documentation</w:t>
+          </w:r>
+          <w:proofErr w:type="spellEnd"/>
+          <w:r>
+            <w:t>: General Python FAQ.” https://​docs.python.org​/​3/​faq/​general.html​#what-is-python-good-for (Zugriff am: 24. Juni 2023).</w:t>
           </w:r>
         </w:p>
         <w:bookmarkEnd w:id="72"/>
@@ -13451,9 +14697,25 @@
           <w:r>
             <w:tab/>
           </w:r>
-          <w:bookmarkStart w:id="73" w:name="_CTVL001fb7eb4330bee48868917dececa3be2a6"/>
-          <w:r>
-            <w:t>pandas. „pandas documentation.” https://​pandas.pydata.org​/​docs/​ (Zugriff am: 24. Juni 2023).</w:t>
+          <w:bookmarkStart w:id="73" w:name="_CTVL00181b07c3e5802477fab77c4e6a73bdf0b"/>
+          <w:r>
+            <w:t xml:space="preserve">Python </w:t>
+          </w:r>
+          <w:proofErr w:type="spellStart"/>
+          <w:r>
+            <w:t>Foundation</w:t>
+          </w:r>
+          <w:proofErr w:type="spellEnd"/>
+          <w:r>
+            <w:t xml:space="preserve">. „Python 3.10.11 </w:t>
+          </w:r>
+          <w:proofErr w:type="spellStart"/>
+          <w:r>
+            <w:t>documentation</w:t>
+          </w:r>
+          <w:proofErr w:type="spellEnd"/>
+          <w:r>
+            <w:t>.” https://​docs.python.org​/​3.10/​ (Zugriff am: 24. Juni 2023).</w:t>
           </w:r>
         </w:p>
         <w:bookmarkEnd w:id="73"/>
@@ -13467,12 +14729,57 @@
           <w:r>
             <w:tab/>
           </w:r>
-          <w:bookmarkStart w:id="74" w:name="_CTVL00139b5bb1f61c348c5a268dd83d5dc7ed4"/>
-          <w:r>
-            <w:t>NumPy. „NumPy documentation.” https://​numpy.org​/​ (Zugriff am: 24. Juni 2023).</w:t>
+          <w:bookmarkStart w:id="74" w:name="_CTVL001fb7eb4330bee48868917dececa3be2a6"/>
+          <w:proofErr w:type="spellStart"/>
+          <w:r>
+            <w:t>pandas</w:t>
+          </w:r>
+          <w:proofErr w:type="spellEnd"/>
+          <w:r>
+            <w:t>. „</w:t>
+          </w:r>
+          <w:proofErr w:type="spellStart"/>
+          <w:r>
+            <w:t>pandas</w:t>
+          </w:r>
+          <w:proofErr w:type="spellEnd"/>
+          <w:r>
+            <w:t xml:space="preserve"> </w:t>
+          </w:r>
+          <w:proofErr w:type="spellStart"/>
+          <w:r>
+            <w:t>documentation</w:t>
+          </w:r>
+          <w:proofErr w:type="spellEnd"/>
+          <w:r>
+            <w:t>.” https://​pandas.pydata.org​/​docs/​ (Zugriff am: 24. Juni 2023).</w:t>
           </w:r>
         </w:p>
         <w:bookmarkEnd w:id="74"/>
+        <w:p>
+          <w:pPr>
+            <w:pStyle w:val="CitaviBibliographyEntry"/>
+          </w:pPr>
+          <w:r>
+            <w:t>[16]</w:t>
+          </w:r>
+          <w:r>
+            <w:tab/>
+          </w:r>
+          <w:bookmarkStart w:id="75" w:name="_CTVL00139b5bb1f61c348c5a268dd83d5dc7ed4"/>
+          <w:r>
+            <w:t xml:space="preserve">NumPy. „NumPy </w:t>
+          </w:r>
+          <w:proofErr w:type="spellStart"/>
+          <w:r>
+            <w:t>documentation</w:t>
+          </w:r>
+          <w:proofErr w:type="spellEnd"/>
+          <w:r>
+            <w:t>.” https://​numpy.org​/​ (Zugriff am: 24. Juni 2023).</w:t>
+          </w:r>
+        </w:p>
+        <w:bookmarkEnd w:id="75"/>
         <w:p>
           <w:pPr>
             <w:pStyle w:val="CitaviBibliographyEntry"/>
@@ -13484,7 +14791,7 @@
             <w:rPr>
               <w:lang w:val="en-GB"/>
             </w:rPr>
-            <w:t>[16]</w:t>
+            <w:t>[17]</w:t>
           </w:r>
           <w:r>
             <w:rPr>
@@ -13492,14 +14799,22 @@
             </w:rPr>
             <w:tab/>
           </w:r>
-          <w:bookmarkStart w:id="75" w:name="_CTVL00111f894fe75024c5faa3bab82a8e66881"/>
+          <w:bookmarkStart w:id="76" w:name="_CTVL00111f894fe75024c5faa3bab82a8e66881"/>
           <w:r>
             <w:rPr>
               <w:lang w:val="en-GB"/>
             </w:rPr>
-            <w:t>J. Hao und T. K. Ho, „Machine Learning Made Easy: A Review of Scikit-learn Package in Python Programming Language,“</w:t>
-          </w:r>
-          <w:bookmarkEnd w:id="75"/>
+            <w:t xml:space="preserve">J. Hao und T. K. Ho, „Machine Learning Made Easy: A Review of Scikit-learn Package in Python Programming </w:t>
+          </w:r>
+          <w:proofErr w:type="gramStart"/>
+          <w:r>
+            <w:rPr>
+              <w:lang w:val="en-GB"/>
+            </w:rPr>
+            <w:t>Language,“</w:t>
+          </w:r>
+          <w:bookmarkEnd w:id="76"/>
+          <w:proofErr w:type="gramEnd"/>
           <w:r>
             <w:rPr>
               <w:lang w:val="en-GB"/>
@@ -13511,13 +14826,43 @@
               <w:i/>
               <w:lang w:val="en-GB"/>
             </w:rPr>
-            <w:t>Journal of Educational and Behavioral Statistics</w:t>
+            <w:t xml:space="preserve">Journal of Educational and </w:t>
+          </w:r>
+          <w:proofErr w:type="spellStart"/>
+          <w:r>
+            <w:rPr>
+              <w:i/>
+              <w:lang w:val="en-GB"/>
+            </w:rPr>
+            <w:t>Behavioral</w:t>
+          </w:r>
+          <w:proofErr w:type="spellEnd"/>
+          <w:r>
+            <w:rPr>
+              <w:i/>
+              <w:lang w:val="en-GB"/>
+            </w:rPr>
+            <w:t xml:space="preserve"> Statistics</w:t>
           </w:r>
           <w:r>
             <w:rPr>
               <w:lang w:val="en-GB"/>
             </w:rPr>
-            <w:t>, Jg. 44, Nr. 3, S. 348–361, 2019, doi: 10.3102/1076998619832248.</w:t>
+            <w:t xml:space="preserve">, Jg. 44, Nr. 3, S. 348–361, 2019, </w:t>
+          </w:r>
+          <w:proofErr w:type="spellStart"/>
+          <w:r>
+            <w:rPr>
+              <w:lang w:val="en-GB"/>
+            </w:rPr>
+            <w:t>doi</w:t>
+          </w:r>
+          <w:proofErr w:type="spellEnd"/>
+          <w:r>
+            <w:rPr>
+              <w:lang w:val="en-GB"/>
+            </w:rPr>
+            <w:t>: 10.3102/1076998619832248.</w:t>
           </w:r>
         </w:p>
         <w:p>
@@ -13528,7 +14873,7 @@
             <w:rPr>
               <w:lang w:val="en-GB"/>
             </w:rPr>
-            <w:t>[17]</w:t>
+            <w:t>[18]</w:t>
           </w:r>
           <w:r>
             <w:rPr>
@@ -13536,31 +14881,43 @@
             </w:rPr>
             <w:tab/>
           </w:r>
-          <w:bookmarkStart w:id="76" w:name="_CTVL00127af317d9f914046841911a17cecc694"/>
+          <w:bookmarkStart w:id="77" w:name="_CTVL00127af317d9f914046841911a17cecc694"/>
           <w:r>
             <w:rPr>
               <w:lang w:val="en-GB"/>
             </w:rPr>
-            <w:t xml:space="preserve">scikit-learn. „machine learning in Python — scikit-learn 1.2.2 documentation.” https://​scikit-learn.org​/​stable/​ (Zugriff am: 25. </w:t>
+            <w:t>scikit-learn. „</w:t>
+          </w:r>
+          <w:proofErr w:type="gramStart"/>
+          <w:r>
+            <w:rPr>
+              <w:lang w:val="en-GB"/>
+            </w:rPr>
+            <w:t>machine</w:t>
+          </w:r>
+          <w:proofErr w:type="gramEnd"/>
+          <w:r>
+            <w:rPr>
+              <w:lang w:val="en-GB"/>
+            </w:rPr>
+            <w:t xml:space="preserve"> learning in Python — scikit-learn 1.2.2 documentation.” https://​scikit-learn.org​/​stable/​ (</w:t>
+          </w:r>
+          <w:proofErr w:type="spellStart"/>
+          <w:r>
+            <w:rPr>
+              <w:lang w:val="en-GB"/>
+            </w:rPr>
+            <w:t>Zugriff</w:t>
+          </w:r>
+          <w:proofErr w:type="spellEnd"/>
+          <w:r>
+            <w:rPr>
+              <w:lang w:val="en-GB"/>
+            </w:rPr>
+            <w:t xml:space="preserve"> am: 25. </w:t>
           </w:r>
           <w:r>
             <w:t>Juni 2023).</w:t>
-          </w:r>
-        </w:p>
-        <w:bookmarkEnd w:id="76"/>
-        <w:p>
-          <w:pPr>
-            <w:pStyle w:val="CitaviBibliographyEntry"/>
-          </w:pPr>
-          <w:r>
-            <w:t>[18]</w:t>
-          </w:r>
-          <w:r>
-            <w:tab/>
-          </w:r>
-          <w:bookmarkStart w:id="77" w:name="_CTVL001cb05fb53c5d34552a56f572e83ecfdec"/>
-          <w:r>
-            <w:t>R. F. Torlak, „Detektion der Bewegung von Verkehrsteilnehmern aus Positionsdaten,“ Bachelorarbeit, Hochschule für angewandte Wissenschaften Coburg, 2022.</w:t>
           </w:r>
         </w:p>
         <w:bookmarkEnd w:id="77"/>
@@ -13574,9 +14931,17 @@
           <w:r>
             <w:tab/>
           </w:r>
-          <w:bookmarkStart w:id="78" w:name="_CTVL0016740b9a5615f4cb8a7ab90e76ae3e990"/>
-          <w:r>
-            <w:t>M. Sohl, „Klassifizierung der Bewegungsmuster von Mobilfunkteilnehmern zur erweiterten Umfeldwahrnehmung autonomer Fahrzeuge,“ Bachelorarbeit, Hochschule für angewandte Wissenschaften Coburg, 2022.</w:t>
+          <w:bookmarkStart w:id="78" w:name="_CTVL001cb05fb53c5d34552a56f572e83ecfdec"/>
+          <w:r>
+            <w:t xml:space="preserve">R. F. </w:t>
+          </w:r>
+          <w:proofErr w:type="spellStart"/>
+          <w:r>
+            <w:t>Torlak</w:t>
+          </w:r>
+          <w:proofErr w:type="spellEnd"/>
+          <w:r>
+            <w:t>, „Detektion der Bewegung von Verkehrsteilnehmern aus Positionsdaten,“ Bachelorarbeit, Hochschule für angewandte Wissenschaften Coburg, 2022.</w:t>
           </w:r>
         </w:p>
         <w:bookmarkEnd w:id="78"/>
@@ -13590,12 +14955,36 @@
           <w:r>
             <w:tab/>
           </w:r>
-          <w:bookmarkStart w:id="79" w:name="_CTVL001220b7cdd265643e0b822e591d1a0941e"/>
-          <w:r>
-            <w:t>D. Fischer, „Verwendung von Positionsdaten zur automatisierten Klassifizierung von Verkehrsteilnehmern mittels maschinellen Lernverfahren,“ Masterarbeit, Hochschule für angewandte Wissenschaften Coburg, 2023.</w:t>
+          <w:bookmarkStart w:id="79" w:name="_CTVL0016740b9a5615f4cb8a7ab90e76ae3e990"/>
+          <w:r>
+            <w:t xml:space="preserve">M. </w:t>
+          </w:r>
+          <w:proofErr w:type="spellStart"/>
+          <w:r>
+            <w:t>Sohl</w:t>
+          </w:r>
+          <w:proofErr w:type="spellEnd"/>
+          <w:r>
+            <w:t>, „Klassifizierung der Bewegungsmuster von Mobilfunkteilnehmern zur erweiterten Umfeldwahrnehmung autonomer Fahrzeuge,“ Bachelorarbeit, Hochschule für angewandte Wissenschaften Coburg, 2022.</w:t>
           </w:r>
         </w:p>
         <w:bookmarkEnd w:id="79"/>
+        <w:p>
+          <w:pPr>
+            <w:pStyle w:val="CitaviBibliographyEntry"/>
+          </w:pPr>
+          <w:r>
+            <w:t>[21]</w:t>
+          </w:r>
+          <w:r>
+            <w:tab/>
+          </w:r>
+          <w:bookmarkStart w:id="80" w:name="_CTVL001220b7cdd265643e0b822e591d1a0941e"/>
+          <w:r>
+            <w:t>D. Fischer, „Verwendung von Positionsdaten zur automatisierten Klassifizierung von Verkehrsteilnehmern mittels maschinellen Lernverfahren,“ Masterarbeit, Hochschule für angewandte Wissenschaften Coburg, 2023.</w:t>
+          </w:r>
+        </w:p>
+        <w:bookmarkEnd w:id="80"/>
         <w:p>
           <w:pPr>
             <w:pStyle w:val="CitaviBibliographyEntry"/>
@@ -13607,7 +14996,7 @@
             <w:rPr>
               <w:lang w:val="en-GB"/>
             </w:rPr>
-            <w:t>[21]</w:t>
+            <w:t>[22]</w:t>
           </w:r>
           <w:r>
             <w:rPr>
@@ -13615,14 +15004,92 @@
             </w:rPr>
             <w:tab/>
           </w:r>
-          <w:bookmarkStart w:id="80" w:name="_CTVL0011a41ca57e0cf408eaff41d383455eabe"/>
+          <w:bookmarkStart w:id="81" w:name="_CTVL0011a41ca57e0cf408eaff41d383455eabe"/>
           <w:r>
             <w:rPr>
               <w:lang w:val="en-GB"/>
             </w:rPr>
-            <w:t>Matteo Simoncini, Leonardo Taccari, Francesco Sambo, Luca Bravi, Samuele Salti und Alessandro Lori, „Vehicle Classification from Low-Frequency GPS Data with Recurrent Neural Networks,“</w:t>
-          </w:r>
-          <w:bookmarkEnd w:id="80"/>
+            <w:t xml:space="preserve">Matteo </w:t>
+          </w:r>
+          <w:proofErr w:type="spellStart"/>
+          <w:r>
+            <w:rPr>
+              <w:lang w:val="en-GB"/>
+            </w:rPr>
+            <w:t>Simoncini</w:t>
+          </w:r>
+          <w:proofErr w:type="spellEnd"/>
+          <w:r>
+            <w:rPr>
+              <w:lang w:val="en-GB"/>
+            </w:rPr>
+            <w:t xml:space="preserve">, Leonardo </w:t>
+          </w:r>
+          <w:proofErr w:type="spellStart"/>
+          <w:r>
+            <w:rPr>
+              <w:lang w:val="en-GB"/>
+            </w:rPr>
+            <w:t>Taccari</w:t>
+          </w:r>
+          <w:proofErr w:type="spellEnd"/>
+          <w:r>
+            <w:rPr>
+              <w:lang w:val="en-GB"/>
+            </w:rPr>
+            <w:t xml:space="preserve">, Francesco Sambo, Luca </w:t>
+          </w:r>
+          <w:proofErr w:type="spellStart"/>
+          <w:r>
+            <w:rPr>
+              <w:lang w:val="en-GB"/>
+            </w:rPr>
+            <w:t>Bravi</w:t>
+          </w:r>
+          <w:proofErr w:type="spellEnd"/>
+          <w:r>
+            <w:rPr>
+              <w:lang w:val="en-GB"/>
+            </w:rPr>
+            <w:t xml:space="preserve">, </w:t>
+          </w:r>
+          <w:proofErr w:type="spellStart"/>
+          <w:r>
+            <w:rPr>
+              <w:lang w:val="en-GB"/>
+            </w:rPr>
+            <w:t>Samuele</w:t>
+          </w:r>
+          <w:proofErr w:type="spellEnd"/>
+          <w:r>
+            <w:rPr>
+              <w:lang w:val="en-GB"/>
+            </w:rPr>
+            <w:t xml:space="preserve"> </w:t>
+          </w:r>
+          <w:proofErr w:type="spellStart"/>
+          <w:r>
+            <w:rPr>
+              <w:lang w:val="en-GB"/>
+            </w:rPr>
+            <w:t>Salti</w:t>
+          </w:r>
+          <w:proofErr w:type="spellEnd"/>
+          <w:r>
+            <w:rPr>
+              <w:lang w:val="en-GB"/>
+            </w:rPr>
+            <w:t xml:space="preserve"> und Alessandro Lori, „Vehicle Classification from Low-Frequency GPS Data with Recurrent Neural </w:t>
+          </w:r>
+          <w:proofErr w:type="gramStart"/>
+          <w:r>
+            <w:rPr>
+              <w:lang w:val="en-GB"/>
+            </w:rPr>
+            <w:t>Networks,“</w:t>
+          </w:r>
+          <w:bookmarkEnd w:id="81"/>
+          <w:proofErr w:type="gramEnd"/>
           <w:r>
             <w:rPr>
               <w:lang w:val="en-GB"/>
@@ -13640,7 +15107,21 @@
             <w:rPr>
               <w:lang w:val="en-GB"/>
             </w:rPr>
-            <w:t>, Jg. 91, 2018, doi: 10.1016/j.trc.2018.03.024.</w:t>
+            <w:t xml:space="preserve">, Jg. 91, 2018, </w:t>
+          </w:r>
+          <w:proofErr w:type="spellStart"/>
+          <w:r>
+            <w:rPr>
+              <w:lang w:val="en-GB"/>
+            </w:rPr>
+            <w:t>doi</w:t>
+          </w:r>
+          <w:proofErr w:type="spellEnd"/>
+          <w:r>
+            <w:rPr>
+              <w:lang w:val="en-GB"/>
+            </w:rPr>
+            <w:t>: 10.1016/j.trc.2018.03.024.</w:t>
           </w:r>
         </w:p>
         <w:p>
@@ -13651,7 +15132,7 @@
             <w:rPr>
               <w:lang w:val="en-GB"/>
             </w:rPr>
-            <w:t>[22]</w:t>
+            <w:t>[23]</w:t>
           </w:r>
           <w:r>
             <w:rPr>
@@ -13659,14 +15140,22 @@
             </w:rPr>
             <w:tab/>
           </w:r>
-          <w:bookmarkStart w:id="81" w:name="_CTVL0014a52a8e07de74ef2a96be8586e74a69c"/>
+          <w:bookmarkStart w:id="82" w:name="_CTVL0014a52a8e07de74ef2a96be8586e74a69c"/>
           <w:r>
             <w:rPr>
               <w:lang w:val="en-GB"/>
             </w:rPr>
-            <w:t>Z. Sun und X. Ban, „Vehicle classification using GPS data,“</w:t>
-          </w:r>
-          <w:bookmarkEnd w:id="81"/>
+            <w:t xml:space="preserve">Z. Sun und X. Ban, „Vehicle classification using GPS </w:t>
+          </w:r>
+          <w:proofErr w:type="gramStart"/>
+          <w:r>
+            <w:rPr>
+              <w:lang w:val="en-GB"/>
+            </w:rPr>
+            <w:t>data,“</w:t>
+          </w:r>
+          <w:bookmarkEnd w:id="82"/>
+          <w:proofErr w:type="gramEnd"/>
           <w:r>
             <w:rPr>
               <w:lang w:val="en-GB"/>
@@ -13684,7 +15173,21 @@
             <w:rPr>
               <w:lang w:val="en-GB"/>
             </w:rPr>
-            <w:t xml:space="preserve">, Jg. 37, S. 102–117, 2013. doi: 10.1016/j.trc.2013.09.015. </w:t>
+            <w:t xml:space="preserve">, Jg. 37, S. 102–117, 2013. </w:t>
+          </w:r>
+          <w:proofErr w:type="spellStart"/>
+          <w:r>
+            <w:rPr>
+              <w:lang w:val="en-GB"/>
+            </w:rPr>
+            <w:t>doi</w:t>
+          </w:r>
+          <w:proofErr w:type="spellEnd"/>
+          <w:r>
+            <w:rPr>
+              <w:lang w:val="en-GB"/>
+            </w:rPr>
+            <w:t xml:space="preserve">: 10.1016/j.trc.2013.09.015. </w:t>
           </w:r>
           <w:r>
             <w:t>[Online]. Verfügbar unter: https://​www.sciencedirect.com​/​science/​article/​pii/​S0968090X13002040</w:t>
@@ -13710,23 +15213,23 @@
       <w:pPr>
         <w:pStyle w:val="AnhangA1"/>
       </w:pPr>
-      <w:bookmarkStart w:id="82" w:name="_Toc138604075"/>
+      <w:bookmarkStart w:id="83" w:name="_Toc138604075"/>
       <w:r>
         <w:lastRenderedPageBreak/>
         <w:t>Test</w:t>
       </w:r>
-      <w:bookmarkEnd w:id="82"/>
+      <w:bookmarkEnd w:id="83"/>
     </w:p>
     <w:p>
       <w:pPr>
         <w:pStyle w:val="AnhangA1"/>
       </w:pPr>
-      <w:bookmarkStart w:id="83" w:name="_Toc138604076"/>
+      <w:bookmarkStart w:id="84" w:name="_Toc138604076"/>
       <w:r>
         <w:lastRenderedPageBreak/>
         <w:t>Test 2</w:t>
       </w:r>
-      <w:bookmarkEnd w:id="83"/>
+      <w:bookmarkEnd w:id="84"/>
     </w:p>
     <w:p/>
     <w:sectPr>
@@ -13868,7 +15371,7 @@
         <w:rPr>
           <w:noProof/>
         </w:rPr>
-        <w:t>Verwandte Arbeiten</w:t>
+        <w:t>Theoretischer Hintergrund</w:t>
       </w:r>
     </w:fldSimple>
   </w:p>
@@ -22231,6 +23734,7 @@
     <w:rsid w:val="000230C7"/>
     <w:rsid w:val="00055764"/>
     <w:rsid w:val="000728E4"/>
+    <w:rsid w:val="000D7A0B"/>
     <w:rsid w:val="0018196C"/>
     <w:rsid w:val="00207738"/>
     <w:rsid w:val="002360D7"/>
@@ -22245,11 +23749,14 @@
     <w:rsid w:val="006E441C"/>
     <w:rsid w:val="006F3EC8"/>
     <w:rsid w:val="00775F1B"/>
+    <w:rsid w:val="007B3B47"/>
     <w:rsid w:val="00804C51"/>
+    <w:rsid w:val="00815377"/>
     <w:rsid w:val="00910FF0"/>
     <w:rsid w:val="009656C9"/>
     <w:rsid w:val="00BB0CDA"/>
     <w:rsid w:val="00C22B26"/>
+    <w:rsid w:val="00C269EE"/>
     <w:rsid w:val="00C66A56"/>
     <w:rsid w:val="00C76D97"/>
     <w:rsid w:val="00CE7845"/>
@@ -22763,22 +24270,6 @@
       <w14:ligatures w14:val="standardContextual"/>
     </w:rPr>
   </w:style>
-  <w:style w:type="paragraph" w:customStyle="1" w:styleId="52C95D24B7CE4A239FE531611F0B100E">
-    <w:name w:val="52C95D24B7CE4A239FE531611F0B100E"/>
-    <w:rsid w:val="00671C5E"/>
-    <w:rPr>
-      <w:kern w:val="2"/>
-      <w14:ligatures w14:val="standardContextual"/>
-    </w:rPr>
-  </w:style>
-  <w:style w:type="paragraph" w:customStyle="1" w:styleId="C5AB119EFF344AFEA59262CD159D01DB">
-    <w:name w:val="C5AB119EFF344AFEA59262CD159D01DB"/>
-    <w:rsid w:val="00FB6F6C"/>
-    <w:rPr>
-      <w:kern w:val="2"/>
-      <w14:ligatures w14:val="standardContextual"/>
-    </w:rPr>
-  </w:style>
   <w:style w:type="paragraph" w:customStyle="1" w:styleId="07F0CAE574BE433D84A42A4C841C537F">
     <w:name w:val="07F0CAE574BE433D84A42A4C841C537F"/>
     <w:rsid w:val="00FB6F6C"/>

</xml_diff>

<commit_message>
Vorarbeiten Simoncini und Ban
</commit_message>
<xml_diff>
--- a/Bachelorarbeit_Lennart_Köpper.docx
+++ b/Bachelorarbeit_Lennart_Köpper.docx
@@ -5554,17 +5554,12 @@
           <w:tab w:val="left" w:pos="2127"/>
         </w:tabs>
       </w:pPr>
-      <w:proofErr w:type="gramStart"/>
       <w:r>
         <w:t>FFN</w:t>
       </w:r>
       <w:r>
         <w:tab/>
-        <w:t>Feed</w:t>
-      </w:r>
-      <w:proofErr w:type="gramEnd"/>
-      <w:r>
-        <w:t>-Forward-Netz</w:t>
+        <w:t>Feed-Forward-Netz</w:t>
       </w:r>
     </w:p>
     <w:p>
@@ -5783,14 +5778,14 @@
         <w:rPr>
           <w:lang w:val="en-GB"/>
         </w:rPr>
-        <w:t>MM</w:t>
+        <w:t>LKW</w:t>
       </w:r>
       <w:r>
         <w:rPr>
           <w:lang w:val="en-GB"/>
         </w:rPr>
         <w:tab/>
-        <w:t>Map-Matching</w:t>
+        <w:t>Lastkraftwagen</w:t>
       </w:r>
     </w:p>
     <w:p>
@@ -5807,55 +5802,14 @@
         <w:rPr>
           <w:lang w:val="en-GB"/>
         </w:rPr>
-        <w:t>RADAR</w:t>
+        <w:t>LSTM</w:t>
       </w:r>
       <w:r>
         <w:rPr>
           <w:lang w:val="en-GB"/>
         </w:rPr>
         <w:tab/>
-      </w:r>
-      <w:r>
-        <w:rPr>
-          <w:lang w:val="en-GB"/>
-        </w:rPr>
-        <w:t>R</w:t>
-      </w:r>
-      <w:r>
-        <w:rPr>
-          <w:lang w:val="en-GB"/>
-        </w:rPr>
-        <w:t xml:space="preserve">adio </w:t>
-      </w:r>
-      <w:r>
-        <w:rPr>
-          <w:lang w:val="en-GB"/>
-        </w:rPr>
-        <w:t>D</w:t>
-      </w:r>
-      <w:r>
-        <w:rPr>
-          <w:lang w:val="en-GB"/>
-        </w:rPr>
-        <w:t xml:space="preserve">etection and </w:t>
-      </w:r>
-      <w:r>
-        <w:rPr>
-          <w:lang w:val="en-GB"/>
-        </w:rPr>
-        <w:t>R</w:t>
-      </w:r>
-      <w:r>
-        <w:rPr>
-          <w:lang w:val="en-GB"/>
-        </w:rPr>
-        <w:t>anging</w:t>
-      </w:r>
-      <w:r>
-        <w:rPr>
-          <w:lang w:val="en-GB"/>
-        </w:rPr>
-        <w:t xml:space="preserve"> </w:t>
+        <w:t>Long-Short-Term-Memory</w:t>
       </w:r>
     </w:p>
     <w:p>
@@ -5872,14 +5826,14 @@
         <w:rPr>
           <w:lang w:val="en-GB"/>
         </w:rPr>
-        <w:t>RNN</w:t>
+        <w:t>MM</w:t>
       </w:r>
       <w:r>
         <w:rPr>
           <w:lang w:val="en-GB"/>
         </w:rPr>
         <w:tab/>
-        <w:t>Rekurrentes Neuronales Netz</w:t>
+        <w:t>Map-Matching</w:t>
       </w:r>
     </w:p>
     <w:p>
@@ -5896,28 +5850,114 @@
         <w:rPr>
           <w:lang w:val="en-GB"/>
         </w:rPr>
+        <w:t>PKW</w:t>
+      </w:r>
+      <w:r>
+        <w:rPr>
+          <w:lang w:val="en-GB"/>
+        </w:rPr>
+        <w:tab/>
+        <w:t>Personenkraftwagen</w:t>
+      </w:r>
+    </w:p>
+    <w:p>
+      <w:pPr>
+        <w:tabs>
+          <w:tab w:val="left" w:pos="2127"/>
+        </w:tabs>
+        <w:jc w:val="left"/>
+        <w:rPr>
+          <w:lang w:val="en-GB"/>
+        </w:rPr>
+      </w:pPr>
+      <w:r>
+        <w:rPr>
+          <w:lang w:val="en-GB"/>
+        </w:rPr>
+        <w:t>RADAR</w:t>
+      </w:r>
+      <w:r>
+        <w:rPr>
+          <w:lang w:val="en-GB"/>
+        </w:rPr>
+        <w:tab/>
+      </w:r>
+      <w:r>
+        <w:rPr>
+          <w:lang w:val="en-GB"/>
+        </w:rPr>
+        <w:t>R</w:t>
+      </w:r>
+      <w:r>
+        <w:rPr>
+          <w:lang w:val="en-GB"/>
+        </w:rPr>
+        <w:t xml:space="preserve">adio </w:t>
+      </w:r>
+      <w:r>
+        <w:rPr>
+          <w:lang w:val="en-GB"/>
+        </w:rPr>
+        <w:t>D</w:t>
+      </w:r>
+      <w:r>
+        <w:rPr>
+          <w:lang w:val="en-GB"/>
+        </w:rPr>
+        <w:t xml:space="preserve">etection and </w:t>
+      </w:r>
+      <w:r>
+        <w:rPr>
+          <w:lang w:val="en-GB"/>
+        </w:rPr>
+        <w:t>R</w:t>
+      </w:r>
+      <w:r>
+        <w:rPr>
+          <w:lang w:val="en-GB"/>
+        </w:rPr>
+        <w:t>anging</w:t>
+      </w:r>
+      <w:r>
+        <w:rPr>
+          <w:lang w:val="en-GB"/>
+        </w:rPr>
+        <w:t xml:space="preserve"> </w:t>
+      </w:r>
+    </w:p>
+    <w:p>
+      <w:pPr>
+        <w:tabs>
+          <w:tab w:val="left" w:pos="2127"/>
+        </w:tabs>
+        <w:jc w:val="left"/>
+      </w:pPr>
+      <w:r>
+        <w:t>RNN</w:t>
+      </w:r>
+      <w:r>
+        <w:tab/>
+        <w:t>Rekurrentes Neuronales Netz</w:t>
+      </w:r>
+    </w:p>
+    <w:p>
+      <w:pPr>
+        <w:tabs>
+          <w:tab w:val="left" w:pos="2127"/>
+        </w:tabs>
+        <w:jc w:val="left"/>
+      </w:pPr>
+      <w:r>
         <w:t>SVM</w:t>
       </w:r>
       <w:r>
-        <w:rPr>
-          <w:lang w:val="en-GB"/>
-        </w:rPr>
         <w:tab/>
         <w:t>Support Vector Machine</w:t>
       </w:r>
     </w:p>
+    <w:p/>
     <w:p>
       <w:pPr>
-        <w:rPr>
-          <w:lang w:val="en-GB"/>
-        </w:rPr>
-      </w:pPr>
-    </w:p>
-    <w:p>
-      <w:pPr>
-        <w:rPr>
-          <w:lang w:val="en-GB"/>
-        </w:rPr>
         <w:sectPr>
           <w:pgSz w:w="11906" w:h="16838"/>
           <w:pgMar w:top="1418" w:right="1418" w:bottom="1418" w:left="1418" w:header="709" w:footer="709" w:gutter="0"/>
@@ -6028,13 +6068,8 @@
       <w:r>
         <w:t xml:space="preserve">weiter steigende Menge von Fahrzeug- und Sensordaten, welche </w:t>
       </w:r>
-      <w:proofErr w:type="gramStart"/>
-      <w:r>
-        <w:t>durch zunehmend</w:t>
-      </w:r>
-      <w:proofErr w:type="gramEnd"/>
-      <w:r>
-        <w:t xml:space="preserve"> autonomisierte Fahrzeuge</w:t>
+      <w:r>
+        <w:t>durch zunehmend autonomisierte Fahrzeuge</w:t>
       </w:r>
       <w:r>
         <w:t xml:space="preserve"> nicht nur </w:t>
@@ -6137,7 +6172,7 @@
             <w:fldChar w:fldCharType="begin"/>
           </w:r>
           <w:r>
-            <w:instrText>ADDIN CitaviPlaceholder{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}</w:instrText>
+            <w:instrText>ADDIN CitaviPlaceholder{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}</w:instrText>
           </w:r>
           <w:r>
             <w:fldChar w:fldCharType="separate"/>
@@ -6415,7 +6450,7 @@
             <w:fldChar w:fldCharType="begin"/>
           </w:r>
           <w:r>
-            <w:instrText>ADDIN CitaviPlaceholder{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}</w:instrText>
+            <w:instrText>ADDIN CitaviPlaceholder{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}</w:instrText>
           </w:r>
           <w:r>
             <w:fldChar w:fldCharType="separate"/>
@@ -6984,7 +7019,7 @@
             <w:fldChar w:fldCharType="begin"/>
           </w:r>
           <w:r>
-            <w:instrText>ADDIN CitaviPlaceholder{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}</w:instrText>
+            <w:instrText>ADDIN CitaviPlaceholder{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}</w:instrText>
           </w:r>
           <w:r>
             <w:fldChar w:fldCharType="separate"/>
@@ -7020,23 +7055,7 @@
           <w:i/>
           <w:iCs/>
         </w:rPr>
-        <w:t>ime-</w:t>
-      </w:r>
-      <w:proofErr w:type="spellStart"/>
-      <w:r>
-        <w:rPr>
-          <w:i/>
-          <w:iCs/>
-        </w:rPr>
-        <w:t>of</w:t>
-      </w:r>
-      <w:proofErr w:type="spellEnd"/>
-      <w:r>
-        <w:rPr>
-          <w:i/>
-          <w:iCs/>
-        </w:rPr>
-        <w:t>-</w:t>
+        <w:t>ime-of-</w:t>
       </w:r>
       <w:r>
         <w:rPr>
@@ -7157,7 +7176,7 @@
             <w:fldChar w:fldCharType="begin"/>
           </w:r>
           <w:r>
-            <w:instrText>ADDIN CitaviPlaceholder{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}</w:instrText>
+            <w:instrText>ADDIN CitaviPlaceholder{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}</w:instrText>
           </w:r>
           <w:r>
             <w:fldChar w:fldCharType="separate"/>
@@ -7247,7 +7266,7 @@
             <w:fldChar w:fldCharType="begin"/>
           </w:r>
           <w:r>
-            <w:instrText>ADDIN CitaviPlaceholder{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}</w:instrText>
+            <w:instrText>ADDIN CitaviPlaceholder{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}</w:instrText>
           </w:r>
           <w:r>
             <w:fldChar w:fldCharType="separate"/>
@@ -7353,7 +7372,7 @@
             <w:fldChar w:fldCharType="begin"/>
           </w:r>
           <w:r>
-            <w:instrText>ADDIN CitaviPlaceholder{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}</w:instrText>
+            <w:instrText>ADDIN CitaviPlaceholder{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}</w:instrText>
           </w:r>
           <w:r>
             <w:fldChar w:fldCharType="separate"/>
@@ -7427,23 +7446,7 @@
           <w:i/>
           <w:iCs/>
         </w:rPr>
-        <w:t xml:space="preserve">European </w:t>
-      </w:r>
-      <w:proofErr w:type="spellStart"/>
-      <w:r>
-        <w:rPr>
-          <w:i/>
-          <w:iCs/>
-        </w:rPr>
-        <w:t>Geostationary</w:t>
-      </w:r>
-      <w:proofErr w:type="spellEnd"/>
-      <w:r>
-        <w:rPr>
-          <w:i/>
-          <w:iCs/>
-        </w:rPr>
-        <w:t xml:space="preserve"> Navigation Overlay Service</w:t>
+        <w:t>European Geostationary Navigation Overlay Service</w:t>
       </w:r>
       <w:r>
         <w:t xml:space="preserve"> korrigiert werden. Diese senden über geostationäre Satelliten Korrektursignale, welche heutzutage von </w:t>
@@ -7486,7 +7489,7 @@
             <w:fldChar w:fldCharType="begin"/>
           </w:r>
           <w:r>
-            <w:instrText>ADDIN CitaviPlaceholder{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}</w:instrText>
+            <w:instrText>ADDIN CitaviPlaceholder{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}</w:instrText>
           </w:r>
           <w:r>
             <w:fldChar w:fldCharType="separate"/>
@@ -7612,7 +7615,7 @@
             <w:fldChar w:fldCharType="begin"/>
           </w:r>
           <w:r>
-            <w:instrText>ADDIN CitaviPlaceholder{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}</w:instrText>
+            <w:instrText>ADDIN CitaviPlaceholder{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}</w:instrText>
           </w:r>
           <w:r>
             <w:fldChar w:fldCharType="separate"/>
@@ -7717,7 +7720,7 @@
             <w:fldChar w:fldCharType="begin"/>
           </w:r>
           <w:r>
-            <w:instrText>ADDIN CitaviPlaceholder{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}</w:instrText>
+            <w:instrText>ADDIN CitaviPlaceholder{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}</w:instrText>
           </w:r>
           <w:r>
             <w:fldChar w:fldCharType="separate"/>
@@ -7911,7 +7914,7 @@
             <w:fldChar w:fldCharType="begin"/>
           </w:r>
           <w:r>
-            <w:instrText>ADDIN CitaviPlaceholder{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}</w:instrText>
+            <w:instrText>ADDIN CitaviPlaceholder{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}</w:instrText>
           </w:r>
           <w:r>
             <w:fldChar w:fldCharType="separate"/>
@@ -8238,7 +8241,7 @@
             <w:fldChar w:fldCharType="begin"/>
           </w:r>
           <w:r>
-            <w:instrText>ADDIN CitaviPlaceholder{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}</w:instrText>
+            <w:instrText>ADDIN CitaviPlaceholder{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}</w:instrText>
           </w:r>
           <w:r>
             <w:fldChar w:fldCharType="separate"/>
@@ -8335,7 +8338,7 @@
             <w:fldChar w:fldCharType="begin"/>
           </w:r>
           <w:r>
-            <w:instrText>ADDIN CitaviPlaceholder{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}</w:instrText>
+            <w:instrText>ADDIN CitaviPlaceholder{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}</w:instrText>
           </w:r>
           <w:r>
             <w:fldChar w:fldCharType="separate"/>
@@ -8401,7 +8404,7 @@
             <w:fldChar w:fldCharType="begin"/>
           </w:r>
           <w:r>
-            <w:instrText>ADDIN CitaviPlaceholder{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}</w:instrText>
+            <w:instrText>ADDIN CitaviPlaceholder{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}</w:instrText>
           </w:r>
           <w:r>
             <w:fldChar w:fldCharType="separate"/>
@@ -8494,7 +8497,7 @@
             <w:fldChar w:fldCharType="begin"/>
           </w:r>
           <w:r>
-            <w:instrText>ADDIN CitaviPlaceholder{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}</w:instrText>
+            <w:instrText>ADDIN CitaviPlaceholder{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}</w:instrText>
           </w:r>
           <w:r>
             <w:fldChar w:fldCharType="separate"/>
@@ -8527,11 +8530,9 @@
       <w:r>
         <w:t xml:space="preserve">zeigt eine Untersuchung von </w:t>
       </w:r>
-      <w:proofErr w:type="spellStart"/>
       <w:r>
         <w:t>Pingfu</w:t>
       </w:r>
-      <w:proofErr w:type="spellEnd"/>
       <w:r>
         <w:t xml:space="preserve"> Chao et al. </w:t>
       </w:r>
@@ -8549,7 +8550,7 @@
             <w:fldChar w:fldCharType="begin"/>
           </w:r>
           <w:r>
-            <w:instrText>ADDIN CitaviPlaceholder{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}</w:instrText>
+            <w:instrText>ADDIN CitaviPlaceholder{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}</w:instrText>
           </w:r>
           <w:r>
             <w:fldChar w:fldCharType="separate"/>
@@ -8673,7 +8674,7 @@
             <w:fldChar w:fldCharType="begin"/>
           </w:r>
           <w:r>
-            <w:instrText>ADDIN CitaviPlaceholder{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}</w:instrText>
+            <w:instrText>ADDIN CitaviPlaceholder{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}</w:instrText>
           </w:r>
           <w:r>
             <w:fldChar w:fldCharType="separate"/>
@@ -8852,7 +8853,7 @@
             <w:fldChar w:fldCharType="begin"/>
           </w:r>
           <w:r>
-            <w:instrText>ADDIN CitaviPlaceholder{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}</w:instrText>
+            <w:instrText>ADDIN CitaviPlaceholder{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}</w:instrText>
           </w:r>
           <w:r>
             <w:fldChar w:fldCharType="separate"/>
@@ -8977,7 +8978,7 @@
             <w:fldChar w:fldCharType="begin"/>
           </w:r>
           <w:r>
-            <w:instrText>ADDIN CitaviPlaceholder{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}</w:instrText>
+            <w:instrText>ADDIN CitaviPlaceholder{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}</w:instrText>
           </w:r>
           <w:r>
             <w:fldChar w:fldCharType="separate"/>
@@ -9072,7 +9073,7 @@
             <w:fldChar w:fldCharType="begin"/>
           </w:r>
           <w:r>
-            <w:instrText>ADDIN CitaviPlaceholder{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}</w:instrText>
+            <w:instrText>ADDIN CitaviPlaceholder{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}</w:instrText>
           </w:r>
           <w:r>
             <w:fldChar w:fldCharType="separate"/>
@@ -9280,128 +9281,101 @@
       <w:r>
         <w:t xml:space="preserve">(engl. </w:t>
       </w:r>
-      <w:proofErr w:type="spellStart"/>
       <w:r>
         <w:rPr>
           <w:i/>
           <w:iCs/>
         </w:rPr>
-        <w:t>Supervised</w:t>
-      </w:r>
-      <w:proofErr w:type="spellEnd"/>
+        <w:t>Supervised Learning</w:t>
+      </w:r>
+      <w:r>
+        <w:t xml:space="preserve">) </w:t>
+      </w:r>
+      <w:r>
+        <w:t xml:space="preserve">an. </w:t>
+      </w:r>
+      <w:r>
+        <w:t xml:space="preserve">Neben </w:t>
+      </w:r>
+      <w:r>
+        <w:t>diesem</w:t>
+      </w:r>
+      <w:r>
+        <w:t xml:space="preserve"> unterscheidet man noch d</w:t>
+      </w:r>
+      <w:r>
+        <w:t xml:space="preserve">ie </w:t>
+      </w:r>
+      <w:r>
+        <w:t>B</w:t>
+      </w:r>
+      <w:r>
+        <w:t>ereiche</w:t>
+      </w:r>
+      <w:r>
+        <w:t xml:space="preserve"> </w:t>
+      </w:r>
       <w:r>
         <w:rPr>
           <w:i/>
           <w:iCs/>
         </w:rPr>
-        <w:t xml:space="preserve"> Learning</w:t>
-      </w:r>
-      <w:r>
-        <w:t xml:space="preserve">) </w:t>
-      </w:r>
-      <w:r>
-        <w:t xml:space="preserve">an. </w:t>
-      </w:r>
-      <w:r>
-        <w:t xml:space="preserve">Neben </w:t>
-      </w:r>
-      <w:r>
-        <w:t>diesem</w:t>
-      </w:r>
-      <w:r>
-        <w:t xml:space="preserve"> unterscheidet man noch d</w:t>
-      </w:r>
-      <w:r>
-        <w:t xml:space="preserve">ie </w:t>
-      </w:r>
-      <w:r>
-        <w:t>B</w:t>
-      </w:r>
-      <w:r>
-        <w:t>ereiche</w:t>
-      </w:r>
-      <w:r>
-        <w:t xml:space="preserve"> </w:t>
+        <w:t>Halbüberwachte</w:t>
       </w:r>
       <w:r>
         <w:rPr>
           <w:i/>
           <w:iCs/>
         </w:rPr>
-        <w:t>Halbüberwachte</w:t>
+        <w:t>s</w:t>
+      </w:r>
+      <w:r>
+        <w:t xml:space="preserve"> (engl. </w:t>
       </w:r>
       <w:r>
         <w:rPr>
           <w:i/>
           <w:iCs/>
         </w:rPr>
-        <w:t>s</w:t>
-      </w:r>
-      <w:r>
-        <w:t xml:space="preserve"> (engl. </w:t>
+        <w:t>Semi-Supervised</w:t>
+      </w:r>
+      <w:r>
+        <w:t>)</w:t>
+      </w:r>
+      <w:r>
+        <w:t xml:space="preserve">, </w:t>
       </w:r>
       <w:r>
         <w:rPr>
           <w:i/>
           <w:iCs/>
         </w:rPr>
-        <w:t>Semi-</w:t>
-      </w:r>
-      <w:proofErr w:type="spellStart"/>
+        <w:t>Unüberwachte</w:t>
+      </w:r>
       <w:r>
         <w:rPr>
           <w:i/>
           <w:iCs/>
         </w:rPr>
-        <w:t>Supervised</w:t>
-      </w:r>
-      <w:proofErr w:type="spellEnd"/>
-      <w:r>
-        <w:t>)</w:t>
-      </w:r>
-      <w:r>
-        <w:t xml:space="preserve">, </w:t>
+        <w:t>s</w:t>
       </w:r>
       <w:r>
         <w:rPr>
           <w:i/>
           <w:iCs/>
         </w:rPr>
-        <w:t>Unüberwachte</w:t>
+        <w:t xml:space="preserve"> </w:t>
+      </w:r>
+      <w:r>
+        <w:t>(engl.</w:t>
       </w:r>
       <w:r>
         <w:rPr>
           <w:i/>
           <w:iCs/>
         </w:rPr>
-        <w:t>s</w:t>
-      </w:r>
-      <w:r>
-        <w:rPr>
-          <w:i/>
-          <w:iCs/>
-        </w:rPr>
-        <w:t xml:space="preserve"> </w:t>
-      </w:r>
-      <w:r>
-        <w:t>(engl.</w:t>
-      </w:r>
-      <w:r>
-        <w:rPr>
-          <w:i/>
-          <w:iCs/>
-        </w:rPr>
-        <w:t xml:space="preserve"> </w:t>
-      </w:r>
-      <w:proofErr w:type="spellStart"/>
-      <w:r>
-        <w:rPr>
-          <w:i/>
-          <w:iCs/>
-        </w:rPr>
-        <w:t>Unsupervised</w:t>
-      </w:r>
-      <w:proofErr w:type="spellEnd"/>
+        <w:t xml:space="preserve"> Unsupervised</w:t>
+      </w:r>
       <w:r>
         <w:t>)</w:t>
       </w:r>
@@ -9473,7 +9447,7 @@
             <w:fldChar w:fldCharType="begin"/>
           </w:r>
           <w:r>
-            <w:instrText>ADDIN CitaviPlaceholder{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}</w:instrText>
+            <w:instrText>ADDIN CitaviPlaceholder{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}</w:instrText>
           </w:r>
           <w:r>
             <w:fldChar w:fldCharType="separate"/>
@@ -9779,7 +9753,7 @@
             <w:fldChar w:fldCharType="begin"/>
           </w:r>
           <w:r>
-            <w:instrText>ADDIN CitaviPlaceholder{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}</w:instrText>
+            <w:instrText>ADDIN CitaviPlaceholder{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}</w:instrText>
           </w:r>
           <w:r>
             <w:fldChar w:fldCharType="separate"/>
@@ -10507,7 +10481,7 @@
             <w:fldChar w:fldCharType="begin"/>
           </w:r>
           <w:r>
-            <w:instrText>ADDIN CitaviPlaceholder{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}</w:instrText>
+            <w:instrText>ADDIN CitaviPlaceholder{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}</w:instrText>
           </w:r>
           <w:r>
             <w:fldChar w:fldCharType="separate"/>
@@ -10884,11 +10858,9 @@
       <w:r>
         <w:t xml:space="preserve">durch die ausschließliche Beachtung der positiven Vorhersagen </w:t>
       </w:r>
-      <w:proofErr w:type="gramStart"/>
-      <w:r>
-        <w:t>alleine</w:t>
-      </w:r>
-      <w:proofErr w:type="gramEnd"/>
+      <w:r>
+        <w:t>allein</w:t>
+      </w:r>
       <w:r>
         <w:t xml:space="preserve"> betrachtet</w:t>
       </w:r>
@@ -10999,7 +10971,7 @@
             <w:fldChar w:fldCharType="begin"/>
           </w:r>
           <w:r>
-            <w:instrText>ADDIN CitaviPlaceholder{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}</w:instrText>
+            <w:instrText>ADDIN CitaviPlaceholder{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}</w:instrText>
           </w:r>
           <w:r>
             <w:fldChar w:fldCharType="separate"/>
@@ -11589,7 +11561,7 @@
             <w:fldChar w:fldCharType="begin"/>
           </w:r>
           <w:r>
-            <w:instrText>ADDIN CitaviPlaceholder{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}</w:instrText>
+            <w:instrText>ADDIN CitaviPlaceholder{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}</w:instrText>
           </w:r>
           <w:r>
             <w:fldChar w:fldCharType="separate"/>
@@ -11720,7 +11692,7 @@
             <w:fldChar w:fldCharType="begin"/>
           </w:r>
           <w:r>
-            <w:instrText>ADDIN CitaviPlaceholder{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}</w:instrText>
+            <w:instrText>ADDIN CitaviPlaceholder{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}</w:instrText>
           </w:r>
           <w:r>
             <w:fldChar w:fldCharType="separate"/>
@@ -11789,14 +11761,12 @@
       <w:r>
         <w:t xml:space="preserve">umfasst hierbei zwei verschiedene Map-Matching-Endpunkte, die ausgehend von der gleichen Eingabesequenz an GNSS-Punkten verschiedene Operationen ausführen. Der </w:t>
       </w:r>
-      <w:proofErr w:type="spellStart"/>
       <w:r>
         <w:rPr>
           <w:rStyle w:val="Code"/>
         </w:rPr>
         <w:t>trace_route</w:t>
       </w:r>
-      <w:proofErr w:type="spellEnd"/>
       <w:r>
         <w:t xml:space="preserve"> Endpunkt</w:t>
       </w:r>
@@ -11806,14 +11776,12 @@
       <w:r>
         <w:t xml:space="preserve">die ans Straßennetz angepasste Sequenz mit einigen wenigen Zusatzinformationen (bspw. der Matching-Distanz) zurück, wohingegen der </w:t>
       </w:r>
-      <w:proofErr w:type="spellStart"/>
       <w:r>
         <w:rPr>
           <w:rStyle w:val="Code"/>
         </w:rPr>
         <w:t>trace_attributes</w:t>
       </w:r>
-      <w:proofErr w:type="spellEnd"/>
       <w:r>
         <w:t xml:space="preserve"> Endpunkt dazu genutzt werden kann um detaillierte Informationen zu den zugeordneten Straßensegmenten (wie bspw. gültige Geschwindigkeitsbegrenzungen oder Art der Straße) zu erhalten.</w:t>
       </w:r>
@@ -11904,7 +11872,7 @@
             <w:fldChar w:fldCharType="begin"/>
           </w:r>
           <w:r>
-            <w:instrText>ADDIN CitaviPlaceholder{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}</w:instrText>
+            <w:instrText>ADDIN CitaviPlaceholder{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}</w:instrText>
           </w:r>
           <w:r>
             <w:fldChar w:fldCharType="separate"/>
@@ -11996,7 +11964,7 @@
             <w:fldChar w:fldCharType="begin"/>
           </w:r>
           <w:r>
-            <w:instrText>ADDIN CitaviPlaceholder{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}</w:instrText>
+            <w:instrText>ADDIN CitaviPlaceholder{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}</w:instrText>
           </w:r>
           <w:r>
             <w:fldChar w:fldCharType="separate"/>
@@ -12032,7 +12000,7 @@
             <w:fldChar w:fldCharType="begin"/>
           </w:r>
           <w:r>
-            <w:instrText>ADDIN CitaviPlaceholder{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}</w:instrText>
+            <w:instrText>ADDIN CitaviPlaceholder{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}</w:instrText>
           </w:r>
           <w:r>
             <w:fldChar w:fldCharType="separate"/>
@@ -12119,7 +12087,6 @@
       <w:r>
         <w:t xml:space="preserve"> Bibliotheken vorausgesetzt: </w:t>
       </w:r>
-      <w:proofErr w:type="spellStart"/>
       <w:r>
         <w:rPr>
           <w:i/>
@@ -12134,7 +12101,6 @@
         </w:rPr>
         <w:t>andas</w:t>
       </w:r>
-      <w:proofErr w:type="spellEnd"/>
       <w:r>
         <w:t xml:space="preserve"> und </w:t>
       </w:r>
@@ -12159,16 +12125,11 @@
       <w:r>
         <w:t xml:space="preserve">Bei </w:t>
       </w:r>
-      <w:proofErr w:type="spellStart"/>
       <w:r>
         <w:t>p</w:t>
       </w:r>
       <w:r>
-        <w:t>andas</w:t>
-      </w:r>
-      <w:proofErr w:type="spellEnd"/>
-      <w:r>
-        <w:t xml:space="preserve"> handelt es sich um eine Bibliothek zur Datenanalyse und -verarbeitung. Die Bibliothek bietet dabei zusätzliche Datenstrukturen, wie die sogenannten </w:t>
+        <w:t xml:space="preserve">andas handelt es sich um eine Bibliothek zur Datenanalyse und -verarbeitung. Die Bibliothek bietet dabei zusätzliche Datenstrukturen, wie die sogenannten </w:t>
       </w:r>
       <w:r>
         <w:rPr>
@@ -12194,7 +12155,7 @@
             <w:fldChar w:fldCharType="begin"/>
           </w:r>
           <w:r>
-            <w:instrText>ADDIN CitaviPlaceholder{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}</w:instrText>
+            <w:instrText>ADDIN CitaviPlaceholder{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}</w:instrText>
           </w:r>
           <w:r>
             <w:fldChar w:fldCharType="separate"/>
@@ -12215,15 +12176,7 @@
       </w:r>
       <w:r>
         <w:lastRenderedPageBreak/>
-        <w:t xml:space="preserve">von </w:t>
-      </w:r>
-      <w:proofErr w:type="spellStart"/>
-      <w:r>
-        <w:t>pandas</w:t>
-      </w:r>
-      <w:proofErr w:type="spellEnd"/>
-      <w:r>
-        <w:t xml:space="preserve"> werden im Code über d</w:t>
+        <w:t>von pandas werden im Code über d</w:t>
       </w:r>
       <w:r>
         <w:t>ie</w:t>
@@ -12253,14 +12206,12 @@
         </w:rPr>
         <w:t xml:space="preserve"> </w:t>
       </w:r>
-      <w:proofErr w:type="spellStart"/>
       <w:r>
         <w:rPr>
           <w:rStyle w:val="Code"/>
         </w:rPr>
         <w:t>pd</w:t>
       </w:r>
-      <w:proofErr w:type="spellEnd"/>
       <w:r>
         <w:t xml:space="preserve"> eindeutig als solche gekennzeichnet.</w:t>
       </w:r>
@@ -12326,7 +12277,7 @@
             <w:fldChar w:fldCharType="begin"/>
           </w:r>
           <w:r>
-            <w:instrText>ADDIN CitaviPlaceholder{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}</w:instrText>
+            <w:instrText>ADDIN CitaviPlaceholder{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}</w:instrText>
           </w:r>
           <w:r>
             <w:fldChar w:fldCharType="separate"/>
@@ -12357,14 +12308,12 @@
       <w:r>
         <w:t xml:space="preserve"> </w:t>
       </w:r>
-      <w:proofErr w:type="spellStart"/>
       <w:r>
         <w:rPr>
           <w:rStyle w:val="Code"/>
         </w:rPr>
         <w:t>np</w:t>
       </w:r>
-      <w:proofErr w:type="spellEnd"/>
       <w:r>
         <w:rPr>
           <w:rStyle w:val="Code"/>
@@ -12381,7 +12330,6 @@
         <w:pStyle w:val="berschrift3"/>
       </w:pPr>
       <w:bookmarkStart w:id="35" w:name="_Toc138782572"/>
-      <w:proofErr w:type="spellStart"/>
       <w:r>
         <w:t>s</w:t>
       </w:r>
@@ -12395,7 +12343,6 @@
         <w:t>earn</w:t>
       </w:r>
       <w:bookmarkEnd w:id="35"/>
-      <w:proofErr w:type="spellEnd"/>
     </w:p>
     <w:p>
       <w:pPr>
@@ -12404,7 +12351,6 @@
           <w:rFonts w:ascii="Times New Roman" w:hAnsi="Times New Roman" w:cs="Times New Roman"/>
         </w:rPr>
       </w:pPr>
-      <w:proofErr w:type="spellStart"/>
       <w:r>
         <w:t>Scikit</w:t>
       </w:r>
@@ -12412,11 +12358,7 @@
         <w:t>-l</w:t>
       </w:r>
       <w:r>
-        <w:t>earn</w:t>
-      </w:r>
-      <w:proofErr w:type="spellEnd"/>
-      <w:r>
-        <w:t xml:space="preserve"> </w:t>
+        <w:t xml:space="preserve">earn </w:t>
       </w:r>
       <w:r>
         <w:t>gilt</w:t>
@@ -12471,7 +12413,7 @@
             <w:fldChar w:fldCharType="begin"/>
           </w:r>
           <w:r>
-            <w:instrText>ADDIN CitaviPlaceholder{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}</w:instrText>
+            <w:instrText>ADDIN CitaviPlaceholder{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}</w:instrText>
           </w:r>
           <w:r>
             <w:fldChar w:fldCharType="separate"/>
@@ -12502,7 +12444,6 @@
       <w:r>
         <w:t xml:space="preserve"> Klassen generalisiert: </w:t>
       </w:r>
-      <w:proofErr w:type="spellStart"/>
       <w:r>
         <w:rPr>
           <w:i/>
@@ -12510,7 +12451,6 @@
         </w:rPr>
         <w:t>Estimatoren</w:t>
       </w:r>
-      <w:proofErr w:type="spellEnd"/>
       <w:r>
         <w:t>,</w:t>
       </w:r>
@@ -12540,142 +12480,56 @@
       <w:r>
         <w:t xml:space="preserve">Zu ersteren zählen alle Objekte, die interne Parameter auf Basis eines Datensatzes erlernen oder abschätzen können. Dies wird über die Methode </w:t>
       </w:r>
-      <w:proofErr w:type="gramStart"/>
       <w:r>
         <w:rPr>
           <w:rStyle w:val="Code"/>
         </w:rPr>
-        <w:t>fit(</w:t>
-      </w:r>
-      <w:proofErr w:type="gramEnd"/>
+        <w:t>fit()</w:t>
+      </w:r>
+      <w:r>
+        <w:t xml:space="preserve"> angestoßen, welche den Datensatz entgegennimmt. Alle Parameter können anschließend über öffentliche Attribute des Objekts abgerufen werden.</w:t>
+      </w:r>
+      <w:r>
+        <w:t xml:space="preserve"> Transformer sind Estimatoren, welche einen Datensatz zusätzlich </w:t>
+      </w:r>
+      <w:r>
+        <w:t xml:space="preserve">transformieren können. Die Transformation wird mit der Methode </w:t>
+      </w:r>
       <w:r>
         <w:rPr>
           <w:rStyle w:val="Code"/>
         </w:rPr>
-        <w:t>)</w:t>
-      </w:r>
-      <w:r>
-        <w:t xml:space="preserve"> angestoßen, welche den Datensatz entgegennimmt. Alle Parameter können anschließend über öffentliche Attribute des Objekts abgerufen werden.</w:t>
-      </w:r>
-      <w:r>
-        <w:t xml:space="preserve"> Transformer sind </w:t>
-      </w:r>
-      <w:proofErr w:type="spellStart"/>
-      <w:r>
-        <w:t>Estimatoren</w:t>
-      </w:r>
-      <w:proofErr w:type="spellEnd"/>
-      <w:r>
-        <w:t xml:space="preserve">, welche einen Datensatz zusätzlich </w:t>
-      </w:r>
-      <w:r>
-        <w:t xml:space="preserve">transformieren können. Die Transformation wird mit der Methode </w:t>
-      </w:r>
-      <w:proofErr w:type="spellStart"/>
-      <w:proofErr w:type="gramStart"/>
+        <w:t>transform()</w:t>
+      </w:r>
+      <w:r>
+        <w:t xml:space="preserve">ausgeführt, die einen Datensatz entgegennimmt und den transformierten Datensatz zurückliefert. Die Transformation beruht dabei auf den gelernten Parameter der </w:t>
+      </w:r>
       <w:r>
         <w:rPr>
           <w:rStyle w:val="Code"/>
         </w:rPr>
-        <w:t>transform</w:t>
-      </w:r>
-      <w:proofErr w:type="spellEnd"/>
+        <w:t>fit()</w:t>
+      </w:r>
+      <w:r>
+        <w:t xml:space="preserve">-Methode. Alternativ kann auch die Methode </w:t>
+      </w:r>
       <w:r>
         <w:rPr>
           <w:rStyle w:val="Code"/>
         </w:rPr>
-        <w:t>(</w:t>
-      </w:r>
-      <w:proofErr w:type="gramEnd"/>
+        <w:t>fit_transform()</w:t>
+      </w:r>
+      <w:r>
+        <w:t xml:space="preserve"> genutzt werden, die dem aufeinanderfolgenden Aufruf  der beiden Methoden entspricht.</w:t>
+      </w:r>
+      <w:r>
+        <w:t xml:space="preserve"> Zu guter Letzt sind Prädiktoren Estimatoren, die in der Lage sind auf Basis gegebener Datenpunkte Vorhersagen zu treffen. Alle Prädiktoren besitzen hierfür die Methode </w:t>
+      </w:r>
       <w:r>
         <w:rPr>
           <w:rStyle w:val="Code"/>
         </w:rPr>
-        <w:t>)</w:t>
-      </w:r>
-      <w:r>
-        <w:t xml:space="preserve">ausgeführt, die einen Datensatz entgegennimmt und den transformierten Datensatz zurückliefert. Die Transformation beruht dabei auf den gelernten Parameter der </w:t>
-      </w:r>
-      <w:proofErr w:type="gramStart"/>
-      <w:r>
-        <w:rPr>
-          <w:rStyle w:val="Code"/>
-        </w:rPr>
-        <w:t>fit(</w:t>
-      </w:r>
-      <w:proofErr w:type="gramEnd"/>
-      <w:r>
-        <w:rPr>
-          <w:rStyle w:val="Code"/>
-        </w:rPr>
-        <w:t>)</w:t>
-      </w:r>
-      <w:r>
-        <w:t xml:space="preserve">-Methode. Alternativ kann auch die Methode </w:t>
-      </w:r>
-      <w:proofErr w:type="spellStart"/>
-      <w:r>
-        <w:rPr>
-          <w:rStyle w:val="Code"/>
-        </w:rPr>
-        <w:t>fit_</w:t>
-      </w:r>
-      <w:proofErr w:type="gramStart"/>
-      <w:r>
-        <w:rPr>
-          <w:rStyle w:val="Code"/>
-        </w:rPr>
-        <w:t>transform</w:t>
-      </w:r>
-      <w:proofErr w:type="spellEnd"/>
-      <w:r>
-        <w:rPr>
-          <w:rStyle w:val="Code"/>
-        </w:rPr>
-        <w:t>(</w:t>
-      </w:r>
-      <w:proofErr w:type="gramEnd"/>
-      <w:r>
-        <w:rPr>
-          <w:rStyle w:val="Code"/>
-        </w:rPr>
-        <w:t>)</w:t>
-      </w:r>
-      <w:r>
-        <w:t xml:space="preserve"> genutzt werden, die dem aufeinanderfolgenden Aufruf  der beiden Methoden entspricht.</w:t>
-      </w:r>
-      <w:r>
-        <w:t xml:space="preserve"> Zu guter Letzt sind Prädiktoren </w:t>
-      </w:r>
-      <w:proofErr w:type="spellStart"/>
-      <w:r>
-        <w:t>Estimatoren</w:t>
-      </w:r>
-      <w:proofErr w:type="spellEnd"/>
-      <w:r>
-        <w:t xml:space="preserve">, die in der Lage sind auf Basis gegebener Datenpunkte Vorhersagen zu treffen. Alle Prädiktoren besitzen hierfür die Methode </w:t>
-      </w:r>
-      <w:proofErr w:type="spellStart"/>
-      <w:proofErr w:type="gramStart"/>
-      <w:r>
-        <w:rPr>
-          <w:rStyle w:val="Code"/>
-        </w:rPr>
-        <w:t>predict</w:t>
-      </w:r>
-      <w:proofErr w:type="spellEnd"/>
-      <w:r>
-        <w:rPr>
-          <w:rStyle w:val="Code"/>
-        </w:rPr>
-        <w:t>(</w:t>
-      </w:r>
-      <w:proofErr w:type="gramEnd"/>
-      <w:r>
-        <w:rPr>
-          <w:rStyle w:val="Code"/>
-        </w:rPr>
-        <w:t>)</w:t>
+        <w:t>predict()</w:t>
       </w:r>
       <w:r>
         <w:rPr>
@@ -12698,19 +12552,11 @@
         </w:rPr>
         <w:t xml:space="preserve"> entgegennimmt und einen Satz entsprechender Vorhersagen zurückliefert. Außerdem besitzen alle Prädiktoren die Methode </w:t>
       </w:r>
-      <w:proofErr w:type="gramStart"/>
       <w:r>
         <w:rPr>
           <w:rStyle w:val="Code"/>
         </w:rPr>
-        <w:t>score(</w:t>
-      </w:r>
-      <w:proofErr w:type="gramEnd"/>
-      <w:r>
-        <w:rPr>
-          <w:rStyle w:val="Code"/>
-        </w:rPr>
-        <w:t>)</w:t>
+        <w:t>score()</w:t>
       </w:r>
       <w:r>
         <w:rPr>
@@ -12766,7 +12612,7 @@
               <w:rStyle w:val="Code"/>
               <w:rFonts w:ascii="Times New Roman" w:hAnsi="Times New Roman" w:cs="Times New Roman"/>
             </w:rPr>
-            <w:instrText>ADDIN CitaviPlaceholder{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}</w:instrText>
+            <w:instrText>ADDIN CitaviPlaceholder{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}</w:instrText>
           </w:r>
           <w:r>
             <w:rPr>
@@ -12812,23 +12658,7 @@
           <w:rFonts w:ascii="Times New Roman" w:hAnsi="Times New Roman" w:cs="Times New Roman"/>
         </w:rPr>
         <w:lastRenderedPageBreak/>
-        <w:t xml:space="preserve">Eine Abfolge von Transformern und ein abschließender beliebiger </w:t>
-      </w:r>
-      <w:proofErr w:type="spellStart"/>
-      <w:r>
-        <w:rPr>
-          <w:rStyle w:val="Code"/>
-          <w:rFonts w:ascii="Times New Roman" w:hAnsi="Times New Roman" w:cs="Times New Roman"/>
-        </w:rPr>
-        <w:t>Estimator</w:t>
-      </w:r>
-      <w:proofErr w:type="spellEnd"/>
-      <w:r>
-        <w:rPr>
-          <w:rStyle w:val="Code"/>
-          <w:rFonts w:ascii="Times New Roman" w:hAnsi="Times New Roman" w:cs="Times New Roman"/>
-        </w:rPr>
-        <w:t xml:space="preserve"> können außerdem als wiederverwendbare </w:t>
+        <w:t xml:space="preserve">Eine Abfolge von Transformern und ein abschließender beliebiger Estimator können außerdem als wiederverwendbare </w:t>
       </w:r>
       <w:r>
         <w:rPr>
@@ -12844,46 +12674,14 @@
           <w:rStyle w:val="Code"/>
           <w:rFonts w:ascii="Times New Roman" w:hAnsi="Times New Roman" w:cs="Times New Roman"/>
         </w:rPr>
-        <w:t xml:space="preserve"> definiert und abgespeichert werden. Wobei sich diese anschließend wie ein einziger </w:t>
-      </w:r>
-      <w:proofErr w:type="spellStart"/>
+        <w:t xml:space="preserve"> definiert und abgespeichert werden. Wobei sich diese anschließend wie ein einziger Estimator verhält. Damit können bspw. alle benötigten Vorverarbeitungsschritte und eine anschließende Klassifikation zusammengefasst werden.</w:t>
+      </w:r>
       <w:r>
         <w:rPr>
           <w:rStyle w:val="Code"/>
           <w:rFonts w:ascii="Times New Roman" w:hAnsi="Times New Roman" w:cs="Times New Roman"/>
         </w:rPr>
-        <w:t>Estimator</w:t>
-      </w:r>
-      <w:proofErr w:type="spellEnd"/>
-      <w:r>
-        <w:rPr>
-          <w:rStyle w:val="Code"/>
-          <w:rFonts w:ascii="Times New Roman" w:hAnsi="Times New Roman" w:cs="Times New Roman"/>
-        </w:rPr>
-        <w:t xml:space="preserve"> verhält. Damit können bspw. alle benötigten Vorverarbeitungsschritte und eine anschließende Klassifikation zusammengefasst werden.</w:t>
-      </w:r>
-      <w:r>
-        <w:rPr>
-          <w:rStyle w:val="Code"/>
-          <w:rFonts w:ascii="Times New Roman" w:hAnsi="Times New Roman" w:cs="Times New Roman"/>
-        </w:rPr>
-        <w:t xml:space="preserve"> Bei Unklarheiten können weitere Informationen zu Funktionen und Objekten von </w:t>
-      </w:r>
-      <w:proofErr w:type="spellStart"/>
-      <w:r>
-        <w:rPr>
-          <w:rStyle w:val="Code"/>
-          <w:rFonts w:ascii="Times New Roman" w:hAnsi="Times New Roman" w:cs="Times New Roman"/>
-        </w:rPr>
-        <w:t>scikit-learn</w:t>
-      </w:r>
-      <w:proofErr w:type="spellEnd"/>
-      <w:r>
-        <w:rPr>
-          <w:rStyle w:val="Code"/>
-          <w:rFonts w:ascii="Times New Roman" w:hAnsi="Times New Roman" w:cs="Times New Roman"/>
-        </w:rPr>
-        <w:t xml:space="preserve"> über die Dokumentation unter </w:t>
+        <w:t xml:space="preserve"> Bei Unklarheiten können weitere Informationen zu Funktionen und Objekten von scikit-learn über die Dokumentation unter </w:t>
       </w:r>
       <w:sdt>
         <w:sdtPr>
@@ -12911,7 +12709,7 @@
               <w:rStyle w:val="Code"/>
               <w:rFonts w:ascii="Times New Roman" w:hAnsi="Times New Roman" w:cs="Times New Roman"/>
             </w:rPr>
-            <w:instrText>ADDIN CitaviPlaceholder{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}</w:instrText>
+            <w:instrText>ADDIN CitaviPlaceholder{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}</w:instrText>
           </w:r>
           <w:r>
             <w:rPr>
@@ -12964,7 +12762,6 @@
         <w:pStyle w:val="berschrift3"/>
       </w:pPr>
       <w:bookmarkStart w:id="36" w:name="_Toc138782573"/>
-      <w:proofErr w:type="spellStart"/>
       <w:r>
         <w:t>Tensor</w:t>
       </w:r>
@@ -12972,11 +12769,7 @@
         <w:t>F</w:t>
       </w:r>
       <w:r>
-        <w:t>low</w:t>
-      </w:r>
-      <w:proofErr w:type="spellEnd"/>
-      <w:r>
-        <w:t xml:space="preserve"> und </w:t>
+        <w:t xml:space="preserve">low und </w:t>
       </w:r>
       <w:r>
         <w:t>Keras</w:t>
@@ -12987,13 +12780,8 @@
       </w:r>
     </w:p>
     <w:p>
-      <w:proofErr w:type="spellStart"/>
-      <w:r>
-        <w:t>TensorFlow</w:t>
-      </w:r>
-      <w:proofErr w:type="spellEnd"/>
-      <w:r>
-        <w:t xml:space="preserve"> ist eine open-source Bibliothek für numerische</w:t>
+      <w:r>
+        <w:t>TensorFlow ist eine open-source Bibliothek für numerische</w:t>
       </w:r>
       <w:r>
         <w:t xml:space="preserve"> Berechnungen</w:t>
@@ -13012,15 +12800,7 @@
         <w:t>Deep Learning</w:t>
       </w:r>
       <w:r>
-        <w:t xml:space="preserve"> zählt. </w:t>
-      </w:r>
-      <w:proofErr w:type="spellStart"/>
-      <w:r>
-        <w:t>TensorFlow</w:t>
-      </w:r>
-      <w:proofErr w:type="spellEnd"/>
-      <w:r>
-        <w:t xml:space="preserve"> wurde durch das Google-Brain-Team entwickelt und ist inzwischen Basis für zahlreiche Google-Services mit umfangreichen Rechenanforderungen</w:t>
+        <w:t xml:space="preserve"> zählt. TensorFlow wurde durch das Google-Brain-Team entwickelt und ist inzwischen Basis für zahlreiche Google-Services mit umfangreichen Rechenanforderungen</w:t>
       </w:r>
       <w:r>
         <w:t xml:space="preserve"> </w:t>
@@ -13039,7 +12819,7 @@
             <w:fldChar w:fldCharType="begin"/>
           </w:r>
           <w:r>
-            <w:instrText>ADDIN CitaviPlaceholder{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}</w:instrText>
+            <w:instrText>ADDIN CitaviPlaceholder{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}</w:instrText>
           </w:r>
           <w:r>
             <w:fldChar w:fldCharType="separate"/>
@@ -13055,7 +12835,11 @@
       <w:r>
         <w:t>.</w:t>
       </w:r>
+      <w:r>
+        <w:t xml:space="preserve"> </w:t>
+      </w:r>
     </w:p>
+    <w:p/>
     <w:p>
       <w:pPr>
         <w:pStyle w:val="berschrift1"/>
@@ -13148,15 +12932,10 @@
         <w:t>von</w:t>
       </w:r>
       <w:r>
-        <w:t xml:space="preserve"> </w:t>
-      </w:r>
-      <w:proofErr w:type="spellStart"/>
-      <w:r>
-        <w:t>Torlak</w:t>
-      </w:r>
-      <w:proofErr w:type="spellEnd"/>
-      <w:r>
-        <w:t xml:space="preserve"> </w:t>
+        <w:t xml:space="preserve"> Recep Furgan</w:t>
+      </w:r>
+      <w:r>
+        <w:t xml:space="preserve"> Torlak </w:t>
       </w:r>
       <w:sdt>
         <w:sdtPr>
@@ -13274,15 +13053,7 @@
         <w:t>.</w:t>
       </w:r>
       <w:r>
-        <w:t xml:space="preserve"> Außerdem beschäftigte sich </w:t>
-      </w:r>
-      <w:proofErr w:type="spellStart"/>
-      <w:r>
-        <w:t>Torlak</w:t>
-      </w:r>
-      <w:proofErr w:type="spellEnd"/>
-      <w:r>
-        <w:t xml:space="preserve"> </w:t>
+        <w:t xml:space="preserve"> Außerdem beschäftigte sich Torlak </w:t>
       </w:r>
       <w:r>
         <w:t xml:space="preserve">mit der </w:t>
@@ -13319,13 +13090,11 @@
       </w:r>
     </w:p>
     <w:p>
-      <w:proofErr w:type="spellStart"/>
-      <w:r>
-        <w:t>Sohl</w:t>
-      </w:r>
-      <w:proofErr w:type="spellEnd"/>
-      <w:r>
-        <w:t xml:space="preserve"> </w:t>
+      <w:r>
+        <w:t xml:space="preserve">Maximilian </w:t>
+      </w:r>
+      <w:r>
+        <w:t xml:space="preserve">Sohl </w:t>
       </w:r>
       <w:r>
         <w:t>knüpft in seiner Bachelorarbeit</w:t>
@@ -13373,15 +13142,7 @@
         <w:t xml:space="preserve"> direkt an die Arbeit </w:t>
       </w:r>
       <w:r>
-        <w:t xml:space="preserve">von </w:t>
-      </w:r>
-      <w:proofErr w:type="spellStart"/>
-      <w:r>
-        <w:t>Torlak</w:t>
-      </w:r>
-      <w:proofErr w:type="spellEnd"/>
-      <w:r>
-        <w:t xml:space="preserve"> an. </w:t>
+        <w:t xml:space="preserve">von Torlak an. </w:t>
       </w:r>
       <w:r>
         <w:t xml:space="preserve">Er nutzt </w:t>
@@ -13392,11 +13153,9 @@
       <w:r>
         <w:t xml:space="preserve">die aus der Verkehrssimulation CARLA gewonnenen </w:t>
       </w:r>
-      <w:proofErr w:type="gramStart"/>
-      <w:r>
-        <w:t>Daten</w:t>
-      </w:r>
-      <w:proofErr w:type="gramEnd"/>
+      <w:r>
+        <w:t>Daten,</w:t>
+      </w:r>
       <w:r>
         <w:t xml:space="preserve"> </w:t>
       </w:r>
@@ -13432,168 +13191,131 @@
       <w:r>
         <w:t xml:space="preserve">, </w:t>
       </w:r>
-      <w:proofErr w:type="spellStart"/>
       <w:r>
         <w:rPr>
           <w:i/>
           <w:iCs/>
           <w:color w:val="70AD47" w:themeColor="accent6"/>
         </w:rPr>
-        <w:t>Decision-Tree</w:t>
-      </w:r>
-      <w:proofErr w:type="spellEnd"/>
+        <w:t xml:space="preserve">Decision-Tree </w:t>
+      </w:r>
+      <w:r>
+        <w:t>und</w:t>
+      </w:r>
+      <w:r>
+        <w:rPr>
+          <w:i/>
+          <w:iCs/>
+        </w:rPr>
+        <w:t xml:space="preserve"> </w:t>
+      </w:r>
       <w:r>
         <w:rPr>
           <w:i/>
           <w:iCs/>
           <w:color w:val="70AD47" w:themeColor="accent6"/>
         </w:rPr>
-        <w:t xml:space="preserve"> </w:t>
-      </w:r>
-      <w:r>
-        <w:t>und</w:t>
+        <w:t>K-Nearest-Neighbours</w:t>
       </w:r>
       <w:r>
         <w:rPr>
           <w:i/>
           <w:iCs/>
         </w:rPr>
+        <w:t xml:space="preserve">. </w:t>
+      </w:r>
+      <w:r>
+        <w:t xml:space="preserve">Hierbei sollten </w:t>
+      </w:r>
+      <w:r>
+        <w:t xml:space="preserve">die Klassifikatoren </w:t>
+      </w:r>
+      <w:r>
+        <w:t xml:space="preserve">auf Basis verschieden stark verrauschter Positionsdaten bis zu fünf Fahrzeugklassen </w:t>
+      </w:r>
+      <w:r>
+        <w:t xml:space="preserve">zu </w:t>
+      </w:r>
+      <w:r>
+        <w:t>unterscheiden lernen</w:t>
+      </w:r>
+      <w:r>
+        <w:t xml:space="preserve">, allerdings stellte sich im Verlauf der Arbeit heraus, dass </w:t>
+      </w:r>
+      <w:r>
+        <w:t>auf Basis der Simulation höchstens drei Klassen</w:t>
+      </w:r>
+      <w:r>
+        <w:t xml:space="preserve"> (Fußgänger, Fahrradfahrer und motorisiertes Fahrzeug)</w:t>
+      </w:r>
+      <w:r>
+        <w:t xml:space="preserve"> unterschieden werden können.</w:t>
+      </w:r>
+      <w:r>
         <w:t xml:space="preserve"> </w:t>
       </w:r>
       <w:r>
-        <w:rPr>
-          <w:i/>
-          <w:iCs/>
-          <w:color w:val="70AD47" w:themeColor="accent6"/>
-        </w:rPr>
-        <w:t>K-</w:t>
-      </w:r>
-      <w:proofErr w:type="spellStart"/>
-      <w:r>
-        <w:rPr>
-          <w:i/>
-          <w:iCs/>
-          <w:color w:val="70AD47" w:themeColor="accent6"/>
-        </w:rPr>
-        <w:t>Nearest</w:t>
-      </w:r>
-      <w:proofErr w:type="spellEnd"/>
-      <w:r>
-        <w:rPr>
-          <w:i/>
-          <w:iCs/>
-          <w:color w:val="70AD47" w:themeColor="accent6"/>
-        </w:rPr>
-        <w:t>-</w:t>
-      </w:r>
-      <w:proofErr w:type="spellStart"/>
-      <w:r>
-        <w:rPr>
-          <w:i/>
-          <w:iCs/>
-          <w:color w:val="70AD47" w:themeColor="accent6"/>
-        </w:rPr>
-        <w:t>Neighbours</w:t>
-      </w:r>
-      <w:proofErr w:type="spellEnd"/>
-      <w:r>
-        <w:rPr>
-          <w:i/>
-          <w:iCs/>
-        </w:rPr>
-        <w:t xml:space="preserve">. </w:t>
-      </w:r>
-      <w:r>
-        <w:t xml:space="preserve">Hierbei sollten </w:t>
-      </w:r>
-      <w:r>
-        <w:t xml:space="preserve">die Klassifikatoren </w:t>
-      </w:r>
-      <w:r>
-        <w:t xml:space="preserve">auf Basis verschieden stark verrauschter Positionsdaten bis zu fünf Fahrzeugklassen </w:t>
-      </w:r>
-      <w:r>
-        <w:t xml:space="preserve">zu </w:t>
-      </w:r>
-      <w:r>
-        <w:t>unterscheiden lernen</w:t>
-      </w:r>
-      <w:r>
-        <w:t xml:space="preserve">, allerdings stellte sich im Verlauf der Arbeit heraus, dass </w:t>
-      </w:r>
-      <w:r>
-        <w:t>auf Basis der Simulation höchstens drei Klassen</w:t>
-      </w:r>
-      <w:r>
-        <w:t xml:space="preserve"> (Fußgänger, Fahrradfahrer und motorisiertes Fahrzeug)</w:t>
-      </w:r>
-      <w:r>
-        <w:t xml:space="preserve"> unterschieden werden können.</w:t>
+        <w:t xml:space="preserve">Vor der Klassifikation </w:t>
+      </w:r>
+      <w:r>
+        <w:t>wurden</w:t>
       </w:r>
       <w:r>
         <w:t xml:space="preserve"> </w:t>
       </w:r>
       <w:r>
-        <w:t xml:space="preserve">Vor der Klassifikation </w:t>
-      </w:r>
-      <w:r>
-        <w:t>wurden,</w:t>
+        <w:t xml:space="preserve">die </w:t>
+      </w:r>
+      <w:r>
+        <w:t>über ein festes Zeitintervall</w:t>
+      </w:r>
+      <w:r>
+        <w:t xml:space="preserve"> von einer Minute</w:t>
+      </w:r>
+      <w:r>
+        <w:t xml:space="preserve"> gesammelten Positionsdaten </w:t>
+      </w:r>
+      <w:r>
+        <w:t xml:space="preserve">in lange Eingabevektoren weiterverarbeitet, die </w:t>
+      </w:r>
+      <w:r>
+        <w:t>die Bewegung der Verkehrsteilnehmer innerhalb dieses Intervalls repräsentier</w:t>
+      </w:r>
+      <w:r>
+        <w:t xml:space="preserve">en. Eine Merkmalsreduktion fand </w:t>
+      </w:r>
+      <w:r>
+        <w:t xml:space="preserve">nicht statt. </w:t>
+      </w:r>
+      <w:r>
+        <w:t xml:space="preserve">Bei der anschließenden Klassifikation wurden die besten Ergebnisse </w:t>
+      </w:r>
+      <w:r>
+        <w:t>durch</w:t>
+      </w:r>
+      <w:r>
+        <w:t xml:space="preserve"> die</w:t>
+      </w:r>
+      <w:r>
+        <w:t xml:space="preserve"> SVM erzielt, welche eine</w:t>
+      </w:r>
+      <w:r>
+        <w:t>n</w:t>
       </w:r>
       <w:r>
         <w:t xml:space="preserve"> </w:t>
       </w:r>
       <w:r>
-        <w:t xml:space="preserve">die </w:t>
-      </w:r>
-      <w:r>
-        <w:t>über ein festes Zeitintervall</w:t>
-      </w:r>
-      <w:r>
-        <w:t xml:space="preserve"> von einer Minute</w:t>
-      </w:r>
-      <w:r>
-        <w:t xml:space="preserve"> gesammelten Positionsdaten </w:t>
-      </w:r>
-      <w:r>
-        <w:t xml:space="preserve">in lange Eingabevektoren weiterverarbeitet, die </w:t>
-      </w:r>
-      <w:r>
-        <w:t>die Bewegung der Verkehrsteilnehmer innerhalb dieses Intervalls repräsentier</w:t>
-      </w:r>
-      <w:r>
-        <w:t xml:space="preserve">en. Eine Merkmalsreduktion fand </w:t>
-      </w:r>
-      <w:r>
-        <w:t xml:space="preserve">nicht statt. </w:t>
-      </w:r>
-      <w:r>
-        <w:t xml:space="preserve">Die besten Ergebnisse wurden </w:t>
-      </w:r>
-      <w:r>
-        <w:t xml:space="preserve">dabei </w:t>
-      </w:r>
-      <w:r>
-        <w:t>durch die SVM erzielt, welche eine</w:t>
-      </w:r>
-      <w:r>
-        <w:t>n</w:t>
-      </w:r>
-      <w:r>
-        <w:t xml:space="preserve"> </w:t>
-      </w:r>
-      <w:r>
         <w:t>Accuracy-Wert</w:t>
       </w:r>
       <w:r>
-        <w:t xml:space="preserve"> von 93,9% auf </w:t>
-      </w:r>
-      <w:proofErr w:type="spellStart"/>
-      <w:r>
-        <w:t>unverrauschten</w:t>
-      </w:r>
-      <w:proofErr w:type="spellEnd"/>
-      <w:r>
-        <w:t xml:space="preserve"> Daten</w:t>
+        <w:t xml:space="preserve"> von 93,9% auf</w:t>
+      </w:r>
+      <w:r>
+        <w:t xml:space="preserve"> den</w:t>
+      </w:r>
+      <w:r>
+        <w:t xml:space="preserve"> unverrauschten Daten</w:t>
       </w:r>
       <w:r>
         <w:t xml:space="preserve"> </w:t>
@@ -13628,7 +13350,14 @@
     </w:p>
     <w:p>
       <w:r>
-        <w:t xml:space="preserve">Auch </w:t>
+        <w:lastRenderedPageBreak/>
+        <w:t>Auch</w:t>
+      </w:r>
+      <w:r>
+        <w:t xml:space="preserve"> Dietmar</w:t>
+      </w:r>
+      <w:r>
+        <w:t xml:space="preserve"> </w:t>
       </w:r>
       <w:r>
         <w:t>Fischer</w:t>
@@ -13673,11 +13402,7 @@
         <w:t xml:space="preserve">ohne Verfälschung </w:t>
       </w:r>
       <w:r>
-        <w:t xml:space="preserve">der Verkehrssimulation CARLA entnommen wurden, um ein </w:t>
-      </w:r>
-      <w:r>
-        <w:lastRenderedPageBreak/>
-        <w:t xml:space="preserve">System zu entwickeln, welches durch </w:t>
+        <w:t xml:space="preserve">der Verkehrssimulation CARLA entnommen wurden, um ein System zu entwickeln, welches durch </w:t>
       </w:r>
       <w:r>
         <w:t>den Einsatz</w:t>
@@ -13711,23 +13436,7 @@
         <w:t xml:space="preserve"> (FFN)</w:t>
       </w:r>
       <w:r>
-        <w:t xml:space="preserve"> und zum anderen von Deep-Q-Learning-Netzen</w:t>
-      </w:r>
-      <w:r>
-        <w:t xml:space="preserve"> (DQLN)</w:t>
-      </w:r>
-      <w:r>
-        <w:t xml:space="preserve">. Letztere zählen anders als die übrigen erprobten Ansätze nicht mehr zu den </w:t>
-      </w:r>
-      <w:r>
-        <w:rPr>
-          <w:i/>
-          <w:iCs/>
-        </w:rPr>
-        <w:t>überwachten</w:t>
-      </w:r>
-      <w:r>
-        <w:t xml:space="preserve">, sondern zu den </w:t>
+        <w:t xml:space="preserve"> und zum anderen von </w:t>
       </w:r>
       <w:r>
         <w:rPr>
@@ -13735,6 +13444,30 @@
           <w:iCs/>
           <w:color w:val="70AD47" w:themeColor="accent6"/>
         </w:rPr>
+        <w:t>Deep-Q-Learning-Netzen</w:t>
+      </w:r>
+      <w:r>
+        <w:rPr>
+          <w:color w:val="70AD47" w:themeColor="accent6"/>
+        </w:rPr>
+        <w:t xml:space="preserve"> </w:t>
+      </w:r>
+      <w:r>
+        <w:t>(DQLN)</w:t>
+      </w:r>
+      <w:r>
+        <w:t xml:space="preserve">. Letztere zählen anders als die übrigen erprobten Ansätze nicht mehr zu den </w:t>
+      </w:r>
+      <w:r>
+        <w:t>überwachten</w:t>
+      </w:r>
+      <w:r>
+        <w:t xml:space="preserve">, sondern zu den </w:t>
+      </w:r>
+      <w:r>
+        <w:rPr>
+          <w:color w:val="70AD47" w:themeColor="accent6"/>
+        </w:rPr>
         <w:t>bestärkenden Lernverfahren</w:t>
       </w:r>
       <w:r>
@@ -13747,15 +13480,7 @@
         <w:t>Im Zuge</w:t>
       </w:r>
       <w:r>
-        <w:t xml:space="preserve"> der Datenvorverarbeitung setzte Fischer anders als </w:t>
-      </w:r>
-      <w:proofErr w:type="spellStart"/>
-      <w:r>
-        <w:t>Sohl</w:t>
-      </w:r>
-      <w:proofErr w:type="spellEnd"/>
-      <w:r>
-        <w:t xml:space="preserve"> auf eine Reduktion der Eingabedimension auf 16 deskriptive Statistiken, welche die Bewegungsmerkmale des Verkehrsteilnehmers über ein</w:t>
+        <w:t xml:space="preserve"> der Datenvorverarbeitung setzte Fischer anders als Sohl auf eine Reduktion der Eingabedimension auf 16 deskriptive Statistiken, welche die Bewegungsmerkmale des Verkehrsteilnehmers über ein</w:t>
       </w:r>
       <w:r>
         <w:t xml:space="preserve"> festes</w:t>
@@ -13853,97 +13578,8 @@
           <w:color w:val="FF0000"/>
           <w:lang w:val="en-GB"/>
         </w:rPr>
-        <w:t xml:space="preserve">+ </w:t>
-      </w:r>
-      <w:proofErr w:type="spellStart"/>
-      <w:r>
-        <w:rPr>
-          <w:color w:val="FF0000"/>
-          <w:lang w:val="en-GB"/>
-        </w:rPr>
-        <w:t>keine</w:t>
-      </w:r>
-      <w:proofErr w:type="spellEnd"/>
-      <w:r>
-        <w:rPr>
-          <w:color w:val="FF0000"/>
-          <w:lang w:val="en-GB"/>
-        </w:rPr>
-        <w:t xml:space="preserve"> </w:t>
-      </w:r>
-      <w:proofErr w:type="spellStart"/>
-      <w:r>
-        <w:rPr>
-          <w:color w:val="FF0000"/>
-          <w:lang w:val="en-GB"/>
-        </w:rPr>
-        <w:t>festen</w:t>
-      </w:r>
-      <w:proofErr w:type="spellEnd"/>
-      <w:r>
-        <w:rPr>
-          <w:color w:val="FF0000"/>
-          <w:lang w:val="en-GB"/>
-        </w:rPr>
-        <w:t xml:space="preserve"> </w:t>
-      </w:r>
-      <w:proofErr w:type="spellStart"/>
-      <w:r>
-        <w:rPr>
-          <w:color w:val="FF0000"/>
-          <w:lang w:val="en-GB"/>
-        </w:rPr>
-        <w:t>Zeitintervalle</w:t>
-      </w:r>
-      <w:proofErr w:type="spellEnd"/>
-      <w:r>
-        <w:rPr>
-          <w:color w:val="FF0000"/>
-          <w:lang w:val="en-GB"/>
-        </w:rPr>
-        <w:t xml:space="preserve"> </w:t>
-      </w:r>
-      <w:proofErr w:type="spellStart"/>
-      <w:r>
-        <w:rPr>
-          <w:color w:val="FF0000"/>
-          <w:lang w:val="en-GB"/>
-        </w:rPr>
-        <w:t>mehr</w:t>
-      </w:r>
-      <w:proofErr w:type="spellEnd"/>
-      <w:r>
-        <w:rPr>
-          <w:color w:val="FF0000"/>
-          <w:lang w:val="en-GB"/>
-        </w:rPr>
-        <w:t xml:space="preserve">, </w:t>
-      </w:r>
-      <w:proofErr w:type="spellStart"/>
-      <w:r>
-        <w:rPr>
-          <w:color w:val="FF0000"/>
-          <w:lang w:val="en-GB"/>
-        </w:rPr>
-        <w:t>weil</w:t>
-      </w:r>
-      <w:proofErr w:type="spellEnd"/>
-      <w:r>
-        <w:rPr>
-          <w:color w:val="FF0000"/>
-          <w:lang w:val="en-GB"/>
-        </w:rPr>
-        <w:t xml:space="preserve"> </w:t>
-      </w:r>
-      <w:proofErr w:type="spellStart"/>
-      <w:r>
-        <w:rPr>
-          <w:color w:val="FF0000"/>
-          <w:lang w:val="en-GB"/>
-        </w:rPr>
-        <w:t>Nonsens</w:t>
-      </w:r>
-      <w:proofErr w:type="spellEnd"/>
+        <w:t>+ keine festen Zeitintervalle mehr, weil Nonsens</w:t>
+      </w:r>
     </w:p>
     <w:p>
       <w:pPr>
@@ -13978,115 +13614,24 @@
         <w:shd w:val="clear" w:color="auto" w:fill="FFFFFF" w:themeFill="background1"/>
       </w:pPr>
       <w:r>
+        <w:rPr>
+          <w:lang w:val="en-GB"/>
+        </w:rPr>
         <w:t xml:space="preserve">Die Arbeit </w:t>
       </w:r>
       <w:r>
         <w:rPr>
           <w:i/>
           <w:iCs/>
-        </w:rPr>
-        <w:t xml:space="preserve">Vehicle Classification </w:t>
-      </w:r>
-      <w:proofErr w:type="spellStart"/>
-      <w:r>
-        <w:rPr>
-          <w:i/>
-          <w:iCs/>
-        </w:rPr>
-        <w:t>from</w:t>
-      </w:r>
-      <w:proofErr w:type="spellEnd"/>
-      <w:r>
-        <w:rPr>
-          <w:i/>
-          <w:iCs/>
-        </w:rPr>
-        <w:t xml:space="preserve"> Low-</w:t>
-      </w:r>
-      <w:proofErr w:type="spellStart"/>
-      <w:r>
-        <w:rPr>
-          <w:i/>
-          <w:iCs/>
-        </w:rPr>
-        <w:t>Frequency</w:t>
-      </w:r>
-      <w:proofErr w:type="spellEnd"/>
-      <w:r>
-        <w:rPr>
-          <w:i/>
-          <w:iCs/>
-        </w:rPr>
-        <w:t xml:space="preserve"> GPS Data </w:t>
-      </w:r>
-      <w:proofErr w:type="spellStart"/>
-      <w:r>
-        <w:rPr>
-          <w:i/>
-          <w:iCs/>
-        </w:rPr>
-        <w:t>with</w:t>
-      </w:r>
-      <w:proofErr w:type="spellEnd"/>
-      <w:r>
-        <w:rPr>
-          <w:i/>
-          <w:iCs/>
-        </w:rPr>
-        <w:t xml:space="preserve"> </w:t>
-      </w:r>
-      <w:proofErr w:type="spellStart"/>
-      <w:r>
-        <w:rPr>
-          <w:i/>
-          <w:iCs/>
-        </w:rPr>
-        <w:t>Recurrent</w:t>
-      </w:r>
-      <w:proofErr w:type="spellEnd"/>
-      <w:r>
-        <w:rPr>
-          <w:i/>
-          <w:iCs/>
-        </w:rPr>
-        <w:t xml:space="preserve"> </w:t>
-      </w:r>
-      <w:proofErr w:type="spellStart"/>
-      <w:r>
-        <w:rPr>
-          <w:i/>
-          <w:iCs/>
-        </w:rPr>
-        <w:t>Neural</w:t>
-      </w:r>
-      <w:proofErr w:type="spellEnd"/>
-      <w:r>
-        <w:rPr>
-          <w:i/>
-          <w:iCs/>
-        </w:rPr>
-        <w:t xml:space="preserve"> Networks</w:t>
-      </w:r>
-      <w:r>
-        <w:rPr>
-          <w:i/>
-          <w:iCs/>
-        </w:rPr>
-        <w:t xml:space="preserve"> </w:t>
-      </w:r>
-      <w:r>
-        <w:t xml:space="preserve">von Matteo </w:t>
-      </w:r>
-      <w:proofErr w:type="spellStart"/>
-      <w:r>
-        <w:t>Simoncin</w:t>
-      </w:r>
-      <w:r>
-        <w:t>i</w:t>
-      </w:r>
-      <w:proofErr w:type="spellEnd"/>
-      <w:r>
-        <w:t xml:space="preserve"> et. al. </w:t>
+          <w:lang w:val="en-GB"/>
+        </w:rPr>
+        <w:t xml:space="preserve">Vehicle Classification from Low-Frequency GPS Data with Recurrent Neural Networks </w:t>
+      </w:r>
+      <w:r>
+        <w:rPr>
+          <w:lang w:val="en-GB"/>
+        </w:rPr>
+        <w:t xml:space="preserve">von Matteo Simoncini et. al. </w:t>
       </w:r>
       <w:sdt>
         <w:sdtPr>
@@ -14102,7 +13647,13 @@
             <w:fldChar w:fldCharType="begin"/>
           </w:r>
           <w:r>
-            <w:instrText>ADDIN CitaviPlaceholder{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}</w:instrText>
+            <w:rPr>
+              <w:lang w:val="en-GB"/>
+            </w:rPr>
+            <w:instrText>ADDIN CitaviPlaceholder{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</w:instrText>
+          </w:r>
+          <w:r>
+            <w:instrText>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}</w:instrText>
           </w:r>
           <w:r>
             <w:fldChar w:fldCharType="separate"/>
@@ -14119,72 +13670,290 @@
         <w:t xml:space="preserve">, die im Jahr 2018 veröffentlicht wurde, </w:t>
       </w:r>
       <w:r>
-        <w:t>untersucht ähnlich wie</w:t>
+        <w:t xml:space="preserve">untersucht </w:t>
+      </w:r>
+      <w:r>
+        <w:t>die Klassifikation von motorisierten Fahrzeugen in drei Kategorien</w:t>
+      </w:r>
+      <w:r>
+        <w:t>:</w:t>
       </w:r>
       <w:r>
         <w:t xml:space="preserve"> </w:t>
       </w:r>
       <w:r>
-        <w:t>die vorliegende Arbeit di</w:t>
-      </w:r>
-      <w:r>
-        <w:t xml:space="preserve">e Klassifikation von Fahrzeugen auf Basis realer GNSS-Sequenzen. Dabei </w:t>
+        <w:t>leichte</w:t>
+      </w:r>
+      <w:r>
+        <w:t>,</w:t>
+      </w:r>
+      <w:r>
+        <w:t xml:space="preserve"> </w:t>
+      </w:r>
+      <w:r>
+        <w:t>mittelschwere</w:t>
+      </w:r>
+      <w:r>
+        <w:t xml:space="preserve">, und </w:t>
+      </w:r>
+      <w:r>
+        <w:lastRenderedPageBreak/>
+        <w:t>schwere Fahrzeuge</w:t>
+      </w:r>
+      <w:r>
+        <w:t>.</w:t>
+      </w:r>
+      <w:r>
+        <w:t xml:space="preserve"> </w:t>
+      </w:r>
+      <w:r>
+        <w:t xml:space="preserve">Basis hierfür bilden niederfrequente </w:t>
+      </w:r>
+      <w:r>
+        <w:t xml:space="preserve">GNSS-Sequenzen mit einem </w:t>
+      </w:r>
+      <w:r>
+        <w:t xml:space="preserve">variierendem </w:t>
+      </w:r>
+      <w:r>
+        <w:t xml:space="preserve">Abtastintervall von </w:t>
+      </w:r>
+      <w:r>
+        <w:t>durchschnittlich 90 Sekunden</w:t>
+      </w:r>
+      <w:r>
+        <w:t>.</w:t>
+      </w:r>
+      <w:r>
+        <w:t xml:space="preserve"> </w:t>
       </w:r>
     </w:p>
     <w:p>
       <w:pPr>
-        <w:rPr>
-          <w:color w:val="70AD47" w:themeColor="accent6"/>
-        </w:rPr>
-      </w:pPr>
-      <w:r>
-        <w:rPr>
-          <w:color w:val="70AD47" w:themeColor="accent6"/>
-        </w:rPr>
-        <w:lastRenderedPageBreak/>
-        <w:t>Bildet Grundlage für meinen angestrebten Ansatz (Sequenzielle Klassifikation</w:t>
-      </w:r>
-      <w:r>
-        <w:rPr>
-          <w:color w:val="70AD47" w:themeColor="accent6"/>
-        </w:rPr>
+        <w:shd w:val="clear" w:color="auto" w:fill="FFFFFF" w:themeFill="background1"/>
+      </w:pPr>
+      <w:r>
+        <w:t>Der zugrundeliegende Datensatz</w:t>
+      </w:r>
+      <w:r>
+        <w:t xml:space="preserve"> ist äußerst umfangreich. Er </w:t>
+      </w:r>
+      <w:r>
+        <w:t>umfasst in etwa eine Million Sequenzen, die durch insgesamt 55 Millionen GNSS-Punkte eine Strecke von etwa 56 Millionen gefahrenen Kilometern abbilden.</w:t>
+      </w:r>
+      <w:r>
+        <w:t xml:space="preserve"> Die Sequenzen wurden so vorverarbeitet, dass für alle paarweisen GNSS-Punkte die</w:t>
+      </w:r>
+      <w:r>
         <w:t xml:space="preserve"> </w:t>
       </w:r>
       <w:r>
         <w:rPr>
-          <w:color w:val="70AD47" w:themeColor="accent6"/>
-        </w:rPr>
-        <w:t>mit RNNs)</w:t>
-      </w:r>
-      <w:r>
-        <w:rPr>
-          <w:color w:val="70AD47" w:themeColor="accent6"/>
-        </w:rPr>
-        <w:t>. Datenbasis ist jedoch nicht vergleichbar (GPS-Punkte mit stark variierenden und großen zeitlichen Abständen).</w:t>
+          <w:i/>
+          <w:iCs/>
+        </w:rPr>
+        <w:t>gefahrene Strecke</w:t>
+      </w:r>
+      <w:r>
+        <w:t xml:space="preserve">, die </w:t>
+      </w:r>
+      <w:r>
+        <w:rPr>
+          <w:i/>
+          <w:iCs/>
+        </w:rPr>
+        <w:t xml:space="preserve">direkte </w:t>
+      </w:r>
+      <w:r>
+        <w:rPr>
+          <w:i/>
+          <w:iCs/>
+        </w:rPr>
+        <w:t>Krähenflugdistanz</w:t>
+      </w:r>
+      <w:r>
+        <w:t xml:space="preserve">, </w:t>
+      </w:r>
+      <w:r>
+        <w:t xml:space="preserve">die </w:t>
+      </w:r>
+      <w:r>
+        <w:rPr>
+          <w:i/>
+          <w:iCs/>
+        </w:rPr>
+        <w:t>verstrichene Zeit</w:t>
+      </w:r>
+      <w:r>
+        <w:t xml:space="preserve">, die </w:t>
+      </w:r>
+      <w:r>
+        <w:rPr>
+          <w:i/>
+          <w:iCs/>
+        </w:rPr>
+        <w:t>Geschwindigkeit</w:t>
+      </w:r>
+      <w:r>
+        <w:t xml:space="preserve"> und </w:t>
+      </w:r>
+      <w:r>
+        <w:rPr>
+          <w:i/>
+          <w:iCs/>
+        </w:rPr>
+        <w:t>Intervallgeschwindigkeit</w:t>
+      </w:r>
+      <w:r>
+        <w:t xml:space="preserve">, die </w:t>
+      </w:r>
+      <w:r>
+        <w:rPr>
+          <w:i/>
+          <w:iCs/>
+        </w:rPr>
+        <w:t>Beschleunigung</w:t>
+      </w:r>
+      <w:r>
+        <w:t xml:space="preserve"> und </w:t>
+      </w:r>
+      <w:r>
+        <w:rPr>
+          <w:i/>
+          <w:iCs/>
+        </w:rPr>
+        <w:t>Intervallbeschleunigung</w:t>
+      </w:r>
+      <w:r>
+        <w:t xml:space="preserve"> sowie de</w:t>
+      </w:r>
+      <w:r>
+        <w:t>r</w:t>
+      </w:r>
+      <w:r>
+        <w:t xml:space="preserve"> </w:t>
+      </w:r>
+      <w:r>
+        <w:rPr>
+          <w:i/>
+          <w:iCs/>
+        </w:rPr>
+        <w:t>Straßentyp</w:t>
+      </w:r>
+      <w:r>
+        <w:t xml:space="preserve"> vorlag. Globale Merkmale oder deskriptive Statistiken wurden nicht berechnet.</w:t>
+      </w:r>
+      <w:r>
+        <w:t xml:space="preserve"> Die für die Klassifikation verwendeten Sequenzen umfassten mindestens 20 Zeitschritte, was einem Zeitfenster von etwa 30 Minuten entspricht.</w:t>
+      </w:r>
+      <w:r>
+        <w:t xml:space="preserve"> </w:t>
       </w:r>
     </w:p>
     <w:p>
-      <w:pPr>
-        <w:rPr>
-          <w:color w:val="70AD47" w:themeColor="accent6"/>
-        </w:rPr>
-      </w:pPr>
+      <w:r>
+        <w:t>Für die Klassifikation wurden verschiedene Rekurrente Neuronale Netze</w:t>
+      </w:r>
+      <w:r>
+        <w:t xml:space="preserve"> </w:t>
+      </w:r>
+      <w:r>
+        <w:t>mit LSTM-Schichten entworfen</w:t>
+      </w:r>
+      <w:r>
+        <w:t>. Dabei kamen auch reguläre Feed-Forward-Schichten zum Einsatz, die vor und nach den LSTM-Schichten platziert wurden, was den Autoren zufolge die Vorhersageleistung der Netze deutlich verstärkte.</w:t>
+      </w:r>
+      <w:r>
+        <w:t xml:space="preserve"> Das beste Modell erreicht</w:t>
+      </w:r>
+      <w:r>
+        <w:t>e auf den Testdatensatz</w:t>
+      </w:r>
+      <w:r>
+        <w:t xml:space="preserve"> eine </w:t>
+      </w:r>
+      <w:r>
+        <w:t xml:space="preserve">Trefferquote (Recall) von 85% für </w:t>
+      </w:r>
+      <w:r>
+        <w:t>leichte</w:t>
+      </w:r>
+      <w:r>
+        <w:t xml:space="preserve"> und sogar 93% für </w:t>
+      </w:r>
+      <w:r>
+        <w:t>schwere Fahrzeuge</w:t>
+      </w:r>
+      <w:r>
+        <w:t xml:space="preserve">. Allerdings hat das Modell Probleme in der Unterscheidung von </w:t>
+      </w:r>
+      <w:r>
+        <w:t>mittelschweren und leichten Fahrzeugen, wodurch es für mittelschwere Fahrzeuge lediglich eine Trefferquote von 48% erzielen konnte.</w:t>
+      </w:r>
+      <w:r>
+        <w:t xml:space="preserve"> </w:t>
+      </w:r>
     </w:p>
     <w:p>
+      <w:r>
+        <w:t xml:space="preserve">Nichtsdestotrotz </w:t>
+      </w:r>
+      <w:r>
+        <w:t>zeigt</w:t>
+      </w:r>
+      <w:r>
+        <w:t xml:space="preserve"> </w:t>
+      </w:r>
+      <w:r>
+        <w:t xml:space="preserve">die Arbeit, dass der Einsatz von RNNs durch ihre Fähigkeit sequenzielle Daten zu verarbeiten, ein vielversprechendes Verfahren für die </w:t>
+      </w:r>
+      <w:r>
+        <w:t>Klassifikation</w:t>
+      </w:r>
+      <w:r>
+        <w:t xml:space="preserve"> von Fahrzeugen auf Basis von GNSS-Sequenzen ist.</w:t>
+      </w:r>
+      <w:r>
+        <w:t xml:space="preserve"> </w:t>
+      </w:r>
+      <w:r>
+        <w:t xml:space="preserve">Die Autoren heben dabei in ihrem Fazit hervor, dass </w:t>
+      </w:r>
+      <w:r>
+        <w:t xml:space="preserve">die Nutzung </w:t>
+      </w:r>
+      <w:r>
+        <w:t>von höherfrequenten GNSS-Sequenzen</w:t>
+      </w:r>
+      <w:r>
+        <w:t xml:space="preserve"> bei einem ähnlichen Ansatz</w:t>
+      </w:r>
+      <w:r>
+        <w:t xml:space="preserve"> das Potenzial besitzt, die </w:t>
+      </w:r>
+      <w:r>
+        <w:t>aufgezeigten</w:t>
+      </w:r>
+      <w:r>
+        <w:t xml:space="preserve"> Schwächen zu überwinden und Fahrzeuge zuverlässiger und auch schneller zu klassifizieren.</w:t>
+      </w:r>
+      <w:r>
+        <w:t xml:space="preserve"> </w:t>
+      </w:r>
+    </w:p>
+    <w:p>
       <w:pPr>
         <w:pStyle w:val="berschrift2"/>
+        <w:rPr>
+          <w:lang w:val="en-GB"/>
+        </w:rPr>
       </w:pPr>
       <w:bookmarkStart w:id="40" w:name="_Toc138782577"/>
       <w:r>
-        <w:t xml:space="preserve">Vehicle Classification </w:t>
-      </w:r>
-      <w:proofErr w:type="spellStart"/>
-      <w:r>
-        <w:t>using</w:t>
-      </w:r>
-      <w:proofErr w:type="spellEnd"/>
-      <w:r>
-        <w:t xml:space="preserve"> GPS Data</w:t>
+        <w:rPr>
+          <w:lang w:val="en-GB"/>
+        </w:rPr>
+        <w:t>Vehicle Classification using GPS Data</w:t>
       </w:r>
       <w:bookmarkEnd w:id="40"/>
     </w:p>
@@ -14203,89 +13972,185 @@
           <w:i/>
           <w:iCs/>
         </w:rPr>
-        <w:t xml:space="preserve">Vehicle Classification </w:t>
-      </w:r>
-      <w:proofErr w:type="spellStart"/>
+        <w:t>Vehicle Classification using GPS Data</w:t>
+      </w:r>
+      <w:r>
+        <w:t xml:space="preserve"> </w:t>
+      </w:r>
+      <w:r>
+        <w:t>setzten sich</w:t>
+      </w:r>
+      <w:r>
+        <w:t xml:space="preserve"> Zhanbo Sun und Xuegang Ban</w:t>
+      </w:r>
+      <w:r>
+        <w:t xml:space="preserve"> bereits im Jahr 2013 mit der Klassifikation von Fahrzeugen auf Basis von GNSS-Sequenzen</w:t>
+      </w:r>
+      <w:r>
+        <w:t xml:space="preserve"> auseinander</w:t>
+      </w:r>
+      <w:r>
+        <w:t>.</w:t>
+      </w:r>
+      <w:r>
+        <w:t xml:space="preserve"> Untersucht wird hierbei </w:t>
+      </w:r>
+      <w:r>
+        <w:t xml:space="preserve">lediglich </w:t>
+      </w:r>
+      <w:r>
+        <w:t>ein binäres Klassifikationsproblem: Die Unterscheidung zwischen PKWs und LKWs, basierend auf einem Datensatz der 52 PKW- und 84 LKW-Sequenzen</w:t>
+      </w:r>
+      <w:r>
+        <w:t xml:space="preserve"> </w:t>
+      </w:r>
+      <w:r>
+        <w:t xml:space="preserve">mit Längen von 15-20min </w:t>
+      </w:r>
+      <w:r>
+        <w:t>umfasst.</w:t>
+      </w:r>
+      <w:r>
+        <w:t xml:space="preserve"> Alle genutzten Sequenzen bilden lediglich Fahrten auf Zubringerstraßen ab, die mit einer Abtastrate von etwa drei Sekunden aufgenommen wurden. </w:t>
+      </w:r>
+    </w:p>
+    <w:p>
+      <w:r>
+        <w:lastRenderedPageBreak/>
+        <w:t xml:space="preserve">Aus den Sequenzen </w:t>
+      </w:r>
+      <w:r>
+        <w:t>wurden im Zuge der Arbeit</w:t>
+      </w:r>
+      <w:r>
+        <w:t xml:space="preserve"> verschiedene globale Merkmale mit Geschwindigkeits- sowie Beschleunigungs-</w:t>
+      </w:r>
+      <w:r>
+        <w:t xml:space="preserve"> und </w:t>
+      </w:r>
+      <w:r>
+        <w:t xml:space="preserve">Verzögerungsbezug extrahiert. Anschließend wurden verschiedene Modelle zur Merkmalsauswahl (engl. </w:t>
+      </w:r>
       <w:r>
         <w:rPr>
           <w:i/>
           <w:iCs/>
         </w:rPr>
-        <w:t>using</w:t>
-      </w:r>
-      <w:proofErr w:type="spellEnd"/>
-      <w:r>
-        <w:rPr>
-          <w:i/>
-          <w:iCs/>
-        </w:rPr>
-        <w:t xml:space="preserve"> GPS Data</w:t>
-      </w:r>
-      <w:r>
-        <w:t xml:space="preserve"> </w:t>
-      </w:r>
-      <w:r>
-        <w:t>setzten sich</w:t>
-      </w:r>
-      <w:r>
-        <w:t xml:space="preserve"> </w:t>
-      </w:r>
-      <w:proofErr w:type="spellStart"/>
-      <w:r>
-        <w:t>Zhanbo</w:t>
-      </w:r>
-      <w:proofErr w:type="spellEnd"/>
-      <w:r>
-        <w:t xml:space="preserve"> Sun</w:t>
-      </w:r>
-      <w:r>
-        <w:t xml:space="preserve"> und </w:t>
-      </w:r>
-      <w:proofErr w:type="spellStart"/>
-      <w:r>
-        <w:t>Xuegang</w:t>
-      </w:r>
-      <w:proofErr w:type="spellEnd"/>
-      <w:r>
-        <w:t xml:space="preserve"> Ban</w:t>
-      </w:r>
-      <w:r>
-        <w:t xml:space="preserve"> bereits im Jahr 2013 mit der Klassifikation von Fahrzeugen auf Basis von GNSS-Sequenzen.</w:t>
+        <w:t>feature selction</w:t>
+      </w:r>
+      <w:r>
+        <w:t xml:space="preserve">) und Klassifikation </w:t>
+      </w:r>
+      <w:r>
+        <w:t>entwickelt und</w:t>
+      </w:r>
+      <w:r>
+        <w:t xml:space="preserve"> deren Ergebnisse </w:t>
+      </w:r>
+      <w:r>
+        <w:t xml:space="preserve">veranschaulicht und </w:t>
+      </w:r>
+      <w:r>
+        <w:t>ausgewertet</w:t>
+      </w:r>
+      <w:r>
+        <w:t>.</w:t>
+      </w:r>
+      <w:r>
+        <w:t xml:space="preserve"> Die Klassifikationsmodelle basierten hierbei auf Support-Vector-Machines mit quadratischen Kernel-Funktionen. </w:t>
       </w:r>
     </w:p>
     <w:p>
-      <w:pPr>
-        <w:rPr>
-          <w:color w:val="70AD47" w:themeColor="accent6"/>
-        </w:rPr>
-      </w:pPr>
-      <w:r>
-        <w:rPr>
-          <w:color w:val="70AD47" w:themeColor="accent6"/>
-        </w:rPr>
-        <w:t xml:space="preserve">Ähnlich zur Arbeit von </w:t>
-      </w:r>
-      <w:proofErr w:type="spellStart"/>
-      <w:r>
-        <w:rPr>
-          <w:color w:val="70AD47" w:themeColor="accent6"/>
-        </w:rPr>
-        <w:t>Sohl</w:t>
-      </w:r>
-      <w:proofErr w:type="spellEnd"/>
-      <w:r>
-        <w:rPr>
-          <w:color w:val="70AD47" w:themeColor="accent6"/>
-        </w:rPr>
-        <w:t>. Liefert gute Erkenntnisse darüber, welche Merkmale zur Klassifikation von Verkehrsteilnehmern genutzt werden können. Auch hier ist die Datenbasis (bildet lediglich Fahrten von PKWs und LKWs auf Hauptverkehrsadern ab) und bei genauerem Blick auch die Aufgabenstellung (nicht-sequenzielle Klassifikation) eine völlig verschiedene zu meiner Arbeit.</w:t>
-      </w:r>
-    </w:p>
-    <w:p>
-      <w:pPr>
-        <w:rPr>
-          <w:color w:val="70AD47" w:themeColor="accent6"/>
-        </w:rPr>
-      </w:pPr>
+      <w:r>
+        <w:t xml:space="preserve">Die Autoren heben </w:t>
+      </w:r>
+      <w:r>
+        <w:t xml:space="preserve">hervor, dass Merkmale, die das Beschleunigungs- und Verzögerungsverhalten der Fahrzeuge abbilden, sich besser zur Klassifikation verschiedener motorisierter Fahrzeuge eignen als geschwindigkeitsbasierte Merkmale. </w:t>
+      </w:r>
+      <w:r>
+        <w:t xml:space="preserve">Am effektivsten waren hierbei der Anteil von </w:t>
+      </w:r>
+      <w:r>
+        <w:t>Beschleunigungs</w:t>
+      </w:r>
+      <w:r>
+        <w:t xml:space="preserve">- und Verzögerungswerten über </w:t>
+      </w:r>
+      <m:oMath>
+        <m:r>
+          <w:rPr>
+            <w:rFonts w:ascii="Cambria Math" w:hAnsi="Cambria Math"/>
+          </w:rPr>
+          <m:t>1</m:t>
+        </m:r>
+        <m:f>
+          <m:fPr>
+            <m:ctrlPr>
+              <w:rPr>
+                <w:rFonts w:ascii="Cambria Math" w:hAnsi="Cambria Math"/>
+                <w:i/>
+              </w:rPr>
+            </m:ctrlPr>
+          </m:fPr>
+          <m:num>
+            <m:r>
+              <w:rPr>
+                <w:rFonts w:ascii="Cambria Math" w:hAnsi="Cambria Math"/>
+              </w:rPr>
+              <m:t>m</m:t>
+            </m:r>
+          </m:num>
+          <m:den>
+            <m:sSup>
+              <m:sSupPr>
+                <m:ctrlPr>
+                  <w:rPr>
+                    <w:rFonts w:ascii="Cambria Math" w:hAnsi="Cambria Math"/>
+                    <w:i/>
+                  </w:rPr>
+                </m:ctrlPr>
+              </m:sSupPr>
+              <m:e>
+                <m:r>
+                  <w:rPr>
+                    <w:rFonts w:ascii="Cambria Math" w:hAnsi="Cambria Math"/>
+                  </w:rPr>
+                  <m:t>s</m:t>
+                </m:r>
+              </m:e>
+              <m:sup>
+                <m:r>
+                  <w:rPr>
+                    <w:rFonts w:ascii="Cambria Math" w:hAnsi="Cambria Math"/>
+                  </w:rPr>
+                  <m:t>2</m:t>
+                </m:r>
+              </m:sup>
+            </m:sSup>
+          </m:den>
+        </m:f>
+      </m:oMath>
+      <w:r>
+        <w:t xml:space="preserve"> </w:t>
+      </w:r>
+      <w:r>
+        <w:t>und die Standardverteilung</w:t>
+      </w:r>
+      <w:r>
+        <w:t>en</w:t>
+      </w:r>
+      <w:r>
+        <w:t xml:space="preserve"> der Beschleunigung und Verzögerung. Unter der Nutzung dieser vier Merkmale konnte </w:t>
+      </w:r>
+      <w:r>
+        <w:t xml:space="preserve">durch </w:t>
+      </w:r>
+      <w:r>
+        <w:t xml:space="preserve">das beste SVM-Modell </w:t>
+      </w:r>
+      <w:r>
+        <w:t>eine Fehlklassifizierungsrate von nur 4,2% (bzw. eine Accuracy von 95,8%) auf den Testdaten erreicht werden.</w:t>
+      </w:r>
     </w:p>
     <w:p>
       <w:pPr>
@@ -14321,16 +14186,8 @@
         <w:rPr>
           <w:color w:val="70AD47" w:themeColor="accent6"/>
         </w:rPr>
-        <w:t xml:space="preserve">Wie wurden die Daten gewonnen? -&gt; </w:t>
-      </w:r>
-      <w:proofErr w:type="spellStart"/>
-      <w:r>
-        <w:rPr>
-          <w:color w:val="70AD47" w:themeColor="accent6"/>
-        </w:rPr>
-        <w:t>MotionTrace</w:t>
-      </w:r>
-      <w:proofErr w:type="spellEnd"/>
+        <w:t>Wie wurden die Daten gewonnen? -&gt; MotionTrace</w:t>
+      </w:r>
     </w:p>
     <w:p>
       <w:pPr>
@@ -14512,14 +14369,9 @@
         <w:t xml:space="preserve"> und Evaluierung</w:t>
       </w:r>
       <w:r>
-        <w:t xml:space="preserve"> des Road-</w:t>
-      </w:r>
-      <w:proofErr w:type="spellStart"/>
-      <w:r>
-        <w:t>Snappings</w:t>
+        <w:t xml:space="preserve"> des Road-Snappings</w:t>
       </w:r>
       <w:bookmarkEnd w:id="48"/>
-      <w:proofErr w:type="spellEnd"/>
     </w:p>
     <w:p>
       <w:pPr>
@@ -14678,21 +14530,7 @@
         <w:rPr>
           <w:color w:val="70AD47" w:themeColor="accent6"/>
         </w:rPr>
-        <w:t xml:space="preserve"> Dieses Kapitel wird aber auf jeden Fall einen Vergleich zwischen gematchten und </w:t>
-      </w:r>
-      <w:proofErr w:type="spellStart"/>
-      <w:r>
-        <w:rPr>
-          <w:color w:val="70AD47" w:themeColor="accent6"/>
-        </w:rPr>
-        <w:t>ungematchten</w:t>
-      </w:r>
-      <w:proofErr w:type="spellEnd"/>
-      <w:r>
-        <w:rPr>
-          <w:color w:val="70AD47" w:themeColor="accent6"/>
-        </w:rPr>
-        <w:t xml:space="preserve"> Daten</w:t>
+        <w:t xml:space="preserve"> Dieses Kapitel wird aber auf jeden Fall einen Vergleich zwischen gematchten und ungematchten Daten</w:t>
       </w:r>
       <w:r>
         <w:rPr>
@@ -14788,21 +14626,7 @@
             <w:rPr>
               <w:lang w:val="en-GB"/>
             </w:rPr>
-            <w:t>Gartner. „Gartner Says 5G Networks Have a Paramount Role in Autonomous Vehicle Connectivity: CSPs Need to Ensure Participation in Safety Design of Autonomous Vehicles.” https://​www.gartner.com​/​en/​newsroom/​press-​releases/​2018-​06-​21-​gartner-​says-​5g-​networks-​have-​a-​paramount-​role-​in-​autonomous-​vehicle-​connectivity (</w:t>
-          </w:r>
-          <w:proofErr w:type="spellStart"/>
-          <w:r>
-            <w:rPr>
-              <w:lang w:val="en-GB"/>
-            </w:rPr>
-            <w:t>Zugriff</w:t>
-          </w:r>
-          <w:proofErr w:type="spellEnd"/>
-          <w:r>
-            <w:rPr>
-              <w:lang w:val="en-GB"/>
-            </w:rPr>
-            <w:t xml:space="preserve"> am: 20. </w:t>
+            <w:t xml:space="preserve">Gartner. „Gartner Says 5G Networks Have a Paramount Role in Autonomous Vehicle Connectivity: CSPs Need to Ensure Participation in Safety Design of Autonomous Vehicles.” https://​www.gartner.com​/​en/​newsroom/​press-​releases/​2018-​06-​21-​gartner-​says-​5g-​networks-​have-​a-​paramount-​role-​in-​autonomous-​vehicle-​connectivity (Zugriff am: 20. </w:t>
           </w:r>
           <w:r>
             <w:t>Juni 2023).</w:t>
@@ -14837,23 +14661,7 @@
           </w:r>
           <w:bookmarkStart w:id="62" w:name="_CTVL001751d695fcea34022ba4e3431eeffa2bb"/>
           <w:r>
-            <w:t xml:space="preserve">H. Winner, S. </w:t>
-          </w:r>
-          <w:proofErr w:type="spellStart"/>
-          <w:r>
-            <w:t>Hakuli</w:t>
-          </w:r>
-          <w:proofErr w:type="spellEnd"/>
-          <w:r>
-            <w:t xml:space="preserve">, F. Lotz und C. Singer, </w:t>
-          </w:r>
-          <w:proofErr w:type="spellStart"/>
-          <w:r>
-            <w:t>Hg</w:t>
-          </w:r>
-          <w:proofErr w:type="spellEnd"/>
-          <w:r>
-            <w:t>.</w:t>
+            <w:t>H. Winner, S. Hakuli, F. Lotz und C. Singer, Hg.</w:t>
           </w:r>
           <w:bookmarkEnd w:id="62"/>
           <w:r>
@@ -14866,15 +14674,7 @@
             <w:t xml:space="preserve">Handbuch Fahrerassistenzsysteme: Grundlagen, Komponenten und Systeme für aktive Sicherheit und Komfort, </w:t>
           </w:r>
           <w:r>
-            <w:t>3. Aufl. (ATZ/MTZ-Fachbuch). Wiesbaden: Springer Vieweg, 2015. [Online]. Verfügbar unter: https://​ebookcentral.proquest.com​/​lib/​kxp/​</w:t>
-          </w:r>
-          <w:proofErr w:type="gramStart"/>
-          <w:r>
-            <w:t>detail.action​</w:t>
-          </w:r>
-          <w:proofErr w:type="gramEnd"/>
-          <w:r>
-            <w:t>?​docID=​1997888</w:t>
+            <w:t>3. Aufl. (ATZ/MTZ-Fachbuch). Wiesbaden: Springer Vieweg, 2015. [Online]. Verfügbar unter: https://​ebookcentral.proquest.com​/​lib/​kxp/​detail.action​?​docID=​1997888</w:t>
           </w:r>
         </w:p>
         <w:p>
@@ -14945,49 +14745,7 @@
             <w:rPr>
               <w:lang w:val="en-GB"/>
             </w:rPr>
-            <w:t>Wikipedia. „</w:t>
-          </w:r>
-          <w:proofErr w:type="spellStart"/>
-          <w:r>
-            <w:rPr>
-              <w:lang w:val="en-GB"/>
-            </w:rPr>
-            <w:t>Globales</w:t>
-          </w:r>
-          <w:proofErr w:type="spellEnd"/>
-          <w:r>
-            <w:rPr>
-              <w:lang w:val="en-GB"/>
-            </w:rPr>
-            <w:t xml:space="preserve"> </w:t>
-          </w:r>
-          <w:proofErr w:type="spellStart"/>
-          <w:r>
-            <w:rPr>
-              <w:lang w:val="en-GB"/>
-            </w:rPr>
-            <w:t>Navigationssatellitensystem</w:t>
-          </w:r>
-          <w:proofErr w:type="spellEnd"/>
-          <w:r>
-            <w:rPr>
-              <w:lang w:val="en-GB"/>
-            </w:rPr>
-            <w:t>.” https://​de.wikipedia.org​/​w/​index.php​?​title=​Globales_Navigationssatellitensystem&amp;​oldid=​233312836 (</w:t>
-          </w:r>
-          <w:proofErr w:type="spellStart"/>
-          <w:r>
-            <w:rPr>
-              <w:lang w:val="en-GB"/>
-            </w:rPr>
-            <w:t>Zugriff</w:t>
-          </w:r>
-          <w:proofErr w:type="spellEnd"/>
-          <w:r>
-            <w:rPr>
-              <w:lang w:val="en-GB"/>
-            </w:rPr>
-            <w:t xml:space="preserve"> am: 22. </w:t>
+            <w:t xml:space="preserve">Wikipedia. „Globales Navigationssatellitensystem.” https://​de.wikipedia.org​/​w/​index.php​?​title=​Globales_Navigationssatellitensystem&amp;​oldid=​233312836 (Zugriff am: 22. </w:t>
           </w:r>
           <w:r>
             <w:t>Juni 2023).</w:t>
@@ -15008,47 +14766,14 @@
             <w:tab/>
           </w:r>
           <w:bookmarkStart w:id="65" w:name="_CTVL0017f51b3d680c746ea8881fa17a94c35b4"/>
-          <w:proofErr w:type="spellStart"/>
-          <w:r>
-            <w:t>magicmaps</w:t>
-          </w:r>
-          <w:proofErr w:type="spellEnd"/>
-          <w:r>
-            <w:t>. „Wie funktioniert Satellitennavigation?” https://​www.magicmaps.de​/​gnss-​wissen/​wie-​funktioniert-​gps/​?​</w:t>
+          <w:r>
+            <w:t>magicmaps. „Wie funktioniert Satellitennavigation?” https://​www.magicmaps.de​/​gnss-​wissen/​wie-​funktioniert-​gps/​?​</w:t>
           </w:r>
           <w:r>
             <w:rPr>
               <w:lang w:val="en-GB"/>
             </w:rPr>
-            <w:t>L=​0 (</w:t>
-          </w:r>
-          <w:proofErr w:type="spellStart"/>
-          <w:r>
-            <w:rPr>
-              <w:lang w:val="en-GB"/>
-            </w:rPr>
-            <w:t>Zugriff</w:t>
-          </w:r>
-          <w:proofErr w:type="spellEnd"/>
-          <w:r>
-            <w:rPr>
-              <w:lang w:val="en-GB"/>
-            </w:rPr>
-            <w:t xml:space="preserve"> am: 22. </w:t>
-          </w:r>
-          <w:proofErr w:type="spellStart"/>
-          <w:r>
-            <w:rPr>
-              <w:lang w:val="en-GB"/>
-            </w:rPr>
-            <w:t>Juni</w:t>
-          </w:r>
-          <w:proofErr w:type="spellEnd"/>
-          <w:r>
-            <w:rPr>
-              <w:lang w:val="en-GB"/>
-            </w:rPr>
-            <w:t xml:space="preserve"> 2023).</w:t>
+            <w:t>L=​0 (Zugriff am: 22. Juni 2023).</w:t>
           </w:r>
         </w:p>
         <w:bookmarkEnd w:id="65"/>
@@ -15076,17 +14801,9 @@
             <w:rPr>
               <w:lang w:val="en-GB"/>
             </w:rPr>
-            <w:t xml:space="preserve">S. Saki und T. Hagen, „A Practical Guide to an Open-Source Map-Matching Approach for Big GPS </w:t>
-          </w:r>
-          <w:proofErr w:type="gramStart"/>
-          <w:r>
-            <w:rPr>
-              <w:lang w:val="en-GB"/>
-            </w:rPr>
-            <w:t>Data,“</w:t>
+            <w:t>S. Saki und T. Hagen, „A Practical Guide to an Open-Source Map-Matching Approach for Big GPS Data,“</w:t>
           </w:r>
           <w:bookmarkEnd w:id="66"/>
-          <w:proofErr w:type="gramEnd"/>
           <w:r>
             <w:rPr>
               <w:lang w:val="en-GB"/>
@@ -15104,21 +14821,7 @@
             <w:rPr>
               <w:lang w:val="en-GB"/>
             </w:rPr>
-            <w:t xml:space="preserve">, Jg. 3, Nr. 5, 2022, </w:t>
-          </w:r>
-          <w:proofErr w:type="spellStart"/>
-          <w:r>
-            <w:rPr>
-              <w:lang w:val="en-GB"/>
-            </w:rPr>
-            <w:t>doi</w:t>
-          </w:r>
-          <w:proofErr w:type="spellEnd"/>
-          <w:r>
-            <w:rPr>
-              <w:lang w:val="en-GB"/>
-            </w:rPr>
-            <w:t>: 10.1007/s42979-022-01340-5.</w:t>
+            <w:t>, Jg. 3, Nr. 5, 2022, doi: 10.1007/s42979-022-01340-5.</w:t>
           </w:r>
         </w:p>
         <w:p>
@@ -15142,35 +14845,7 @@
             <w:rPr>
               <w:lang w:val="en-GB"/>
             </w:rPr>
-            <w:t xml:space="preserve">P. Chao, Y. Xu, W. Hua und X. Zhou, „A Survey on Map-Matching </w:t>
-          </w:r>
-          <w:proofErr w:type="gramStart"/>
-          <w:r>
-            <w:rPr>
-              <w:lang w:val="en-GB"/>
-            </w:rPr>
-            <w:t>Algorithms,“</w:t>
-          </w:r>
-          <w:proofErr w:type="gramEnd"/>
-          <w:r>
-            <w:rPr>
-              <w:lang w:val="en-GB"/>
-            </w:rPr>
-            <w:t xml:space="preserve"> </w:t>
-          </w:r>
-          <w:proofErr w:type="spellStart"/>
-          <w:r>
-            <w:rPr>
-              <w:lang w:val="en-GB"/>
-            </w:rPr>
-            <w:t>Okt</w:t>
-          </w:r>
-          <w:proofErr w:type="spellEnd"/>
-          <w:r>
-            <w:rPr>
-              <w:lang w:val="en-GB"/>
-            </w:rPr>
-            <w:t xml:space="preserve">. 2019. </w:t>
+            <w:t xml:space="preserve">P. Chao, Y. Xu, W. Hua und X. Zhou, „A Survey on Map-Matching Algorithms,“ Okt. 2019. </w:t>
           </w:r>
           <w:r>
             <w:t>[Online]. Verfügbar unter: https://​arxiv.org​/​pdf/​1910.13065</w:t>
@@ -15189,37 +14864,16 @@
           </w:r>
           <w:bookmarkStart w:id="68" w:name="_CTVL00110f485e6e7a74e24918603814f2857ce"/>
           <w:r>
-            <w:t>Wikipedia. „Arthur Samuel (</w:t>
-          </w:r>
-          <w:proofErr w:type="spellStart"/>
-          <w:r>
-            <w:t>computer</w:t>
-          </w:r>
-          <w:proofErr w:type="spellEnd"/>
-          <w:r>
-            <w:t xml:space="preserve"> </w:t>
-          </w:r>
-          <w:proofErr w:type="spellStart"/>
-          <w:r>
-            <w:t>scientist</w:t>
-          </w:r>
-          <w:proofErr w:type="spellEnd"/>
-          <w:r>
-            <w:t>).” https://​en.wikipedia.org​/​w/​index.php​?​title=​Arthur_Samuel_(computer_</w:t>
-          </w:r>
-          <w:proofErr w:type="gramStart"/>
-          <w:r>
-            <w:t>scientist)&amp;</w:t>
-          </w:r>
-          <w:proofErr w:type="gramEnd"/>
-          <w:r>
-            <w:t>​oldid=​1149301740 (Zugriff am: 26. Juni 2023).</w:t>
+            <w:t>Wikipedia. „Arthur Samuel (computer scientist).” https://​en.wikipedia.org​/​w/​index.php​?​title=​Arthur_Samuel_(computer_scientist)&amp;​oldid=​1149301740 (Zugriff am: 26. Juni 2023).</w:t>
           </w:r>
         </w:p>
         <w:bookmarkEnd w:id="68"/>
         <w:p>
           <w:pPr>
             <w:pStyle w:val="CitaviBibliographyEntry"/>
+            <w:rPr>
+              <w:lang w:val="en-GB"/>
+            </w:rPr>
           </w:pPr>
           <w:r>
             <w:t>[10]</w:t>
@@ -15229,15 +14883,7 @@
           </w:r>
           <w:bookmarkStart w:id="69" w:name="_CTVL0013d992f5979ee4145a2f7e5b22d949ea3"/>
           <w:r>
-            <w:t xml:space="preserve">A. </w:t>
-          </w:r>
-          <w:proofErr w:type="spellStart"/>
-          <w:r>
-            <w:t>Géron</w:t>
-          </w:r>
-          <w:proofErr w:type="spellEnd"/>
-          <w:r>
-            <w:t>,</w:t>
+            <w:t>A. Géron,</w:t>
           </w:r>
           <w:bookmarkEnd w:id="69"/>
           <w:r>
@@ -15247,38 +14893,16 @@
             <w:rPr>
               <w:i/>
             </w:rPr>
-            <w:t xml:space="preserve">Praxiseinstieg Machine Learning mit </w:t>
-          </w:r>
-          <w:proofErr w:type="spellStart"/>
+            <w:t xml:space="preserve">Praxiseinstieg Machine Learning mit Scikit-Learn, Keras und TensorFlow: Konzepte, Tools und Techniken für intelligente Systeme, </w:t>
+          </w:r>
+          <w:r>
+            <w:t xml:space="preserve">2. </w:t>
+          </w:r>
           <w:r>
             <w:rPr>
-              <w:i/>
+              <w:lang w:val="en-GB"/>
             </w:rPr>
-            <w:t>Scikit-Learn</w:t>
-          </w:r>
-          <w:proofErr w:type="spellEnd"/>
-          <w:r>
-            <w:rPr>
-              <w:i/>
-            </w:rPr>
-            <w:t xml:space="preserve">, Keras und </w:t>
-          </w:r>
-          <w:proofErr w:type="spellStart"/>
-          <w:r>
-            <w:rPr>
-              <w:i/>
-            </w:rPr>
-            <w:t>TensorFlow</w:t>
-          </w:r>
-          <w:proofErr w:type="spellEnd"/>
-          <w:r>
-            <w:rPr>
-              <w:i/>
-            </w:rPr>
-            <w:t xml:space="preserve">: Konzepte, Tools und Techniken für intelligente Systeme, </w:t>
-          </w:r>
-          <w:r>
-            <w:t>2. Aufl. Heidelberg: O'Reilly, 2020.</w:t>
+            <w:t>Aufl. Heidelberg: O'Reilly, 2020.</w:t>
           </w:r>
         </w:p>
         <w:p>
@@ -15302,49 +14926,7 @@
             <w:rPr>
               <w:lang w:val="en-GB"/>
             </w:rPr>
-            <w:t xml:space="preserve">M. </w:t>
-          </w:r>
-          <w:proofErr w:type="spellStart"/>
-          <w:r>
-            <w:rPr>
-              <w:lang w:val="en-GB"/>
-            </w:rPr>
-            <w:t>Grandini</w:t>
-          </w:r>
-          <w:proofErr w:type="spellEnd"/>
-          <w:r>
-            <w:rPr>
-              <w:lang w:val="en-GB"/>
-            </w:rPr>
-            <w:t xml:space="preserve">, E. Bagli und G. </w:t>
-          </w:r>
-          <w:proofErr w:type="spellStart"/>
-          <w:r>
-            <w:rPr>
-              <w:lang w:val="en-GB"/>
-            </w:rPr>
-            <w:t>Visani</w:t>
-          </w:r>
-          <w:proofErr w:type="spellEnd"/>
-          <w:r>
-            <w:rPr>
-              <w:lang w:val="en-GB"/>
-            </w:rPr>
-            <w:t xml:space="preserve">, „Metrics for Multi-Class Classification: an </w:t>
-          </w:r>
-          <w:proofErr w:type="gramStart"/>
-          <w:r>
-            <w:rPr>
-              <w:lang w:val="en-GB"/>
-            </w:rPr>
-            <w:t>Overview,“</w:t>
-          </w:r>
-          <w:proofErr w:type="gramEnd"/>
-          <w:r>
-            <w:rPr>
-              <w:lang w:val="en-GB"/>
-            </w:rPr>
-            <w:t xml:space="preserve"> Aug. 2020. </w:t>
+            <w:t xml:space="preserve">M. Grandini, E. Bagli und G. Visani, „Metrics for Multi-Class Classification: an Overview,“ Aug. 2020. </w:t>
           </w:r>
           <w:r>
             <w:t>[Online]. Verfügbar unter: https://​arxiv.org​/​pdf/​2008.05756</w:t>
@@ -15380,23 +14962,7 @@
           </w:r>
           <w:bookmarkStart w:id="72" w:name="_CTVL00156042667dc3543b3ab076992cd15f72c"/>
           <w:r>
-            <w:t xml:space="preserve">Python </w:t>
-          </w:r>
-          <w:proofErr w:type="spellStart"/>
-          <w:r>
-            <w:t>Foundation</w:t>
-          </w:r>
-          <w:proofErr w:type="spellEnd"/>
-          <w:r>
-            <w:t xml:space="preserve">. „Python </w:t>
-          </w:r>
-          <w:proofErr w:type="spellStart"/>
-          <w:r>
-            <w:t>documentation</w:t>
-          </w:r>
-          <w:proofErr w:type="spellEnd"/>
-          <w:r>
-            <w:t>: General Python FAQ.” https://​docs.python.org​/​3/​faq/​general.html​#what-is-python-good-for (Zugriff am: 24. Juni 2023).</w:t>
+            <w:t>Python Foundation. „Python documentation: General Python FAQ.” https://​docs.python.org​/​3/​faq/​general.html​#what-is-python-good-for (Zugriff am: 24. Juni 2023).</w:t>
           </w:r>
         </w:p>
         <w:bookmarkEnd w:id="72"/>
@@ -15412,23 +14978,7 @@
           </w:r>
           <w:bookmarkStart w:id="73" w:name="_CTVL00181b07c3e5802477fab77c4e6a73bdf0b"/>
           <w:r>
-            <w:t xml:space="preserve">Python </w:t>
-          </w:r>
-          <w:proofErr w:type="spellStart"/>
-          <w:r>
-            <w:t>Foundation</w:t>
-          </w:r>
-          <w:proofErr w:type="spellEnd"/>
-          <w:r>
-            <w:t xml:space="preserve">. „Python 3.10.11 </w:t>
-          </w:r>
-          <w:proofErr w:type="spellStart"/>
-          <w:r>
-            <w:t>documentation</w:t>
-          </w:r>
-          <w:proofErr w:type="spellEnd"/>
-          <w:r>
-            <w:t>.” https://​docs.python.org​/​3.10/​ (Zugriff am: 24. Juni 2023).</w:t>
+            <w:t>Python Foundation. „Python 3.10.11 documentation.” https://​docs.python.org​/​3.10/​ (Zugriff am: 24. Juni 2023).</w:t>
           </w:r>
         </w:p>
         <w:bookmarkEnd w:id="73"/>
@@ -15443,29 +14993,8 @@
             <w:tab/>
           </w:r>
           <w:bookmarkStart w:id="74" w:name="_CTVL001fb7eb4330bee48868917dececa3be2a6"/>
-          <w:proofErr w:type="spellStart"/>
-          <w:r>
-            <w:t>pandas</w:t>
-          </w:r>
-          <w:proofErr w:type="spellEnd"/>
-          <w:r>
-            <w:t>. „</w:t>
-          </w:r>
-          <w:proofErr w:type="spellStart"/>
-          <w:r>
-            <w:t>pandas</w:t>
-          </w:r>
-          <w:proofErr w:type="spellEnd"/>
-          <w:r>
-            <w:t xml:space="preserve"> </w:t>
-          </w:r>
-          <w:proofErr w:type="spellStart"/>
-          <w:r>
-            <w:t>documentation</w:t>
-          </w:r>
-          <w:proofErr w:type="spellEnd"/>
-          <w:r>
-            <w:t>.” https://​pandas.pydata.org​/​docs/​ (Zugriff am: 24. Juni 2023).</w:t>
+          <w:r>
+            <w:t>pandas. „pandas documentation.” https://​pandas.pydata.org​/​docs/​ (Zugriff am: 24. Juni 2023).</w:t>
           </w:r>
         </w:p>
         <w:bookmarkEnd w:id="74"/>
@@ -15481,15 +15010,7 @@
           </w:r>
           <w:bookmarkStart w:id="75" w:name="_CTVL00139b5bb1f61c348c5a268dd83d5dc7ed4"/>
           <w:r>
-            <w:t xml:space="preserve">NumPy. „NumPy </w:t>
-          </w:r>
-          <w:proofErr w:type="spellStart"/>
-          <w:r>
-            <w:t>documentation</w:t>
-          </w:r>
-          <w:proofErr w:type="spellEnd"/>
-          <w:r>
-            <w:t>.” https://​numpy.org​/​ (Zugriff am: 24. Juni 2023).</w:t>
+            <w:t>NumPy. „NumPy documentation.” https://​numpy.org​/​ (Zugriff am: 24. Juni 2023).</w:t>
           </w:r>
         </w:p>
         <w:bookmarkEnd w:id="75"/>
@@ -15517,17 +15038,9 @@
             <w:rPr>
               <w:lang w:val="en-GB"/>
             </w:rPr>
-            <w:t xml:space="preserve">J. Hao und T. K. Ho, „Machine Learning Made Easy: A Review of Scikit-learn Package in Python Programming </w:t>
-          </w:r>
-          <w:proofErr w:type="gramStart"/>
-          <w:r>
-            <w:rPr>
-              <w:lang w:val="en-GB"/>
-            </w:rPr>
-            <w:t>Language,“</w:t>
+            <w:t>J. Hao und T. K. Ho, „Machine Learning Made Easy: A Review of Scikit-learn Package in Python Programming Language,“</w:t>
           </w:r>
           <w:bookmarkEnd w:id="76"/>
-          <w:proofErr w:type="gramEnd"/>
           <w:r>
             <w:rPr>
               <w:lang w:val="en-GB"/>
@@ -15539,43 +15052,13 @@
               <w:i/>
               <w:lang w:val="en-GB"/>
             </w:rPr>
-            <w:t xml:space="preserve">Journal of Educational and </w:t>
-          </w:r>
-          <w:proofErr w:type="spellStart"/>
-          <w:r>
-            <w:rPr>
-              <w:i/>
-              <w:lang w:val="en-GB"/>
-            </w:rPr>
-            <w:t>Behavioral</w:t>
-          </w:r>
-          <w:proofErr w:type="spellEnd"/>
-          <w:r>
-            <w:rPr>
-              <w:i/>
-              <w:lang w:val="en-GB"/>
-            </w:rPr>
-            <w:t xml:space="preserve"> Statistics</w:t>
+            <w:t>Journal of Educational and Behavioral Statistics</w:t>
           </w:r>
           <w:r>
             <w:rPr>
               <w:lang w:val="en-GB"/>
             </w:rPr>
-            <w:t xml:space="preserve">, Jg. 44, Nr. 3, S. 348–361, 2019, </w:t>
-          </w:r>
-          <w:proofErr w:type="spellStart"/>
-          <w:r>
-            <w:rPr>
-              <w:lang w:val="en-GB"/>
-            </w:rPr>
-            <w:t>doi</w:t>
-          </w:r>
-          <w:proofErr w:type="spellEnd"/>
-          <w:r>
-            <w:rPr>
-              <w:lang w:val="en-GB"/>
-            </w:rPr>
-            <w:t>: 10.3102/1076998619832248.</w:t>
+            <w:t>, Jg. 44, Nr. 3, S. 348–361, 2019, doi: 10.3102/1076998619832248.</w:t>
           </w:r>
         </w:p>
         <w:p>
@@ -15599,35 +15082,7 @@
             <w:rPr>
               <w:lang w:val="en-GB"/>
             </w:rPr>
-            <w:t>scikit-learn. „</w:t>
-          </w:r>
-          <w:proofErr w:type="gramStart"/>
-          <w:r>
-            <w:rPr>
-              <w:lang w:val="en-GB"/>
-            </w:rPr>
-            <w:t>machine</w:t>
-          </w:r>
-          <w:proofErr w:type="gramEnd"/>
-          <w:r>
-            <w:rPr>
-              <w:lang w:val="en-GB"/>
-            </w:rPr>
-            <w:t xml:space="preserve"> learning in Python — scikit-learn 1.2.2 documentation.” https://​scikit-learn.org​/​stable/​ (</w:t>
-          </w:r>
-          <w:proofErr w:type="spellStart"/>
-          <w:r>
-            <w:rPr>
-              <w:lang w:val="en-GB"/>
-            </w:rPr>
-            <w:t>Zugriff</w:t>
-          </w:r>
-          <w:proofErr w:type="spellEnd"/>
-          <w:r>
-            <w:rPr>
-              <w:lang w:val="en-GB"/>
-            </w:rPr>
-            <w:t xml:space="preserve"> am: 25. </w:t>
+            <w:t xml:space="preserve">scikit-learn. „machine learning in Python — scikit-learn 1.2.2 documentation.” https://​scikit-learn.org​/​stable/​ (Zugriff am: 25. </w:t>
           </w:r>
           <w:r>
             <w:t>Juni 2023).</w:t>
@@ -15646,15 +15101,7 @@
           </w:r>
           <w:bookmarkStart w:id="78" w:name="_CTVL001cb05fb53c5d34552a56f572e83ecfdec"/>
           <w:r>
-            <w:t xml:space="preserve">R. F. </w:t>
-          </w:r>
-          <w:proofErr w:type="spellStart"/>
-          <w:r>
-            <w:t>Torlak</w:t>
-          </w:r>
-          <w:proofErr w:type="spellEnd"/>
-          <w:r>
-            <w:t>, „Detektion der Bewegung von Verkehrsteilnehmern aus Positionsdaten,“ Bachelorarbeit, Hochschule für angewandte Wissenschaften Coburg, 2022.</w:t>
+            <w:t>R. F. Torlak, „Detektion der Bewegung von Verkehrsteilnehmern aus Positionsdaten,“ Bachelorarbeit, Hochschule für angewandte Wissenschaften Coburg, 2022.</w:t>
           </w:r>
         </w:p>
         <w:bookmarkEnd w:id="78"/>
@@ -15670,15 +15117,7 @@
           </w:r>
           <w:bookmarkStart w:id="79" w:name="_CTVL0016740b9a5615f4cb8a7ab90e76ae3e990"/>
           <w:r>
-            <w:t xml:space="preserve">M. </w:t>
-          </w:r>
-          <w:proofErr w:type="spellStart"/>
-          <w:r>
-            <w:t>Sohl</w:t>
-          </w:r>
-          <w:proofErr w:type="spellEnd"/>
-          <w:r>
-            <w:t>, „Klassifizierung der Bewegungsmuster von Mobilfunkteilnehmern zur erweiterten Umfeldwahrnehmung autonomer Fahrzeuge,“ Bachelorarbeit, Hochschule für angewandte Wissenschaften Coburg, 2022.</w:t>
+            <w:t>M. Sohl, „Klassifizierung der Bewegungsmuster von Mobilfunkteilnehmern zur erweiterten Umfeldwahrnehmung autonomer Fahrzeuge,“ Bachelorarbeit, Hochschule für angewandte Wissenschaften Coburg, 2022.</w:t>
           </w:r>
         </w:p>
         <w:bookmarkEnd w:id="79"/>
@@ -15722,87 +15161,9 @@
             <w:rPr>
               <w:lang w:val="en-GB"/>
             </w:rPr>
-            <w:t xml:space="preserve">Matteo </w:t>
-          </w:r>
-          <w:proofErr w:type="spellStart"/>
-          <w:r>
-            <w:rPr>
-              <w:lang w:val="en-GB"/>
-            </w:rPr>
-            <w:t>Simoncini</w:t>
-          </w:r>
-          <w:proofErr w:type="spellEnd"/>
-          <w:r>
-            <w:rPr>
-              <w:lang w:val="en-GB"/>
-            </w:rPr>
-            <w:t xml:space="preserve">, Leonardo </w:t>
-          </w:r>
-          <w:proofErr w:type="spellStart"/>
-          <w:r>
-            <w:rPr>
-              <w:lang w:val="en-GB"/>
-            </w:rPr>
-            <w:t>Taccari</w:t>
-          </w:r>
-          <w:proofErr w:type="spellEnd"/>
-          <w:r>
-            <w:rPr>
-              <w:lang w:val="en-GB"/>
-            </w:rPr>
-            <w:t xml:space="preserve">, Francesco Sambo, Luca </w:t>
-          </w:r>
-          <w:proofErr w:type="spellStart"/>
-          <w:r>
-            <w:rPr>
-              <w:lang w:val="en-GB"/>
-            </w:rPr>
-            <w:t>Bravi</w:t>
-          </w:r>
-          <w:proofErr w:type="spellEnd"/>
-          <w:r>
-            <w:rPr>
-              <w:lang w:val="en-GB"/>
-            </w:rPr>
-            <w:t xml:space="preserve">, </w:t>
-          </w:r>
-          <w:proofErr w:type="spellStart"/>
-          <w:r>
-            <w:rPr>
-              <w:lang w:val="en-GB"/>
-            </w:rPr>
-            <w:t>Samuele</w:t>
-          </w:r>
-          <w:proofErr w:type="spellEnd"/>
-          <w:r>
-            <w:rPr>
-              <w:lang w:val="en-GB"/>
-            </w:rPr>
-            <w:t xml:space="preserve"> </w:t>
-          </w:r>
-          <w:proofErr w:type="spellStart"/>
-          <w:r>
-            <w:rPr>
-              <w:lang w:val="en-GB"/>
-            </w:rPr>
-            <w:t>Salti</w:t>
-          </w:r>
-          <w:proofErr w:type="spellEnd"/>
-          <w:r>
-            <w:rPr>
-              <w:lang w:val="en-GB"/>
-            </w:rPr>
-            <w:t xml:space="preserve"> und Alessandro Lori, „Vehicle Classification from Low-Frequency GPS Data with Recurrent Neural </w:t>
-          </w:r>
-          <w:proofErr w:type="gramStart"/>
-          <w:r>
-            <w:rPr>
-              <w:lang w:val="en-GB"/>
-            </w:rPr>
-            <w:t>Networks,“</w:t>
+            <w:t>Matteo Simoncini, Leonardo Taccari, Francesco Sambo, Luca Bravi, Samuele Salti und Alessandro Lori, „Vehicle Classification from Low-Frequency GPS Data with Recurrent Neural Networks,“</w:t>
           </w:r>
           <w:bookmarkEnd w:id="81"/>
-          <w:proofErr w:type="gramEnd"/>
           <w:r>
             <w:rPr>
               <w:lang w:val="en-GB"/>
@@ -15820,21 +15181,7 @@
             <w:rPr>
               <w:lang w:val="en-GB"/>
             </w:rPr>
-            <w:t xml:space="preserve">, Jg. 91, 2018, </w:t>
-          </w:r>
-          <w:proofErr w:type="spellStart"/>
-          <w:r>
-            <w:rPr>
-              <w:lang w:val="en-GB"/>
-            </w:rPr>
-            <w:t>doi</w:t>
-          </w:r>
-          <w:proofErr w:type="spellEnd"/>
-          <w:r>
-            <w:rPr>
-              <w:lang w:val="en-GB"/>
-            </w:rPr>
-            <w:t>: 10.1016/j.trc.2018.03.024.</w:t>
+            <w:t>, Jg. 91, 2018, doi: 10.1016/j.trc.2018.03.024.</w:t>
           </w:r>
           <w:r>
             <w:fldChar w:fldCharType="end"/>
@@ -16018,7 +15365,7 @@
         <w:rPr>
           <w:noProof/>
         </w:rPr>
-        <w:t>Zusammenfassung und Ausblick</w:t>
+        <w:t>Verwandte Arbeiten</w:t>
       </w:r>
     </w:fldSimple>
   </w:p>
@@ -18598,6 +17945,7 @@
   <w:style w:type="character" w:default="1" w:styleId="Absatz-Standardschriftart">
     <w:name w:val="Default Paragraph Font"/>
     <w:uiPriority w:val="1"/>
+    <w:semiHidden/>
     <w:unhideWhenUsed/>
   </w:style>
   <w:style w:type="table" w:default="1" w:styleId="NormaleTabelle">
@@ -24438,10 +23786,12 @@
     <w:rsid w:val="00C66A56"/>
     <w:rsid w:val="00C76D97"/>
     <w:rsid w:val="00CE7845"/>
+    <w:rsid w:val="00CF3C93"/>
     <w:rsid w:val="00D51C73"/>
     <w:rsid w:val="00D87042"/>
     <w:rsid w:val="00DC2501"/>
     <w:rsid w:val="00E0613B"/>
+    <w:rsid w:val="00F14BA2"/>
     <w:rsid w:val="00FB6F6C"/>
   </w:rsids>
   <m:mathPr>
@@ -24895,7 +24245,7 @@
     <w:name w:val="Placeholder Text"/>
     <w:uiPriority w:val="99"/>
     <w:semiHidden/>
-    <w:rsid w:val="008E5622"/>
+    <w:rsid w:val="00F14BA2"/>
     <w:rPr>
       <w:color w:val="808080"/>
     </w:rPr>
@@ -24951,14 +24301,6 @@
   <w:style w:type="paragraph" w:customStyle="1" w:styleId="07F0CAE574BE433D84A42A4C841C537F">
     <w:name w:val="07F0CAE574BE433D84A42A4C841C537F"/>
     <w:rsid w:val="00FB6F6C"/>
-    <w:rPr>
-      <w:kern w:val="2"/>
-      <w14:ligatures w14:val="standardContextual"/>
-    </w:rPr>
-  </w:style>
-  <w:style w:type="paragraph" w:customStyle="1" w:styleId="BB5485D75E4646819270887465F926C0">
-    <w:name w:val="BB5485D75E4646819270887465F926C0"/>
-    <w:rsid w:val="008E5622"/>
     <w:rPr>
       <w:kern w:val="2"/>
       <w14:ligatures w14:val="standardContextual"/>

</xml_diff>

<commit_message>
Anforderungen und Gewinnung der Datengrundlage
</commit_message>
<xml_diff>
--- a/Bachelorarbeit_Lennart_Köpper.docx
+++ b/Bachelorarbeit_Lennart_Köpper.docx
@@ -5824,31 +5824,7 @@
               <w:rFonts w:ascii="Cambria Math" w:hAnsi="Cambria Math"/>
               <w:noProof/>
             </w:rPr>
-            <m:t>σ</m:t>
-          </m:r>
-          <m:r>
-            <w:rPr>
-              <w:rStyle w:val="Hyperlink"/>
-              <w:rFonts w:ascii="Cambria Math" w:hAnsi="Cambria Math"/>
-              <w:noProof/>
-            </w:rPr>
-            <m:t>(</m:t>
-          </m:r>
-          <m:r>
-            <w:rPr>
-              <w:rStyle w:val="Hyperlink"/>
-              <w:rFonts w:ascii="Cambria Math" w:hAnsi="Cambria Math"/>
-              <w:noProof/>
-            </w:rPr>
-            <m:t>z</m:t>
-          </m:r>
-          <m:r>
-            <w:rPr>
-              <w:rStyle w:val="Hyperlink"/>
-              <w:rFonts w:ascii="Cambria Math" w:hAnsi="Cambria Math"/>
-              <w:noProof/>
-            </w:rPr>
-            <m:t>)</m:t>
+            <m:t>σ(z)</m:t>
           </m:r>
         </m:oMath>
         <w:r>
@@ -5876,31 +5852,7 @@
               <w:rFonts w:ascii="Cambria Math" w:hAnsi="Cambria Math"/>
               <w:noProof/>
             </w:rPr>
-            <m:t>ReLU</m:t>
-          </m:r>
-          <m:r>
-            <w:rPr>
-              <w:rStyle w:val="Hyperlink"/>
-              <w:rFonts w:ascii="Cambria Math" w:hAnsi="Cambria Math"/>
-              <w:noProof/>
-            </w:rPr>
-            <m:t>(</m:t>
-          </m:r>
-          <m:r>
-            <w:rPr>
-              <w:rStyle w:val="Hyperlink"/>
-              <w:rFonts w:ascii="Cambria Math" w:hAnsi="Cambria Math"/>
-              <w:noProof/>
-            </w:rPr>
-            <m:t>z</m:t>
-          </m:r>
-          <m:r>
-            <w:rPr>
-              <w:rStyle w:val="Hyperlink"/>
-              <w:rFonts w:ascii="Cambria Math" w:hAnsi="Cambria Math"/>
-              <w:noProof/>
-            </w:rPr>
-            <m:t>)</m:t>
+            <m:t>ReLU(z)</m:t>
           </m:r>
         </m:oMath>
         <w:r>
@@ -6773,13 +6725,13 @@
             <w:fldChar w:fldCharType="begin"/>
           </w:r>
           <w:r>
-            <w:instrText>ADDIN CitaviPlaceholder{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}</w:instrText>
+            <w:instrText>ADDIN CitaviPlaceholder{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}</w:instrText>
           </w:r>
           <w:r>
             <w:fldChar w:fldCharType="separate"/>
           </w:r>
           <w:r>
-            <w:t>[vgl. 1]</w:t>
+            <w:t>[1]</w:t>
           </w:r>
           <w:r>
             <w:fldChar w:fldCharType="end"/>
@@ -6811,7 +6763,7 @@
         <w:t xml:space="preserve">. Das Ziel dieses Projektes besteht darin in der oberfränkischen Stadt Kronach ein 5G-basiertes </w:t>
       </w:r>
       <w:r>
-        <w:t>Testfeld für das autonome Fahren zu schaffen, in welchem verschiedene Anwendungen von 5G im autonomen Fahren erforscht, entwickelt und im öffentlichen Verkehr erprobt werden können. Der wesentliche Fokus liegt dabei auf den Bereichen Steuerung, Überwachung, Mensch-Fahrzeug-Interaktion</w:t>
+        <w:t>Testfeld zu schaffen, in welchem verschiedene Anwendungen von 5G im autonomen Fahren erforscht, entwickelt und im öffentlichen Verkehr erprobt werden können. Der wesentliche Fokus liegt dabei auf den Bereichen Steuerung, Überwachung, Mensch-Fahrzeug-Interaktion</w:t>
       </w:r>
       <w:r>
         <w:t xml:space="preserve"> und Kommunikation</w:t>
@@ -6843,6 +6795,13 @@
           <w:iCs/>
         </w:rPr>
         <w:t>erweiterten Umfeldwahrnehmung</w:t>
+      </w:r>
+      <w:r>
+        <w:rPr>
+          <w:i/>
+          <w:iCs/>
+        </w:rPr>
+        <w:t xml:space="preserve"> autonomer Fahrzeuge</w:t>
       </w:r>
       <w:r>
         <w:t xml:space="preserve">, </w:t>
@@ -6886,13 +6845,13 @@
             <w:fldChar w:fldCharType="begin"/>
           </w:r>
           <w:r>
-            <w:instrText>ADDIN CitaviPlaceholder{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}</w:instrText>
+            <w:instrText>ADDIN CitaviPlaceholder{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}</w:instrText>
           </w:r>
           <w:r>
             <w:fldChar w:fldCharType="separate"/>
           </w:r>
           <w:r>
-            <w:t>[vgl. 2]</w:t>
+            <w:t>[2]</w:t>
           </w:r>
           <w:r>
             <w:fldChar w:fldCharType="end"/>
@@ -6939,7 +6898,13 @@
         <w:t>unbelebten</w:t>
       </w:r>
       <w:r>
-        <w:t xml:space="preserve"> Umgebung insbesondere auch andere </w:t>
+        <w:t xml:space="preserve"> Umgebung </w:t>
+      </w:r>
+      <w:r>
+        <w:t>vor allem</w:t>
+      </w:r>
+      <w:r>
+        <w:t xml:space="preserve"> auch andere </w:t>
       </w:r>
       <w:r>
         <w:lastRenderedPageBreak/>
@@ -7051,13 +7016,13 @@
             <w:fldChar w:fldCharType="begin"/>
           </w:r>
           <w:r>
-            <w:instrText>ADDIN CitaviPlaceholder{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}</w:instrText>
+            <w:instrText>ADDIN CitaviPlaceholder{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}</w:instrText>
           </w:r>
           <w:r>
             <w:fldChar w:fldCharType="separate"/>
           </w:r>
           <w:r>
-            <w:t>[vgl. 3, S. 440]</w:t>
+            <w:t>[3, S. 440]</w:t>
           </w:r>
           <w:r>
             <w:fldChar w:fldCharType="end"/>
@@ -7164,29 +7129,25 @@
         <w:t>GNSS-Koordinaten</w:t>
       </w:r>
       <w:r>
+        <w:t xml:space="preserve"> </w:t>
+      </w:r>
+      <w:r>
+        <w:t xml:space="preserve">durch den Einsatz </w:t>
+      </w:r>
+      <w:r>
         <w:rPr>
           <w:i/>
           <w:iCs/>
         </w:rPr>
+        <w:t>maschineller Lernverfahren</w:t>
+      </w:r>
+      <w:r>
+        <w:t xml:space="preserve"> in verschiedene Typen zu klassifizieren.</w:t>
+      </w:r>
+      <w:r>
         <w:t xml:space="preserve"> </w:t>
       </w:r>
       <w:r>
-        <w:t xml:space="preserve">durch den Einsatz </w:t>
-      </w:r>
-      <w:r>
-        <w:rPr>
-          <w:i/>
-          <w:iCs/>
-        </w:rPr>
-        <w:t>maschineller Lernverfahren</w:t>
-      </w:r>
-      <w:r>
-        <w:t xml:space="preserve"> in verschiedene Typen zu klassifizieren.</w:t>
-      </w:r>
-      <w:r>
-        <w:t xml:space="preserve"> </w:t>
-      </w:r>
-      <w:r>
         <w:t xml:space="preserve">Hierbei soll die Klassifikation möglichst realitätsnah, also insbesondere unter der Nutzung von realen </w:t>
       </w:r>
       <w:r>
@@ -7232,10 +7193,10 @@
         <w:t>F</w:t>
       </w:r>
       <w:r>
-        <w:t>rage untersucht werden</w:t>
-      </w:r>
-      <w:r>
-        <w:t xml:space="preserve"> soll</w:t>
+        <w:t xml:space="preserve">rage untersucht </w:t>
+      </w:r>
+      <w:r>
+        <w:t>wird</w:t>
       </w:r>
       <w:r>
         <w:t xml:space="preserve">: </w:t>
@@ -7342,13 +7303,7 @@
         <w:t xml:space="preserve">Um </w:t>
       </w:r>
       <w:r>
-        <w:t>die im letzten Abschnitt formulierten Forschungsfragen dieser</w:t>
-      </w:r>
-      <w:r>
-        <w:t xml:space="preserve"> </w:t>
-      </w:r>
-      <w:r>
-        <w:t xml:space="preserve">Arbeit zu </w:t>
+        <w:t xml:space="preserve">die im letzten Abschnitt formulierten Forschungsfragen zu </w:t>
       </w:r>
       <w:r>
         <w:t>beantworten,</w:t>
@@ -7620,13 +7575,13 @@
             <w:fldChar w:fldCharType="begin"/>
           </w:r>
           <w:r>
-            <w:instrText>ADDIN CitaviPlaceholder{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}</w:instrText>
+            <w:instrText>ADDIN CitaviPlaceholder{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}</w:instrText>
           </w:r>
           <w:r>
             <w:fldChar w:fldCharType="separate"/>
           </w:r>
           <w:r>
-            <w:t>[vgl. 4, S. 2]</w:t>
+            <w:t>[4, S. 2]</w:t>
           </w:r>
           <w:r>
             <w:fldChar w:fldCharType="end"/>
@@ -7777,13 +7732,13 @@
             <w:fldChar w:fldCharType="begin"/>
           </w:r>
           <w:r>
-            <w:instrText>ADDIN CitaviPlaceholder{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}</w:instrText>
+            <w:instrText>ADDIN CitaviPlaceholder{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}</w:instrText>
           </w:r>
           <w:r>
             <w:fldChar w:fldCharType="separate"/>
           </w:r>
           <w:r>
-            <w:t>[vgl. 4, S. 19ff.]</w:t>
+            <w:t>[4, S. 19ff.]</w:t>
           </w:r>
           <w:r>
             <w:fldChar w:fldCharType="end"/>
@@ -7867,13 +7822,13 @@
             <w:fldChar w:fldCharType="begin"/>
           </w:r>
           <w:r>
-            <w:instrText>ADDIN CitaviPlaceholder{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}</w:instrText>
+            <w:instrText>ADDIN CitaviPlaceholder{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}</w:instrText>
           </w:r>
           <w:r>
             <w:fldChar w:fldCharType="separate"/>
           </w:r>
           <w:r>
-            <w:t>[vgl. 4, S. 2]</w:t>
+            <w:t>[4, S. 2]</w:t>
           </w:r>
           <w:r>
             <w:fldChar w:fldCharType="end"/>
@@ -7973,7 +7928,7 @@
             <w:fldChar w:fldCharType="begin"/>
           </w:r>
           <w:r>
-            <w:instrText>ADDIN CitaviPlaceholder{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}</w:instrText>
+            <w:instrText>ADDIN CitaviPlaceholder{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}</w:instrText>
           </w:r>
           <w:r>
             <w:fldChar w:fldCharType="separate"/>
@@ -8022,13 +7977,7 @@
         <w:t>auch Gebäuden.</w:t>
       </w:r>
       <w:r>
-        <w:t xml:space="preserve"> Letztere können, ebenso wie bspw. Berge, </w:t>
-      </w:r>
-      <w:r>
-        <w:t xml:space="preserve">auch </w:t>
-      </w:r>
-      <w:r>
-        <w:t xml:space="preserve">das Signal einzelner Satelliten blockieren, und </w:t>
+        <w:t xml:space="preserve"> Letztere können, ebenso wie bspw. Berge, das Signal einzelner Satelliten blockieren, und </w:t>
       </w:r>
       <w:r>
         <w:t xml:space="preserve">hiermit </w:t>
@@ -8040,7 +7989,13 @@
         <w:t xml:space="preserve"> </w:t>
       </w:r>
       <w:r>
-        <w:t xml:space="preserve">Einige dieser Fehlerfaktoren, insbesondere die atmosphärisch-bedingten, können inzwischen durch Zusatzsysteme wie dem </w:t>
+        <w:t>Einige dieser Fehlerfaktoren, insbesondere die atmosphärisch</w:t>
+      </w:r>
+      <w:r>
+        <w:t xml:space="preserve"> </w:t>
+      </w:r>
+      <w:r>
+        <w:t xml:space="preserve">bedingten, können inzwischen durch Zusatzsysteme wie dem </w:t>
       </w:r>
       <w:r>
         <w:rPr>
@@ -8090,13 +8045,13 @@
             <w:fldChar w:fldCharType="begin"/>
           </w:r>
           <w:r>
-            <w:instrText>ADDIN CitaviPlaceholder{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}</w:instrText>
+            <w:instrText>ADDIN CitaviPlaceholder{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}</w:instrText>
           </w:r>
           <w:r>
             <w:fldChar w:fldCharType="separate"/>
           </w:r>
           <w:r>
-            <w:t>[vgl. 6]</w:t>
+            <w:t>[6]</w:t>
           </w:r>
           <w:r>
             <w:fldChar w:fldCharType="end"/>
@@ -8146,7 +8101,13 @@
         <w:t>einen</w:t>
       </w:r>
       <w:r>
-        <w:t xml:space="preserve"> durch Messungenauigkeiten, aber natürlich auch durch Abtastfehler, also de</w:t>
+        <w:t xml:space="preserve"> durch </w:t>
+      </w:r>
+      <w:r>
+        <w:t xml:space="preserve">Abtastfehler, </w:t>
+      </w:r>
+      <w:r>
+        <w:t>also de</w:t>
       </w:r>
       <w:r>
         <w:t>n</w:t>
@@ -8161,10 +8122,25 @@
         <w:t>GNSS-Punkten</w:t>
       </w:r>
       <w:r>
+        <w:rPr>
+          <w:color w:val="70AD47" w:themeColor="accent6"/>
+        </w:rPr>
+        <w:t xml:space="preserve">, </w:t>
+      </w:r>
+      <w:r>
+        <w:t>aber natürlich auch durch Messungenauigkeiten</w:t>
+      </w:r>
+      <w:r>
         <w:t>.</w:t>
       </w:r>
       <w:r>
-        <w:t xml:space="preserve"> Diese Fehler zu ignorieren kann potenziell zu falschen Analysen und entsprechend auch zu falschen Schlussfolgerungen in den Klassifikationsmodellen führen</w:t>
+        <w:t xml:space="preserve"> Diese </w:t>
+      </w:r>
+      <w:r>
+        <w:t>Ungenauigkeiten</w:t>
+      </w:r>
+      <w:r>
+        <w:t xml:space="preserve"> zu ignorieren kann potenziell zu falschen Analysen und entsprechend auch zu falschen Schlussfolgerungen in den Klassifikationsmodellen führen</w:t>
       </w:r>
       <w:r>
         <w:t xml:space="preserve">. </w:t>
@@ -8197,7 +8173,7 @@
         <w:t xml:space="preserve"> </w:t>
       </w:r>
       <w:r>
-        <w:t>vorliegt.</w:t>
+        <w:t>vorliegt</w:t>
       </w:r>
       <w:r>
         <w:t xml:space="preserve"> </w:t>
@@ -8216,13 +8192,13 @@
             <w:fldChar w:fldCharType="begin"/>
           </w:r>
           <w:r>
-            <w:instrText>ADDIN CitaviPlaceholder{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}</w:instrText>
+            <w:instrText>ADDIN CitaviPlaceholder{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}</w:instrText>
           </w:r>
           <w:r>
             <w:fldChar w:fldCharType="separate"/>
           </w:r>
           <w:r>
-            <w:t>[vgl. 7, S. 1]</w:t>
+            <w:t>[7]</w:t>
           </w:r>
           <w:r>
             <w:fldChar w:fldCharType="end"/>
@@ -8321,7 +8297,7 @@
             <w:fldChar w:fldCharType="begin"/>
           </w:r>
           <w:r>
-            <w:instrText>ADDIN CitaviPlaceholder{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}</w:instrText>
+            <w:instrText>ADDIN CitaviPlaceholder{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}</w:instrText>
           </w:r>
           <w:r>
             <w:fldChar w:fldCharType="separate"/>
@@ -8515,13 +8491,13 @@
             <w:fldChar w:fldCharType="begin"/>
           </w:r>
           <w:r>
-            <w:instrText>ADDIN CitaviPlaceholder{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}</w:instrText>
+            <w:instrText>ADDIN CitaviPlaceholder{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}</w:instrText>
           </w:r>
           <w:r>
             <w:fldChar w:fldCharType="separate"/>
           </w:r>
           <w:r>
-            <w:t>[vgl. 7, S. 3]</w:t>
+            <w:t>[7]</w:t>
           </w:r>
           <w:r>
             <w:fldChar w:fldCharType="end"/>
@@ -8842,13 +8818,13 @@
             <w:fldChar w:fldCharType="begin"/>
           </w:r>
           <w:r>
-            <w:instrText>ADDIN CitaviPlaceholder{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}</w:instrText>
+            <w:instrText>ADDIN CitaviPlaceholder{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}</w:instrText>
           </w:r>
           <w:r>
             <w:fldChar w:fldCharType="separate"/>
           </w:r>
           <w:r>
-            <w:t>[vgl. 7, S. 3f.]</w:t>
+            <w:t>[7]</w:t>
           </w:r>
           <w:r>
             <w:fldChar w:fldCharType="end"/>
@@ -8939,7 +8915,7 @@
             <w:fldChar w:fldCharType="begin"/>
           </w:r>
           <w:r>
-            <w:instrText>ADDIN CitaviPlaceholder{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}</w:instrText>
+            <w:instrText>ADDIN CitaviPlaceholder{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}</w:instrText>
           </w:r>
           <w:r>
             <w:fldChar w:fldCharType="separate"/>
@@ -9005,13 +8981,13 @@
             <w:fldChar w:fldCharType="begin"/>
           </w:r>
           <w:r>
-            <w:instrText>ADDIN CitaviPlaceholder{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}</w:instrText>
+            <w:instrText>ADDIN CitaviPlaceholder{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}</w:instrText>
           </w:r>
           <w:r>
             <w:fldChar w:fldCharType="separate"/>
           </w:r>
           <w:r>
-            <w:t>[vgl. 8, S. 4]</w:t>
+            <w:t>[8]</w:t>
           </w:r>
           <w:r>
             <w:fldChar w:fldCharType="end"/>
@@ -9098,13 +9074,13 @@
             <w:fldChar w:fldCharType="begin"/>
           </w:r>
           <w:r>
-            <w:instrText>ADDIN CitaviPlaceholder{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}</w:instrText>
+            <w:instrText>ADDIN CitaviPlaceholder{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}</w:instrText>
           </w:r>
           <w:r>
             <w:fldChar w:fldCharType="separate"/>
           </w:r>
           <w:r>
-            <w:t>[vgl. 7, S. 1f.]</w:t>
+            <w:t>[7]</w:t>
           </w:r>
           <w:r>
             <w:fldChar w:fldCharType="end"/>
@@ -9151,7 +9127,7 @@
             <w:fldChar w:fldCharType="begin"/>
           </w:r>
           <w:r>
-            <w:instrText>ADDIN CitaviPlaceholder{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}</w:instrText>
+            <w:instrText>ADDIN CitaviPlaceholder{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}</w:instrText>
           </w:r>
           <w:r>
             <w:fldChar w:fldCharType="separate"/>
@@ -9269,13 +9245,13 @@
             <w:fldChar w:fldCharType="begin"/>
           </w:r>
           <w:r>
-            <w:instrText>ADDIN CitaviPlaceholder{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}</w:instrText>
+            <w:instrText>ADDIN CitaviPlaceholder{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}</w:instrText>
           </w:r>
           <w:r>
             <w:fldChar w:fldCharType="separate"/>
           </w:r>
           <w:r>
-            <w:t>[vgl. 9]</w:t>
+            <w:t>[9]</w:t>
           </w:r>
           <w:r>
             <w:fldChar w:fldCharType="end"/>
@@ -9301,11 +9277,11 @@
         <w:t>,</w:t>
       </w:r>
       <w:r>
-        <w:t xml:space="preserve"> ohne </w:t>
+        <w:t xml:space="preserve"> ohne explizit </w:t>
       </w:r>
       <w:r>
         <w:lastRenderedPageBreak/>
-        <w:t xml:space="preserve">explizit dafür </w:t>
+        <w:t xml:space="preserve">dafür </w:t>
       </w:r>
       <w:r>
         <w:t>programmiert</w:t>
@@ -9448,13 +9424,13 @@
             <w:fldChar w:fldCharType="begin"/>
           </w:r>
           <w:r>
-            <w:instrText>ADDIN CitaviPlaceholder{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}</w:instrText>
+            <w:instrText>ADDIN CitaviPlaceholder{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}</w:instrText>
           </w:r>
           <w:r>
             <w:fldChar w:fldCharType="separate"/>
           </w:r>
           <w:r>
-            <w:t>[vgl. 10, S. 4]</w:t>
+            <w:t>[10, S. 4]</w:t>
           </w:r>
           <w:r>
             <w:fldChar w:fldCharType="end"/>
@@ -9507,7 +9483,10 @@
         <w:t>tern</w:t>
       </w:r>
       <w:r>
-        <w:t>) mehr oder weniger komplexe</w:t>
+        <w:t xml:space="preserve"> mehr oder weniger</w:t>
+      </w:r>
+      <w:r>
+        <w:t>) komplexe</w:t>
       </w:r>
       <w:r>
         <w:t xml:space="preserve"> mathematische</w:t>
@@ -9533,6 +9512,9 @@
       </w:r>
       <w:r>
         <w:t xml:space="preserve"> im besten Fall</w:t>
+      </w:r>
+      <w:r>
+        <w:t>e</w:t>
       </w:r>
       <w:r>
         <w:t xml:space="preserve"> </w:t>
@@ -9573,13 +9555,13 @@
             <w:fldChar w:fldCharType="begin"/>
           </w:r>
           <w:r>
-            <w:instrText>ADDIN CitaviPlaceholder{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}</w:instrText>
+            <w:instrText>ADDIN CitaviPlaceholder{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}</w:instrText>
           </w:r>
           <w:r>
             <w:fldChar w:fldCharType="separate"/>
           </w:r>
           <w:r>
-            <w:t>[vgl. 10, S. 21ff.]</w:t>
+            <w:t>[10, S. 21ff.]</w:t>
           </w:r>
           <w:r>
             <w:fldChar w:fldCharType="end"/>
@@ -9668,13 +9650,13 @@
             <w:fldChar w:fldCharType="begin"/>
           </w:r>
           <w:r>
-            <w:instrText>ADDIN CitaviPlaceholder{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}</w:instrText>
+            <w:instrText>ADDIN CitaviPlaceholder{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}</w:instrText>
           </w:r>
           <w:r>
             <w:fldChar w:fldCharType="separate"/>
           </w:r>
           <w:r>
-            <w:t>[vgl. 10, S. 6]</w:t>
+            <w:t>[10, S. 6]</w:t>
           </w:r>
           <w:r>
             <w:fldChar w:fldCharType="end"/>
@@ -9732,13 +9714,13 @@
             <w:fldChar w:fldCharType="begin"/>
           </w:r>
           <w:r>
-            <w:instrText>ADDIN CitaviPlaceholder{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}</w:instrText>
+            <w:instrText>ADDIN CitaviPlaceholder{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}</w:instrText>
           </w:r>
           <w:r>
             <w:fldChar w:fldCharType="separate"/>
           </w:r>
           <w:r>
-            <w:t>[vgl. 11, S. 1]</w:t>
+            <w:t>[11]</w:t>
           </w:r>
           <w:r>
             <w:fldChar w:fldCharType="end"/>
@@ -10043,13 +10025,13 @@
             <w:fldChar w:fldCharType="begin"/>
           </w:r>
           <w:r>
-            <w:instrText>ADDIN CitaviPlaceholder{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}</w:instrText>
+            <w:instrText>ADDIN CitaviPlaceholder{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}</w:instrText>
           </w:r>
           <w:r>
             <w:fldChar w:fldCharType="separate"/>
           </w:r>
           <w:r>
-            <w:t>[vgl. 10, S. 9ff.]</w:t>
+            <w:t>[10, S. 9ff.]</w:t>
           </w:r>
           <w:r>
             <w:fldChar w:fldCharType="end"/>
@@ -10212,13 +10194,13 @@
             <w:fldChar w:fldCharType="begin"/>
           </w:r>
           <w:r>
-            <w:instrText>ADDIN CitaviPlaceholder{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}</w:instrText>
+            <w:instrText>ADDIN CitaviPlaceholder{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}</w:instrText>
           </w:r>
           <w:r>
             <w:fldChar w:fldCharType="separate"/>
           </w:r>
           <w:r>
-            <w:t>[vgl. 12, S. 283]</w:t>
+            <w:t>[12]</w:t>
           </w:r>
           <w:r>
             <w:fldChar w:fldCharType="end"/>
@@ -10290,7 +10272,22 @@
         <w:t>lätter</w:t>
       </w:r>
       <w:r>
-        <w:t>, die einen zweidimensionalen Merkmalsraum aufspannen.</w:t>
+        <w:t>. D</w:t>
+      </w:r>
+      <w:r>
+        <w:t>ie</w:t>
+      </w:r>
+      <w:r>
+        <w:t>se spannen</w:t>
+      </w:r>
+      <w:r>
+        <w:t xml:space="preserve"> einen zweidimensionalen Merkmalsraum</w:t>
+      </w:r>
+      <w:r>
+        <w:t xml:space="preserve"> auf</w:t>
+      </w:r>
+      <w:r>
+        <w:t>.</w:t>
       </w:r>
       <w:r>
         <w:t xml:space="preserve"> </w:t>
@@ -10398,7 +10395,7 @@
             <w:fldChar w:fldCharType="begin"/>
           </w:r>
           <w:r>
-            <w:instrText>ADDIN CitaviPlaceholder{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}</w:instrText>
+            <w:instrText>ADDIN CitaviPlaceholder{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}</w:instrText>
           </w:r>
           <w:r>
             <w:fldChar w:fldCharType="separate"/>
@@ -10442,7 +10439,13 @@
         <w:t>Support Vectors</w:t>
       </w:r>
       <w:r>
-        <w:t>) bezeichnet. Da alle anderen Datenpunkte für die Platzierung der Hyperebene irrelevant sind, können diese nach dem Training aus dem Modell verworfen werden</w:t>
+        <w:t xml:space="preserve">) bezeichnet. Da alle anderen Datenpunkte für die Platzierung der Hyperebene irrelevant sind, können </w:t>
+      </w:r>
+      <w:r>
+        <w:t>sie</w:t>
+      </w:r>
+      <w:r>
+        <w:t xml:space="preserve"> nach dem Training aus dem Modell verworfen werden</w:t>
       </w:r>
       <w:r>
         <w:t>, wodurch SVMs sehr speichereffizient sind</w:t>
@@ -10464,13 +10467,13 @@
             <w:fldChar w:fldCharType="begin"/>
           </w:r>
           <w:r>
-            <w:instrText>ADDIN CitaviPlaceholder{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}</w:instrText>
+            <w:instrText>ADDIN CitaviPlaceholder{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}</w:instrText>
           </w:r>
           <w:r>
             <w:fldChar w:fldCharType="separate"/>
           </w:r>
           <w:r>
-            <w:t>[vgl. 12, S. 283f.]</w:t>
+            <w:t>[12]</w:t>
           </w:r>
           <w:r>
             <w:fldChar w:fldCharType="end"/>
@@ -10583,13 +10586,13 @@
             <w:fldChar w:fldCharType="begin"/>
           </w:r>
           <w:r>
-            <w:instrText>ADDIN CitaviPlaceholder{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}</w:instrText>
+            <w:instrText>ADDIN CitaviPlaceholder{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}</w:instrText>
           </w:r>
           <w:r>
             <w:fldChar w:fldCharType="separate"/>
           </w:r>
           <w:r>
-            <w:t>[vgl. 10, S. 156f.]</w:t>
+            <w:t>[10, S. 156f.]</w:t>
           </w:r>
           <w:r>
             <w:fldChar w:fldCharType="end"/>
@@ -10724,7 +10727,7 @@
             <w:fldChar w:fldCharType="begin"/>
           </w:r>
           <w:r>
-            <w:instrText>ADDIN CitaviPlaceholder{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}</w:instrText>
+            <w:instrText>ADDIN CitaviPlaceholder{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}</w:instrText>
           </w:r>
           <w:r>
             <w:fldChar w:fldCharType="separate"/>
@@ -10786,13 +10789,13 @@
             <w:fldChar w:fldCharType="begin"/>
           </w:r>
           <w:r>
-            <w:instrText>ADDIN CitaviPlaceholder{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}</w:instrText>
+            <w:instrText>ADDIN CitaviPlaceholder{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}</w:instrText>
           </w:r>
           <w:r>
             <w:fldChar w:fldCharType="separate"/>
           </w:r>
           <w:r>
-            <w:t>[vgl. 12, 285f.]</w:t>
+            <w:t>[12]</w:t>
           </w:r>
           <w:r>
             <w:fldChar w:fldCharType="end"/>
@@ -10988,7 +10991,7 @@
             <w:fldChar w:fldCharType="begin"/>
           </w:r>
           <w:r>
-            <w:instrText>ADDIN CitaviPlaceholder{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}</w:instrText>
+            <w:instrText>ADDIN CitaviPlaceholder{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}</w:instrText>
           </w:r>
           <w:r>
             <w:fldChar w:fldCharType="separate"/>
@@ -11048,6 +11051,7 @@
         <w:rPr>
           <w:i/>
           <w:iCs/>
+          <w:color w:val="70AD47" w:themeColor="accent6"/>
         </w:rPr>
         <w:t>Gaussche RBF-Kernel</w:t>
       </w:r>
@@ -11091,13 +11095,13 @@
             <w:fldChar w:fldCharType="begin"/>
           </w:r>
           <w:r>
-            <w:instrText>ADDIN CitaviPlaceholder{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}</w:instrText>
+            <w:instrText>ADDIN CitaviPlaceholder{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}</w:instrText>
           </w:r>
           <w:r>
             <w:fldChar w:fldCharType="separate"/>
           </w:r>
           <w:r>
-            <w:t>[vgl. 10, S. 160ff.]</w:t>
+            <w:t>[10, S. 160ff.]</w:t>
           </w:r>
           <w:r>
             <w:fldChar w:fldCharType="end"/>
@@ -11169,13 +11173,13 @@
             <w:fldChar w:fldCharType="begin"/>
           </w:r>
           <w:r>
-            <w:instrText>ADDIN CitaviPlaceholder{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}</w:instrText>
+            <w:instrText>ADDIN CitaviPlaceholder{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}</w:instrText>
           </w:r>
           <w:r>
             <w:fldChar w:fldCharType="separate"/>
           </w:r>
           <w:r>
-            <w:t>[vgl. 10, S. 162]</w:t>
+            <w:t>[10, S. 162]</w:t>
           </w:r>
           <w:r>
             <w:fldChar w:fldCharType="end"/>
@@ -11302,13 +11306,13 @@
             <w:fldChar w:fldCharType="begin"/>
           </w:r>
           <w:r>
-            <w:instrText>ADDIN CitaviPlaceholder{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}</w:instrText>
+            <w:instrText>ADDIN CitaviPlaceholder{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}</w:instrText>
           </w:r>
           <w:r>
             <w:fldChar w:fldCharType="separate"/>
           </w:r>
           <w:r>
-            <w:t>[vgl. 13, S. 273]</w:t>
+            <w:t>[13]</w:t>
           </w:r>
           <w:r>
             <w:fldChar w:fldCharType="end"/>
@@ -11438,13 +11442,13 @@
             <w:fldChar w:fldCharType="begin"/>
           </w:r>
           <w:r>
-            <w:instrText>ADDIN CitaviPlaceholder{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}</w:instrText>
+            <w:instrText>ADDIN CitaviPlaceholder{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}</w:instrText>
           </w:r>
           <w:r>
             <w:fldChar w:fldCharType="separate"/>
           </w:r>
           <w:r>
-            <w:t>[vgl. 10, S. 178]</w:t>
+            <w:t>[10, S. 178]</w:t>
           </w:r>
           <w:r>
             <w:fldChar w:fldCharType="end"/>
@@ -11500,7 +11504,7 @@
         <w:t>Algorithmus</w:t>
       </w:r>
       <w:r>
-        <w:t xml:space="preserve">. Die Grundidee dieses Algorithmus ist dabei recht simpel: Er teilt die Menge der Trainingsdaten basierend auf einem Merkmal </w:t>
+        <w:t xml:space="preserve">. Die Grundidee dieses Algorithmus ist dabei simpel: Er teilt die Menge der Trainingsdaten basierend auf einem Merkmal </w:t>
       </w:r>
       <m:oMath>
         <m:r>
@@ -11511,11 +11515,7 @@
         </m:r>
       </m:oMath>
       <w:r>
-        <w:t xml:space="preserve"> und einem </w:t>
-      </w:r>
-      <w:r>
-        <w:lastRenderedPageBreak/>
-        <w:t xml:space="preserve">Schwellenwert </w:t>
+        <w:t xml:space="preserve"> und einem Schwellenwert </w:t>
       </w:r>
       <m:oMath>
         <m:sSub>
@@ -11546,7 +11546,11 @@
         </m:sSub>
       </m:oMath>
       <w:r>
-        <w:t xml:space="preserve"> in zwei Untermengen auf. Dabei werden </w:t>
+        <w:t xml:space="preserve"> in </w:t>
+      </w:r>
+      <w:r>
+        <w:lastRenderedPageBreak/>
+        <w:t xml:space="preserve">zwei Untermengen auf. Dabei werden </w:t>
       </w:r>
       <m:oMath>
         <m:r>
@@ -11640,16 +11644,24 @@
         <w:rPr>
           <w:i/>
           <w:iCs/>
+          <w:color w:val="70AD47" w:themeColor="accent6"/>
         </w:rPr>
         <w:t>Gini-Unreinheit</w:t>
       </w:r>
       <w:r>
-        <w:t xml:space="preserve"> oder der </w:t>
+        <w:rPr>
+          <w:color w:val="70AD47" w:themeColor="accent6"/>
+        </w:rPr>
+        <w:t xml:space="preserve"> </w:t>
+      </w:r>
+      <w:r>
+        <w:t xml:space="preserve">oder der </w:t>
       </w:r>
       <w:r>
         <w:rPr>
           <w:i/>
           <w:iCs/>
+          <w:color w:val="70AD47" w:themeColor="accent6"/>
         </w:rPr>
         <w:t>Entropie</w:t>
       </w:r>
@@ -11670,13 +11682,13 @@
             <w:fldChar w:fldCharType="begin"/>
           </w:r>
           <w:r>
-            <w:instrText>ADDIN CitaviPlaceholder{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}</w:instrText>
+            <w:instrText>ADDIN CitaviPlaceholder{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}</w:instrText>
           </w:r>
           <w:r>
             <w:fldChar w:fldCharType="separate"/>
           </w:r>
           <w:r>
-            <w:t>[vgl. 10, S. 181ff.]</w:t>
+            <w:t>[10, S. 181ff.]</w:t>
           </w:r>
           <w:r>
             <w:fldChar w:fldCharType="end"/>
@@ -11755,13 +11767,13 @@
             <w:fldChar w:fldCharType="begin"/>
           </w:r>
           <w:r>
-            <w:instrText>ADDIN CitaviPlaceholder{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}</w:instrText>
+            <w:instrText>ADDIN CitaviPlaceholder{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}</w:instrText>
           </w:r>
           <w:r>
             <w:fldChar w:fldCharType="separate"/>
           </w:r>
           <w:r>
-            <w:t>[vgl. 13, S. 274]</w:t>
+            <w:t>[13]</w:t>
           </w:r>
           <w:r>
             <w:fldChar w:fldCharType="end"/>
@@ -11806,13 +11818,13 @@
             <w:fldChar w:fldCharType="begin"/>
           </w:r>
           <w:r>
-            <w:instrText>ADDIN CitaviPlaceholder{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}</w:instrText>
+            <w:instrText>ADDIN CitaviPlaceholder{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}</w:instrText>
           </w:r>
           <w:r>
             <w:fldChar w:fldCharType="separate"/>
           </w:r>
           <w:r>
-            <w:t>[vgl. 10, S. 199f.]</w:t>
+            <w:t>[10, S. 199f.]</w:t>
           </w:r>
           <w:r>
             <w:fldChar w:fldCharType="end"/>
@@ -11913,16 +11925,7 @@
         <w:t xml:space="preserve"> </w:t>
       </w:r>
       <w:r>
-        <w:t xml:space="preserve">Sie gelten als flexibel, mächtig </w:t>
-      </w:r>
-      <w:r>
-        <w:t>sowie</w:t>
-      </w:r>
-      <w:r>
-        <w:t xml:space="preserve"> gut skalierbar</w:t>
-      </w:r>
-      <w:r>
-        <w:t xml:space="preserve"> und bilden die Grundlage für</w:t>
+        <w:t>Sie gelten als flexibel, mächtig sowie gut skalierbar und bilden die Grundlage für</w:t>
       </w:r>
       <w:r>
         <w:t xml:space="preserve"> </w:t>
@@ -11969,13 +11972,13 @@
             <w:fldChar w:fldCharType="begin"/>
           </w:r>
           <w:r>
-            <w:instrText>ADDIN CitaviPlaceholder{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}</w:instrText>
+            <w:instrText>ADDIN CitaviPlaceholder{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}</w:instrText>
           </w:r>
           <w:r>
             <w:fldChar w:fldCharType="separate"/>
           </w:r>
           <w:r>
-            <w:t>[vgl. 10, S. 281]</w:t>
+            <w:t>[10, S. 281]</w:t>
           </w:r>
           <w:r>
             <w:fldChar w:fldCharType="end"/>
@@ -12066,7 +12069,7 @@
         <w:t xml:space="preserve"> </w:t>
       </w:r>
       <w:r>
-        <w:t>schematisch dargestellt,</w:t>
+        <w:t>dargestellt,</w:t>
       </w:r>
       <w:r>
         <w:t xml:space="preserve"> in mehreren Schichten angeordnet, wobei die Ausgabe eines jeden Neurons einer Schicht </w:t>
@@ -12109,13 +12112,13 @@
             <w:fldChar w:fldCharType="begin"/>
           </w:r>
           <w:r>
-            <w:instrText>ADDIN CitaviPlaceholder{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}</w:instrText>
+            <w:instrText>ADDIN CitaviPlaceholder{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}</w:instrText>
           </w:r>
           <w:r>
             <w:fldChar w:fldCharType="separate"/>
           </w:r>
           <w:r>
-            <w:t>[vgl. 14, S. 6]</w:t>
+            <w:t>[14]</w:t>
           </w:r>
           <w:r>
             <w:fldChar w:fldCharType="end"/>
@@ -12134,6 +12137,9 @@
         <w:pStyle w:val="AbbMitRahmen"/>
       </w:pPr>
       <w:r>
+        <w:rPr>
+          <w:noProof/>
+        </w:rPr>
         <w:drawing>
           <wp:inline distT="0" distB="0" distL="0" distR="0" wp14:anchorId="39AF412B" wp14:editId="03B1216D">
             <wp:extent cx="3733800" cy="2499740"/>
@@ -12267,10 +12273,7 @@
         <w:t xml:space="preserve"> festgelegt</w:t>
       </w:r>
       <w:r>
-        <w:t>.</w:t>
-      </w:r>
-      <w:r>
-        <w:t xml:space="preserve"> </w:t>
+        <w:t xml:space="preserve">. </w:t>
       </w:r>
       <w:r>
         <w:t xml:space="preserve">Die letzte Schicht eines KNNs wird </w:t>
@@ -12279,10 +12282,7 @@
         <w:t xml:space="preserve">analog </w:t>
       </w:r>
       <w:r>
-        <w:t xml:space="preserve">als Ausgabeschicht </w:t>
-      </w:r>
-      <w:r>
-        <w:t xml:space="preserve">(engl. </w:t>
+        <w:t xml:space="preserve">als Ausgabeschicht (engl. </w:t>
       </w:r>
       <w:r>
         <w:rPr>
@@ -12299,13 +12299,7 @@
         <w:t>-Layer</w:t>
       </w:r>
       <w:r>
-        <w:t>)</w:t>
-      </w:r>
-      <w:r>
-        <w:t xml:space="preserve"> bezeichnet. Sie besteht aus den Ausgabeneuronen </w:t>
-      </w:r>
-      <w:r>
-        <w:t xml:space="preserve">(engl. </w:t>
+        <w:t xml:space="preserve">) bezeichnet. Sie besteht aus den Ausgabeneuronen (engl. </w:t>
       </w:r>
       <w:r>
         <w:rPr>
@@ -12334,13 +12328,13 @@
             <w:fldChar w:fldCharType="begin"/>
           </w:r>
           <w:r>
-            <w:instrText>ADDIN CitaviPlaceholder{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}</w:instrText>
+            <w:instrText>ADDIN CitaviPlaceholder{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}</w:instrText>
           </w:r>
           <w:r>
             <w:fldChar w:fldCharType="separate"/>
           </w:r>
           <w:r>
-            <w:t>[vgl. 15, S. 11]</w:t>
+            <w:t>[15, S. 11]</w:t>
           </w:r>
           <w:r>
             <w:fldChar w:fldCharType="end"/>
@@ -12376,13 +12370,13 @@
             <w:fldChar w:fldCharType="begin"/>
           </w:r>
           <w:r>
-            <w:instrText>ADDIN CitaviPlaceholder{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}</w:instrText>
+            <w:instrText>ADDIN CitaviPlaceholder{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}</w:instrText>
           </w:r>
           <w:r>
             <w:fldChar w:fldCharType="separate"/>
           </w:r>
           <w:r>
-            <w:t>[vgl. 10, S. 295f.]</w:t>
+            <w:t>[10, S. 295f.]</w:t>
           </w:r>
           <w:r>
             <w:fldChar w:fldCharType="end"/>
@@ -12458,13 +12452,13 @@
             <w:fldChar w:fldCharType="begin"/>
           </w:r>
           <w:r>
-            <w:instrText>ADDIN CitaviPlaceholder{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}</w:instrText>
+            <w:instrText>ADDIN CitaviPlaceholder{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}</w:instrText>
           </w:r>
           <w:r>
             <w:fldChar w:fldCharType="separate"/>
           </w:r>
           <w:r>
-            <w:t>[vgl. 15, S. 12]</w:t>
+            <w:t>[15, S. 12]</w:t>
           </w:r>
           <w:r>
             <w:fldChar w:fldCharType="end"/>
@@ -12504,13 +12498,13 @@
             <w:fldChar w:fldCharType="begin"/>
           </w:r>
           <w:r>
-            <w:instrText>ADDIN CitaviPlaceholder{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}</w:instrText>
+            <w:instrText>ADDIN CitaviPlaceholder{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}</w:instrText>
           </w:r>
           <w:r>
             <w:fldChar w:fldCharType="separate"/>
           </w:r>
           <w:r>
-            <w:t>[vgl. 15, S. 37]</w:t>
+            <w:t>[15, S. 37]</w:t>
           </w:r>
           <w:r>
             <w:fldChar w:fldCharType="end"/>
@@ -12524,11 +12518,11 @@
         <w:t xml:space="preserve"> </w:t>
       </w:r>
       <w:r>
-        <w:t xml:space="preserve">Komplexe Funktionen können sowohl </w:t>
+        <w:t xml:space="preserve">Komplexe Funktionen können sowohl durch tiefe als auch durch weite (viele Neuronen pro Schicht) KNNs modelliert werden. Im </w:t>
       </w:r>
       <w:r>
         <w:lastRenderedPageBreak/>
-        <w:t>durch tiefe als auch durch weite (viele Neuronen pro Schicht) KNNs modelliert werden. Im Allgemeinen besitzt das Erhöhen der Anzahl an Schichten jedoch eine deutlich höhere Parametereffizienz, wodurch eine vergleichbare Performanz durch deutlich weniger Neuronen erreicht werden kann</w:t>
+        <w:t>Allgemeinen besitzt das Erhöhen der Anzahl an Schichten jedoch eine deutlich höhere Parametereffizienz, wodurch eine vergleichbare Performanz durch deutlich weniger Neuronen erreicht werden kann</w:t>
       </w:r>
       <w:r>
         <w:t xml:space="preserve"> </w:t>
@@ -12547,13 +12541,13 @@
             <w:fldChar w:fldCharType="begin"/>
           </w:r>
           <w:r>
-            <w:instrText>ADDIN CitaviPlaceholder{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}</w:instrText>
+            <w:instrText>ADDIN CitaviPlaceholder{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}</w:instrText>
           </w:r>
           <w:r>
             <w:fldChar w:fldCharType="separate"/>
           </w:r>
           <w:r>
-            <w:t>[vgl. 10, S. 326f.]</w:t>
+            <w:t>[10, S. 326f.]</w:t>
           </w:r>
           <w:r>
             <w:fldChar w:fldCharType="end"/>
@@ -13013,13 +13007,13 @@
             <w:fldChar w:fldCharType="begin"/>
           </w:r>
           <w:r>
-            <w:instrText>ADDIN CitaviPlaceholder{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}</w:instrText>
+            <w:instrText>ADDIN CitaviPlaceholder{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}</w:instrText>
           </w:r>
           <w:r>
             <w:fldChar w:fldCharType="separate"/>
           </w:r>
           <w:r>
-            <w:t>[vgl. 14, S. 6]</w:t>
+            <w:t>[14]</w:t>
           </w:r>
           <w:r>
             <w:fldChar w:fldCharType="end"/>
@@ -13152,11 +13146,7 @@
         <w:t xml:space="preserve">bestimmte </w:t>
       </w:r>
       <w:r>
-        <w:t xml:space="preserve">Aktivierungsfunktionen verwendet, um die Nichtlinearität der Neuronen zu </w:t>
-      </w:r>
-      <w:r>
-        <w:lastRenderedPageBreak/>
-        <w:t>garantieren</w:t>
+        <w:t>Aktivierungsfunktionen verwendet, um die Nichtlinearität der Neuronen zu garantieren</w:t>
       </w:r>
       <w:r>
         <w:t>.</w:t>
@@ -13190,13 +13180,13 @@
             <w:fldChar w:fldCharType="begin"/>
           </w:r>
           <w:r>
-            <w:instrText>ADDIN CitaviPlaceholder{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}</w:instrText>
+            <w:instrText>ADDIN CitaviPlaceholder{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}</w:instrText>
           </w:r>
           <w:r>
             <w:fldChar w:fldCharType="separate"/>
           </w:r>
           <w:r>
-            <w:t>[vgl. 10, S. 293f.]</w:t>
+            <w:t>[10, S. 293f.]</w:t>
           </w:r>
           <w:r>
             <w:fldChar w:fldCharType="end"/>
@@ -13209,6 +13199,7 @@
     </w:p>
     <w:p>
       <w:r>
+        <w:lastRenderedPageBreak/>
         <w:t xml:space="preserve">Die beliebtesten Aktivierungsfunktionen sind die </w:t>
       </w:r>
       <w:r>
@@ -13374,13 +13365,7 @@
           <w:rPr>
             <w:rFonts w:ascii="Cambria Math" w:hAnsi="Cambria Math"/>
           </w:rPr>
-          <m:t>=</m:t>
-        </m:r>
-        <m:r>
-          <w:rPr>
-            <w:rFonts w:ascii="Cambria Math" w:hAnsi="Cambria Math"/>
-          </w:rPr>
-          <m:t>2σ</m:t>
+          <m:t>=2σ</m:t>
         </m:r>
         <m:d>
           <m:dPr>
@@ -13501,7 +13486,7 @@
         <w:t xml:space="preserve"> </w:t>
       </w:r>
       <w:r>
-        <w:t>einfach</w:t>
+        <w:t>schnell</w:t>
       </w:r>
       <w:r>
         <w:t xml:space="preserve"> berechnen lässt und eine Ausgabe im Intervall </w:t>
@@ -13547,13 +13532,13 @@
             <w:fldChar w:fldCharType="begin"/>
           </w:r>
           <w:r>
-            <w:instrText>ADDIN CitaviPlaceholder{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}</w:instrText>
+            <w:instrText>ADDIN CitaviPlaceholder{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}</w:instrText>
           </w:r>
           <w:r>
             <w:fldChar w:fldCharType="separate"/>
           </w:r>
           <w:r>
-            <w:t>[vgl. 10, S. 292f.]</w:t>
+            <w:t>[10, S. 292f.]</w:t>
           </w:r>
           <w:r>
             <w:fldChar w:fldCharType="end"/>
@@ -13765,13 +13750,13 @@
             <w:fldChar w:fldCharType="begin"/>
           </w:r>
           <w:r>
-            <w:instrText>ADDIN CitaviPlaceholder{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}</w:instrText>
+            <w:instrText>ADDIN CitaviPlaceholder{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}</w:instrText>
           </w:r>
           <w:r>
             <w:fldChar w:fldCharType="separate"/>
           </w:r>
           <w:r>
-            <w:t>[vgl. 14, S. 6]</w:t>
+            <w:t>[14]</w:t>
           </w:r>
           <w:r>
             <w:fldChar w:fldCharType="end"/>
@@ -14157,10 +14142,7 @@
         </m:r>
       </m:oMath>
       <w:r>
-        <w:t xml:space="preserve"> </w:t>
-      </w:r>
-      <w:r>
-        <w:t>zugeordneten Klasse angehört</w:t>
+        <w:t xml:space="preserve"> zugeordneten Klasse angehört</w:t>
       </w:r>
       <w:r>
         <w:t xml:space="preserve"> </w:t>
@@ -14179,13 +14161,13 @@
             <w:fldChar w:fldCharType="begin"/>
           </w:r>
           <w:r>
-            <w:instrText>ADDIN CitaviPlaceholder{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}</w:instrText>
+            <w:instrText>ADDIN CitaviPlaceholder{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}</w:instrText>
           </w:r>
           <w:r>
             <w:fldChar w:fldCharType="separate"/>
           </w:r>
           <w:r>
-            <w:t>[vgl. 10, S. 149f.]</w:t>
+            <w:t>[10, S. 149f.]</w:t>
           </w:r>
           <w:r>
             <w:fldChar w:fldCharType="end"/>
@@ -14298,13 +14280,13 @@
             <w:fldChar w:fldCharType="begin"/>
           </w:r>
           <w:r>
-            <w:instrText>ADDIN CitaviPlaceholder{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}</w:instrText>
+            <w:instrText>ADDIN CitaviPlaceholder{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}</w:instrText>
           </w:r>
           <w:r>
             <w:fldChar w:fldCharType="separate"/>
           </w:r>
           <w:r>
-            <w:t>[vgl. 10, S. 94]</w:t>
+            <w:t>[10, S. 94]</w:t>
           </w:r>
           <w:r>
             <w:fldChar w:fldCharType="end"/>
@@ -14470,13 +14452,13 @@
             <w:fldChar w:fldCharType="begin"/>
           </w:r>
           <w:r>
-            <w:instrText>ADDIN CitaviPlaceholder{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}</w:instrText>
+            <w:instrText>ADDIN CitaviPlaceholder{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}</w:instrText>
           </w:r>
           <w:r>
             <w:fldChar w:fldCharType="separate"/>
           </w:r>
           <w:r>
-            <w:t>[vgl. 11, S. 2]</w:t>
+            <w:t>[11]</w:t>
           </w:r>
           <w:r>
             <w:fldChar w:fldCharType="end"/>
@@ -14942,13 +14924,13 @@
             <w:fldChar w:fldCharType="begin"/>
           </w:r>
           <w:r>
-            <w:instrText>ADDIN CitaviPlaceholder{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}</w:instrText>
+            <w:instrText>ADDIN CitaviPlaceholder{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}</w:instrText>
           </w:r>
           <w:r>
             <w:fldChar w:fldCharType="separate"/>
           </w:r>
           <w:r>
-            <w:t>[vgl. 11, S. 3f.]</w:t>
+            <w:t>[11]</w:t>
           </w:r>
           <w:r>
             <w:fldChar w:fldCharType="end"/>
@@ -15030,13 +15012,13 @@
             <w:fldChar w:fldCharType="begin"/>
           </w:r>
           <w:r>
-            <w:instrText>ADDIN CitaviPlaceholder{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}</w:instrText>
+            <w:instrText>ADDIN CitaviPlaceholder{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}</w:instrText>
           </w:r>
           <w:r>
             <w:fldChar w:fldCharType="separate"/>
           </w:r>
           <w:r>
-            <w:t>[vgl. 10, S. 95]</w:t>
+            <w:t>[10, S. 95]</w:t>
           </w:r>
           <w:r>
             <w:fldChar w:fldCharType="end"/>
@@ -15188,13 +15170,13 @@
             <w:fldChar w:fldCharType="begin"/>
           </w:r>
           <w:r>
-            <w:instrText>ADDIN CitaviPlaceholder{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}</w:instrText>
+            <w:instrText>ADDIN CitaviPlaceholder{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}</w:instrText>
           </w:r>
           <w:r>
             <w:fldChar w:fldCharType="separate"/>
           </w:r>
           <w:r>
-            <w:t>[vgl. 11, 6f.]</w:t>
+            <w:t>[11]</w:t>
           </w:r>
           <w:r>
             <w:fldChar w:fldCharType="end"/>
@@ -15520,13 +15502,13 @@
             <w:fldChar w:fldCharType="begin"/>
           </w:r>
           <w:r>
-            <w:instrText>ADDIN CitaviPlaceholder{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}</w:instrText>
+            <w:instrText>ADDIN CitaviPlaceholder{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}</w:instrText>
           </w:r>
           <w:r>
             <w:fldChar w:fldCharType="separate"/>
           </w:r>
           <w:r>
-            <w:t>[vgl. 10, S. 95]</w:t>
+            <w:t>[10, S. 95]</w:t>
           </w:r>
           <w:r>
             <w:fldChar w:fldCharType="end"/>
@@ -15700,13 +15682,13 @@
             <w:fldChar w:fldCharType="begin"/>
           </w:r>
           <w:r>
-            <w:instrText>ADDIN CitaviPlaceholder{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}</w:instrText>
+            <w:instrText>ADDIN CitaviPlaceholder{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}</w:instrText>
           </w:r>
           <w:r>
             <w:fldChar w:fldCharType="separate"/>
           </w:r>
           <w:r>
-            <w:t>[vgl. 11, 6f.]</w:t>
+            <w:t>[11]</w:t>
           </w:r>
           <w:r>
             <w:fldChar w:fldCharType="end"/>
@@ -16111,13 +16093,13 @@
             <w:fldChar w:fldCharType="begin"/>
           </w:r>
           <w:r>
-            <w:instrText>ADDIN CitaviPlaceholder{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}</w:instrText>
+            <w:instrText>ADDIN CitaviPlaceholder{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}</w:instrText>
           </w:r>
           <w:r>
             <w:fldChar w:fldCharType="separate"/>
           </w:r>
           <w:r>
-            <w:t>[vgl. 10, S. 96]</w:t>
+            <w:t>[10, S. 96]</w:t>
           </w:r>
           <w:r>
             <w:fldChar w:fldCharType="end"/>
@@ -16242,7 +16224,7 @@
             <w:fldChar w:fldCharType="begin"/>
           </w:r>
           <w:r>
-            <w:instrText>ADDIN CitaviPlaceholder{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}</w:instrText>
+            <w:instrText>ADDIN CitaviPlaceholder{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}</w:instrText>
           </w:r>
           <w:r>
             <w:fldChar w:fldCharType="separate"/>
@@ -16511,13 +16493,13 @@
             <w:fldChar w:fldCharType="begin"/>
           </w:r>
           <w:r>
-            <w:instrText>ADDIN CitaviPlaceholder{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}</w:instrText>
+            <w:instrText>ADDIN CitaviPlaceholder{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}</w:instrText>
           </w:r>
           <w:r>
             <w:fldChar w:fldCharType="separate"/>
           </w:r>
           <w:r>
-            <w:t>[vgl. 17]</w:t>
+            <w:t>[17]</w:t>
           </w:r>
           <w:r>
             <w:fldChar w:fldCharType="end"/>
@@ -16702,13 +16684,13 @@
             <w:fldChar w:fldCharType="begin"/>
           </w:r>
           <w:r>
-            <w:instrText>ADDIN CitaviPlaceholder{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}</w:instrText>
+            <w:instrText>ADDIN CitaviPlaceholder{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}</w:instrText>
           </w:r>
           <w:r>
             <w:fldChar w:fldCharType="separate"/>
           </w:r>
           <w:r>
-            <w:t>[vgl. 19]</w:t>
+            <w:t>[19]</w:t>
           </w:r>
           <w:r>
             <w:fldChar w:fldCharType="end"/>
@@ -16820,13 +16802,13 @@
             <w:fldChar w:fldCharType="begin"/>
           </w:r>
           <w:r>
-            <w:instrText>ADDIN CitaviPlaceholder{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}</w:instrText>
+            <w:instrText>ADDIN CitaviPlaceholder{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}</w:instrText>
           </w:r>
           <w:r>
             <w:fldChar w:fldCharType="separate"/>
           </w:r>
           <w:r>
-            <w:t>[vgl. 20]</w:t>
+            <w:t>[20]</w:t>
           </w:r>
           <w:r>
             <w:fldChar w:fldCharType="end"/>
@@ -16956,13 +16938,13 @@
             <w:fldChar w:fldCharType="begin"/>
           </w:r>
           <w:r>
-            <w:instrText>ADDIN CitaviPlaceholder{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}</w:instrText>
+            <w:instrText>ADDIN CitaviPlaceholder{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}</w:instrText>
           </w:r>
           <w:r>
             <w:fldChar w:fldCharType="separate"/>
           </w:r>
           <w:r>
-            <w:t>[vgl. 21, S. 353]</w:t>
+            <w:t>[21]</w:t>
           </w:r>
           <w:r>
             <w:fldChar w:fldCharType="end"/>
@@ -16976,11 +16958,14 @@
         <w:t xml:space="preserve">Besonders hervorzuheben ist </w:t>
       </w:r>
       <w:r>
+        <w:t>außerdem</w:t>
+      </w:r>
+      <w:r>
+        <w:t xml:space="preserve"> das </w:t>
+      </w:r>
+      <w:r>
         <w:lastRenderedPageBreak/>
-        <w:t>außerdem</w:t>
-      </w:r>
-      <w:r>
-        <w:t xml:space="preserve"> das gute Schnittstellendesign, welches über all diese Bereiche hinweg einheitliche Konventionen festlegt. Dabei werden alle implementierten Objekte auf drei</w:t>
+        <w:t>gute Schnittstellendesign, welches über all diese Bereiche hinweg einheitliche Konventionen festlegt. Dabei werden alle implementierten Objekte auf drei</w:t>
       </w:r>
       <w:r>
         <w:t xml:space="preserve"> grundlegende</w:t>
@@ -17156,7 +17141,7 @@
               <w:rStyle w:val="Code"/>
               <w:rFonts w:ascii="Times New Roman" w:hAnsi="Times New Roman" w:cs="Times New Roman"/>
             </w:rPr>
-            <w:instrText>ADDIN CitaviPlaceholder{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}</w:instrText>
+            <w:instrText>ADDIN CitaviPlaceholder{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}</w:instrText>
           </w:r>
           <w:r>
             <w:rPr>
@@ -17170,7 +17155,7 @@
               <w:rStyle w:val="Code"/>
               <w:rFonts w:ascii="Times New Roman" w:hAnsi="Times New Roman" w:cs="Times New Roman"/>
             </w:rPr>
-            <w:t>[vgl. 10, S. 66]</w:t>
+            <w:t>[10, S. 66]</w:t>
           </w:r>
           <w:r>
             <w:rPr>
@@ -17383,13 +17368,13 @@
             <w:fldChar w:fldCharType="begin"/>
           </w:r>
           <w:r>
-            <w:instrText>ADDIN CitaviPlaceholder{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}</w:instrText>
+            <w:instrText>ADDIN CitaviPlaceholder{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}</w:instrText>
           </w:r>
           <w:r>
             <w:fldChar w:fldCharType="separate"/>
           </w:r>
           <w:r>
-            <w:t>[vgl. 10, S. 297f.]</w:t>
+            <w:t>[10, S. 297f.]</w:t>
           </w:r>
           <w:r>
             <w:fldChar w:fldCharType="end"/>
@@ -17466,13 +17451,13 @@
             <w:fldChar w:fldCharType="begin"/>
           </w:r>
           <w:r>
-            <w:instrText>ADDIN CitaviPlaceholder{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}</w:instrText>
+            <w:instrText>ADDIN CitaviPlaceholder{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}</w:instrText>
           </w:r>
           <w:r>
             <w:fldChar w:fldCharType="separate"/>
           </w:r>
           <w:r>
-            <w:t>[vgl. 10, S. 379]</w:t>
+            <w:t>[10, S. 379]</w:t>
           </w:r>
           <w:r>
             <w:fldChar w:fldCharType="end"/>
@@ -17517,13 +17502,13 @@
             <w:fldChar w:fldCharType="begin"/>
           </w:r>
           <w:r>
-            <w:instrText>ADDIN CitaviPlaceholder{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}</w:instrText>
+            <w:instrText>ADDIN CitaviPlaceholder{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}</w:instrText>
           </w:r>
           <w:r>
             <w:fldChar w:fldCharType="separate"/>
           </w:r>
           <w:r>
-            <w:t>[vgl. 10, S. 277f.]</w:t>
+            <w:t>[10, S. 277f.]</w:t>
           </w:r>
           <w:r>
             <w:fldChar w:fldCharType="end"/>
@@ -18822,6 +18807,36 @@
         <w:t xml:space="preserve"> Zhanbo Sun und Xuegang Ban</w:t>
       </w:r>
       <w:r>
+        <w:t xml:space="preserve"> </w:t>
+      </w:r>
+      <w:sdt>
+        <w:sdtPr>
+          <w:alias w:val="To edit, see citavi.com/edit"/>
+          <w:tag w:val="CitaviPlaceholder#f1f6f578-abda-48b1-befb-88fe104849d4"/>
+          <w:id w:val="-2146969542"/>
+          <w:placeholder>
+            <w:docPart w:val="DefaultPlaceholder_-1854013440"/>
+          </w:placeholder>
+        </w:sdtPr>
+        <w:sdtContent>
+          <w:r>
+            <w:fldChar w:fldCharType="begin"/>
+          </w:r>
+          <w:r>
+            <w:instrText>ADDIN CitaviPlaceholder{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}</w:instrText>
+          </w:r>
+          <w:r>
+            <w:fldChar w:fldCharType="separate"/>
+          </w:r>
+          <w:r>
+            <w:t>[28]</w:t>
+          </w:r>
+          <w:r>
+            <w:fldChar w:fldCharType="end"/>
+          </w:r>
+        </w:sdtContent>
+      </w:sdt>
+      <w:r>
         <w:t xml:space="preserve"> bereits im Jahr 2013 mit der Klassifikation von Fahrzeugen auf Basis von GNSS-Sequenzen</w:t>
       </w:r>
       <w:r>
@@ -18831,13 +18846,7 @@
         <w:t>.</w:t>
       </w:r>
       <w:r>
-        <w:t xml:space="preserve"> Untersucht wird hierbei </w:t>
-      </w:r>
-      <w:r>
-        <w:t xml:space="preserve">lediglich </w:t>
-      </w:r>
-      <w:r>
-        <w:t>ein binäres Klassifikationsproblem: Die Unterscheidung zwischen PKWs und LKWs, basierend auf einem Datensatz der 52 PKW- und 84 LKW-Sequenzen</w:t>
+        <w:t xml:space="preserve"> Untersucht wird hierbei ein binäres Klassifikationsproblem: Die Unterscheidung zwischen PKWs und LKWs, basierend auf einem Datensatz der 52 PKW- und 84 LKW-Sequenzen</w:t>
       </w:r>
       <w:r>
         <w:t xml:space="preserve"> </w:t>
@@ -19007,46 +19016,982 @@
       </w:pPr>
       <w:bookmarkStart w:id="50" w:name="_Toc139037494"/>
       <w:r>
-        <w:t xml:space="preserve">Gewinnung der </w:t>
-      </w:r>
-      <w:r>
-        <w:t>Ausgangsdaten</w:t>
+        <w:t>Anforderungen</w:t>
       </w:r>
       <w:bookmarkEnd w:id="50"/>
     </w:p>
     <w:p>
-      <w:pPr>
-        <w:rPr>
-          <w:color w:val="70AD47" w:themeColor="accent6"/>
-        </w:rPr>
-      </w:pPr>
-      <w:r>
-        <w:rPr>
-          <w:color w:val="70AD47" w:themeColor="accent6"/>
-        </w:rPr>
-        <w:t>Wie wurden die Daten gewonnen? -&gt; MotionTrace</w:t>
+      <w:r>
+        <w:t xml:space="preserve">Das Ziel dieser Arbeit ist die Erforschung der Klassifikation von Verkehrsteilnehmern auf Basis von sequenziellen GNSS-Koordinaten durch den Einsatz von maschinellen Lernverfahren. </w:t>
+      </w:r>
+      <w:r>
+        <w:t xml:space="preserve">Grundlage für die erfolgreiche Umsetzung dieser Klassifikation </w:t>
+      </w:r>
+      <w:r>
+        <w:t>ist, wie in allen Projekten des Maschinellen Lernens, ein für die vorliegende Aufgabenstellung geeignete</w:t>
+      </w:r>
+      <w:r>
+        <w:t>r</w:t>
+      </w:r>
+      <w:r>
+        <w:t xml:space="preserve"> </w:t>
+      </w:r>
+      <w:r>
+        <w:t>Datensatz</w:t>
+      </w:r>
+      <w:r>
+        <w:t>. Dieser sollte</w:t>
+      </w:r>
+      <w:r>
+        <w:t xml:space="preserve"> die nachfolgend beschriebenen Anforderungen erfüll</w:t>
+      </w:r>
+      <w:r>
+        <w:t>en</w:t>
+      </w:r>
+      <w:r>
+        <w:t>.</w:t>
       </w:r>
     </w:p>
     <w:p>
-      <w:pPr>
-        <w:rPr>
-          <w:color w:val="70AD47" w:themeColor="accent6"/>
-        </w:rPr>
-      </w:pPr>
-      <w:r>
-        <w:rPr>
-          <w:color w:val="70AD47" w:themeColor="accent6"/>
-        </w:rPr>
-        <w:t>Unter welchen Umständen und unter welchen Einschränkungen wurden die Daten erzeugt?</w:t>
+      <w:r>
+        <w:t xml:space="preserve">Entsprechend der Zielsetzung muss der Datensatz eine möglichst umfangreiche Sammlung an GNSS-Sequenzen aufweisen, welche die Bewegung von Teilnehmern des Straßenverkehrs unter Realbedingungen </w:t>
+      </w:r>
+      <w:r>
+        <w:t>repräsentieren</w:t>
+      </w:r>
+      <w:r>
+        <w:t>.</w:t>
+      </w:r>
+      <w:r>
+        <w:t xml:space="preserve"> Um sinnvoll mit diesen Sequenzen arbeiten zu können sollten diese dabei mindestens eine Minute, idealerweise jedoch eine deutlich größere Zeitspanne umfassen.</w:t>
+      </w:r>
+      <w:r>
+        <w:t xml:space="preserve"> </w:t>
+      </w:r>
+      <w:r>
+        <w:t>Zwischen zwei aufeinanderfolgenden Koordinatenaufnahmen einer</w:t>
+      </w:r>
+      <w:r>
+        <w:t xml:space="preserve"> einzelnen</w:t>
+      </w:r>
+      <w:r>
+        <w:t xml:space="preserve"> Sequenz sollte</w:t>
+      </w:r>
+      <w:r>
+        <w:t xml:space="preserve"> außerdem</w:t>
+      </w:r>
+      <w:r>
+        <w:t xml:space="preserve"> ein geringes und möglichst immer gleich großes Zeitintervall liegen. Gut geeignet ist beispielsweise eine Aufnahmefrequenz </w:t>
+      </w:r>
+      <w:r>
+        <w:t>im Bereich von 0,5-2</w:t>
+      </w:r>
+      <w:r>
+        <w:t xml:space="preserve"> Hz, </w:t>
+      </w:r>
+      <w:r>
+        <w:t>was einem Aufnahmeintervall von 2 bis 0,5 Sekunden entspricht.</w:t>
       </w:r>
     </w:p>
     <w:p>
+      <w:r>
+        <w:t>Eine weitere nicht zu vernachlässigende Anforderung</w:t>
+      </w:r>
+      <w:r>
+        <w:t xml:space="preserve"> </w:t>
+      </w:r>
+      <w:r>
+        <w:t xml:space="preserve">ist </w:t>
+      </w:r>
+      <w:r>
+        <w:t>eine möglichst hohe Repräsentativität des Datensatzes.</w:t>
+      </w:r>
+      <w:r>
+        <w:t xml:space="preserve"> Dies umfasst </w:t>
+      </w:r>
+      <w:r>
+        <w:t>verschiedene</w:t>
+      </w:r>
+      <w:r>
+        <w:t xml:space="preserve"> Aspekte. </w:t>
+      </w:r>
+      <w:r>
+        <w:t xml:space="preserve">Zum Beispiel </w:t>
+      </w:r>
+      <w:r>
+        <w:t xml:space="preserve">die Anzahl an Personen, welche an der </w:t>
+      </w:r>
+      <w:r>
+        <w:t>Erzeugung des Datensatzes</w:t>
+      </w:r>
+      <w:r>
+        <w:t xml:space="preserve"> beteiligt </w:t>
+      </w:r>
+      <w:r>
+        <w:t>waren</w:t>
+      </w:r>
+      <w:r>
+        <w:t xml:space="preserve"> oder </w:t>
+      </w:r>
+      <w:r>
+        <w:t xml:space="preserve">die gegebenen Klassen von Verkehrsteilnehmern und deren Anteil </w:t>
+      </w:r>
+      <w:r>
+        <w:t>an den Gesamtdaten</w:t>
+      </w:r>
+      <w:r>
+        <w:t xml:space="preserve">. </w:t>
+      </w:r>
+      <w:r>
+        <w:t>Auch die Abbildung von verschiedenen und möglichst vielseitigen Verkehrssituationen</w:t>
+      </w:r>
+      <w:r>
+        <w:t xml:space="preserve"> und -umständen</w:t>
+      </w:r>
+      <w:r>
+        <w:t xml:space="preserve"> </w:t>
+      </w:r>
+      <w:r>
+        <w:t>spielt</w:t>
+      </w:r>
+      <w:r>
+        <w:t xml:space="preserve"> eine entscheidende Rolle</w:t>
+      </w:r>
+      <w:r>
+        <w:t xml:space="preserve"> für </w:t>
+      </w:r>
+      <w:r>
+        <w:t>die Qualität</w:t>
+      </w:r>
+      <w:r>
+        <w:t xml:space="preserve"> </w:t>
+      </w:r>
+      <w:r>
+        <w:t xml:space="preserve">der zu trainierenden Klassifikatoren. </w:t>
+      </w:r>
+      <w:r>
+        <w:t xml:space="preserve"> </w:t>
+      </w:r>
+    </w:p>
+    <w:p>
       <w:pPr>
         <w:pStyle w:val="berschrift2"/>
       </w:pPr>
+      <w:r>
+        <w:t>Datengewinnung</w:t>
+      </w:r>
+    </w:p>
+    <w:p>
+      <w:r>
+        <w:t>Der naheliegendste Ansatz der Datengewinnung liegt in der Beschaffung</w:t>
+      </w:r>
+      <w:r>
+        <w:t xml:space="preserve"> und Nutzung</w:t>
+      </w:r>
+      <w:r>
+        <w:t xml:space="preserve"> bereits bestehender Datens</w:t>
+      </w:r>
+      <w:r>
+        <w:t>ä</w:t>
+      </w:r>
+      <w:r>
+        <w:t>tze</w:t>
+      </w:r>
+      <w:r>
+        <w:t>, a</w:t>
+      </w:r>
+      <w:r>
+        <w:t xml:space="preserve">llerdings konnte kein frei verfügbarer Datensatz gefunden werden, der sich entsprechend der im letzten Abschnitt erhobenen Anforderungen auf die vorliegende Aufgabenstellung anwenden </w:t>
+      </w:r>
+      <w:r>
+        <w:t xml:space="preserve">ließe. </w:t>
+      </w:r>
+      <w:r>
+        <w:t xml:space="preserve">Während der Suche nach einem solchen Datensatz </w:t>
+      </w:r>
+      <w:r>
+        <w:t>wurde,</w:t>
+      </w:r>
+      <w:r>
+        <w:t xml:space="preserve"> dabei insbesondere ein Mangel an Datensätzen, welche die Bewegung vulnerablerer Verkehrsteilnehmer (Fußgänger, Fahrradfahrer, Motorradfahrer) abbilden und hochfrequente GNSS-Sequenzen enthalten, festgestellt.</w:t>
+      </w:r>
+      <w:r>
+        <w:t xml:space="preserve"> </w:t>
+      </w:r>
+      <w:r>
+        <w:t>Dies machte es notwendig, den Datensatz für das vorliegende Klassifikationsproblem selbst zu erzeugen</w:t>
+      </w:r>
+      <w:r>
+        <w:t xml:space="preserve">, was bei strenger Beachtung aller </w:t>
+      </w:r>
+      <w:r>
+        <w:lastRenderedPageBreak/>
+        <w:t xml:space="preserve">Anforderungen den praktischen Rahmen dieser Arbeit gesprengt hätte. Deshalb wurden </w:t>
+      </w:r>
+      <w:r>
+        <w:t>einige Einschränkungen</w:t>
+      </w:r>
+      <w:r>
+        <w:t xml:space="preserve"> festgelegt, um den Aufwand der Datenerzeugung </w:t>
+      </w:r>
+      <w:r>
+        <w:t xml:space="preserve">auch </w:t>
+      </w:r>
+      <w:r>
+        <w:t xml:space="preserve">für </w:t>
+      </w:r>
+      <w:r>
+        <w:t>eine</w:t>
+      </w:r>
+      <w:r>
+        <w:t xml:space="preserve"> kleine </w:t>
+      </w:r>
+      <w:r>
+        <w:t>Gruppe</w:t>
+      </w:r>
+      <w:r>
+        <w:t xml:space="preserve"> an Freiwilligen</w:t>
+      </w:r>
+      <w:r>
+        <w:t xml:space="preserve"> </w:t>
+      </w:r>
+      <w:r>
+        <w:t>umsetzbar zu halten.</w:t>
+      </w:r>
+    </w:p>
+    <w:p>
+      <w:r>
+        <w:t xml:space="preserve">Die wichtigste Einschränkung ist hierbei die Begrenzung der Klassifikation auf lediglich vier Verkehrsteilnehmerklassen: </w:t>
+      </w:r>
+      <w:r>
+        <w:t>Fußgänger, Fahrräder, Motorräder und Autos.</w:t>
+      </w:r>
+      <w:r>
+        <w:t xml:space="preserve"> Hierdurch ist die Komplexität der Klassifikation und der Datengewinnung für eine Umsetzbarkeit im Zuge dieser Arbeit hinreichend eingeschränkt, allerdings werden dennoch wichtige vulnerable und vor allem verschiedene motorisierte Verkehrsteilnehmerklassen betrachtet. </w:t>
+      </w:r>
+      <w:r>
+        <w:t xml:space="preserve">Zwei weitere große Einschränkungen liegen zum einen in der reinen Betrachtung von innerörtlichem Verkehr und zum anderen in der Beschränkung auf die Region Südthüringen-Oberfranken, in welcher die Hochschule Coburg </w:t>
+      </w:r>
+      <w:r>
+        <w:t xml:space="preserve">lokalisiert ist. </w:t>
+      </w:r>
+      <w:r>
+        <w:t xml:space="preserve">Entsprechend beschränken sich die gesammelten Daten primär auf </w:t>
+      </w:r>
+      <w:r>
+        <w:t>kleinstädtischen</w:t>
+      </w:r>
+      <w:r>
+        <w:t>-</w:t>
+      </w:r>
+      <w:r>
+        <w:t>, städtischen</w:t>
+      </w:r>
+      <w:r>
+        <w:t xml:space="preserve"> und </w:t>
+      </w:r>
+      <w:r>
+        <w:t>dörflichen Verkehr</w:t>
+      </w:r>
+      <w:r>
+        <w:t xml:space="preserve">. </w:t>
+      </w:r>
+      <w:r>
+        <w:t>Großstadtverkehr wird in den Daten nicht abgebildet.</w:t>
+      </w:r>
+    </w:p>
+    <w:p>
+      <w:r>
+        <w:t xml:space="preserve">Für die </w:t>
+      </w:r>
+      <w:r>
+        <w:t>Datengewinnung</w:t>
+      </w:r>
+      <w:r>
+        <w:t xml:space="preserve"> kam die Mobile-App </w:t>
+      </w:r>
+      <w:r>
+        <w:rPr>
+          <w:i/>
+          <w:iCs/>
+        </w:rPr>
+        <w:t>MotionTrace</w:t>
+      </w:r>
+      <w:r>
+        <w:rPr>
+          <w:i/>
+          <w:iCs/>
+        </w:rPr>
+        <w:t xml:space="preserve"> </w:t>
+      </w:r>
+      <w:r>
+        <w:t xml:space="preserve">zum Einsatz, welche ebenfalls im Zuge des Forschungsprojektes zur erweiterten Umfeldwahrnehmung autonomer Fahrzeuge an der Hochschule Coburg entwickelt wurde. </w:t>
+      </w:r>
+      <w:r>
+        <w:t xml:space="preserve">Die Kernfunktion der App besteht in der Aufnahme von gelabelten GNSS-Sequenzen, welche die Geräteposition über einen beliebigen Zeitraum abbilden. </w:t>
+      </w:r>
+      <w:r>
+        <w:t xml:space="preserve">Hierbei wird ein Intervall von einer Sekunde zwischen zwei aufeinanderfolgenden Koordinatenaufnahmen genutzt. </w:t>
+      </w:r>
+      <w:r>
+        <w:t xml:space="preserve">Abb. 13 zeigt einen Screenshot der Benutzeroberfläche von MotionTrace während einer Aufnahme, </w:t>
+      </w:r>
+      <w:r>
+        <w:t>die</w:t>
+      </w:r>
+      <w:r>
+        <w:t xml:space="preserve"> </w:t>
+      </w:r>
+      <w:r>
+        <w:t xml:space="preserve">durch den Nutzer </w:t>
+      </w:r>
+      <w:r>
+        <w:t xml:space="preserve">mit dem Label </w:t>
+      </w:r>
+      <w:r>
+        <w:rPr>
+          <w:i/>
+          <w:iCs/>
+        </w:rPr>
+        <w:t>Auto</w:t>
+      </w:r>
+      <w:r>
+        <w:t xml:space="preserve"> versehen wurde.</w:t>
+      </w:r>
+    </w:p>
+    <w:p>
+      <w:r>
+        <w:t xml:space="preserve">Die </w:t>
+      </w:r>
+      <w:r>
+        <w:t xml:space="preserve">durch MotionTrace aufgezeichneten </w:t>
+      </w:r>
+      <w:r>
+        <w:t xml:space="preserve">Sequenzen </w:t>
+      </w:r>
+      <w:r>
+        <w:t>können</w:t>
+      </w:r>
+      <w:r>
+        <w:t xml:space="preserve"> synchron zur Aufnahme als csv-Dateien auf dem Gerät gespeichert oder über das </w:t>
+      </w:r>
+      <w:r>
+        <w:rPr>
+          <w:color w:val="70AD47" w:themeColor="accent6"/>
+        </w:rPr>
+        <w:t>MQTT</w:t>
+      </w:r>
+      <w:r>
+        <w:rPr>
+          <w:color w:val="70AD47" w:themeColor="accent6"/>
+        </w:rPr>
+        <w:t>-Protokoll</w:t>
+      </w:r>
+      <w:r>
+        <w:t xml:space="preserve"> und im JSON-Format an einen beliebigen MQTT-Broker gesendet</w:t>
+      </w:r>
+      <w:r>
+        <w:t xml:space="preserve"> und von dort abgerufen</w:t>
+      </w:r>
+      <w:r>
+        <w:t xml:space="preserve"> werden.</w:t>
+      </w:r>
+      <w:r>
+        <w:t xml:space="preserve"> </w:t>
+      </w:r>
+      <w:r>
+        <w:t>Eine einzelne Positionsaufnahme (Zeile) in der</w:t>
+      </w:r>
+      <w:r>
+        <w:t xml:space="preserve"> zu einer Aufnahme zugehörigen</w:t>
+      </w:r>
+      <w:r>
+        <w:t xml:space="preserve"> csv-Datei umfasst dabei die in </w:t>
+      </w:r>
+      <w:r>
+        <w:rPr>
+          <w:color w:val="FF0000"/>
+        </w:rPr>
+        <w:t>Tabelle 1</w:t>
+      </w:r>
+      <w:r>
+        <w:t xml:space="preserve"> aufgeführten</w:t>
+      </w:r>
+      <w:r>
+        <w:t xml:space="preserve"> Felder (Spalten).</w:t>
+      </w:r>
+    </w:p>
+    <w:tbl>
+      <w:tblPr>
+        <w:tblStyle w:val="zuTabStandard"/>
+        <w:tblW w:w="0" w:type="auto"/>
+        <w:tblLook w:val="04A0" w:firstRow="1" w:lastRow="0" w:firstColumn="1" w:lastColumn="0" w:noHBand="0" w:noVBand="1"/>
+      </w:tblPr>
+      <w:tblGrid>
+        <w:gridCol w:w="1349"/>
+        <w:gridCol w:w="1198"/>
+        <w:gridCol w:w="6515"/>
+      </w:tblGrid>
+      <w:tr>
+        <w:trPr>
+          <w:cnfStyle w:val="100000000000" w:firstRow="1" w:lastRow="0" w:firstColumn="0" w:lastColumn="0" w:oddVBand="0" w:evenVBand="0" w:oddHBand="0" w:evenHBand="0" w:firstRowFirstColumn="0" w:firstRowLastColumn="0" w:lastRowFirstColumn="0" w:lastRowLastColumn="0"/>
+        </w:trPr>
+        <w:tc>
+          <w:tcPr>
+            <w:tcW w:w="1349" w:type="dxa"/>
+          </w:tcPr>
+          <w:p>
+            <w:pPr>
+              <w:pStyle w:val="TabStandard"/>
+            </w:pPr>
+            <w:r>
+              <w:t>B</w:t>
+            </w:r>
+            <w:r>
+              <w:t>ezeichner</w:t>
+            </w:r>
+          </w:p>
+        </w:tc>
+        <w:tc>
+          <w:tcPr>
+            <w:tcW w:w="1198" w:type="dxa"/>
+          </w:tcPr>
+          <w:p>
+            <w:pPr>
+              <w:pStyle w:val="TabStandard"/>
+            </w:pPr>
+            <w:r>
+              <w:t>Datentyp</w:t>
+            </w:r>
+          </w:p>
+        </w:tc>
+        <w:tc>
+          <w:tcPr>
+            <w:tcW w:w="6515" w:type="dxa"/>
+          </w:tcPr>
+          <w:p>
+            <w:pPr>
+              <w:pStyle w:val="TabStandard"/>
+            </w:pPr>
+            <w:r>
+              <w:t>Erläuterung</w:t>
+            </w:r>
+          </w:p>
+        </w:tc>
+      </w:tr>
+      <w:tr>
+        <w:tc>
+          <w:tcPr>
+            <w:tcW w:w="1349" w:type="dxa"/>
+          </w:tcPr>
+          <w:p>
+            <w:pPr>
+              <w:pStyle w:val="TabStandard"/>
+            </w:pPr>
+            <w:r>
+              <w:t>idx</w:t>
+            </w:r>
+          </w:p>
+        </w:tc>
+        <w:tc>
+          <w:tcPr>
+            <w:tcW w:w="1198" w:type="dxa"/>
+          </w:tcPr>
+          <w:p>
+            <w:pPr>
+              <w:pStyle w:val="TabStandard"/>
+            </w:pPr>
+            <w:r>
+              <w:t>Integer</w:t>
+            </w:r>
+          </w:p>
+        </w:tc>
+        <w:tc>
+          <w:tcPr>
+            <w:tcW w:w="6515" w:type="dxa"/>
+          </w:tcPr>
+          <w:p>
+            <w:pPr>
+              <w:pStyle w:val="TabStandard"/>
+            </w:pPr>
+            <w:r>
+              <w:t>Laufender Index, der die Reihenfolge der Positionsaufnahmen innerhalb einer Sequenz eindeutig festlegt.</w:t>
+            </w:r>
+          </w:p>
+        </w:tc>
+      </w:tr>
+      <w:tr>
+        <w:tc>
+          <w:tcPr>
+            <w:tcW w:w="1349" w:type="dxa"/>
+          </w:tcPr>
+          <w:p>
+            <w:pPr>
+              <w:pStyle w:val="TabStandard"/>
+            </w:pPr>
+            <w:r>
+              <w:t>type</w:t>
+            </w:r>
+          </w:p>
+        </w:tc>
+        <w:tc>
+          <w:tcPr>
+            <w:tcW w:w="1198" w:type="dxa"/>
+          </w:tcPr>
+          <w:p>
+            <w:pPr>
+              <w:pStyle w:val="TabStandard"/>
+            </w:pPr>
+            <w:r>
+              <w:t>Integer</w:t>
+            </w:r>
+          </w:p>
+        </w:tc>
+        <w:tc>
+          <w:tcPr>
+            <w:tcW w:w="6515" w:type="dxa"/>
+          </w:tcPr>
+          <w:p>
+            <w:pPr>
+              <w:pStyle w:val="TabStandard"/>
+            </w:pPr>
+            <w:r>
+              <w:t>Die Klasse des aufzeichnenden Verkehrsteilnehmers:</w:t>
+            </w:r>
+          </w:p>
+          <w:p>
+            <w:pPr>
+              <w:pStyle w:val="TabStandard"/>
+            </w:pPr>
+            <w:r>
+              <w:t>0 = Fußgänger, 1 = Fahrrad, 2 = Motorrad, 3 = Auto (, …)</w:t>
+            </w:r>
+          </w:p>
+        </w:tc>
+      </w:tr>
+      <w:tr>
+        <w:tc>
+          <w:tcPr>
+            <w:tcW w:w="1349" w:type="dxa"/>
+          </w:tcPr>
+          <w:p>
+            <w:pPr>
+              <w:pStyle w:val="TabStandard"/>
+            </w:pPr>
+            <w:r>
+              <w:t>lat</w:t>
+            </w:r>
+          </w:p>
+        </w:tc>
+        <w:tc>
+          <w:tcPr>
+            <w:tcW w:w="1198" w:type="dxa"/>
+          </w:tcPr>
+          <w:p>
+            <w:pPr>
+              <w:pStyle w:val="TabStandard"/>
+            </w:pPr>
+            <w:r>
+              <w:t>Double</w:t>
+            </w:r>
+          </w:p>
+        </w:tc>
+        <w:tc>
+          <w:tcPr>
+            <w:tcW w:w="6515" w:type="dxa"/>
+          </w:tcPr>
+          <w:p>
+            <w:pPr>
+              <w:pStyle w:val="TabStandard"/>
+            </w:pPr>
+            <w:r>
+              <w:t>Die geographische Breitenkoordinate in Dezimalgrad.</w:t>
+            </w:r>
+          </w:p>
+        </w:tc>
+      </w:tr>
+      <w:tr>
+        <w:tc>
+          <w:tcPr>
+            <w:tcW w:w="1349" w:type="dxa"/>
+          </w:tcPr>
+          <w:p>
+            <w:pPr>
+              <w:pStyle w:val="TabStandard"/>
+            </w:pPr>
+            <w:r>
+              <w:t>lon</w:t>
+            </w:r>
+          </w:p>
+        </w:tc>
+        <w:tc>
+          <w:tcPr>
+            <w:tcW w:w="1198" w:type="dxa"/>
+          </w:tcPr>
+          <w:p>
+            <w:pPr>
+              <w:pStyle w:val="TabStandard"/>
+            </w:pPr>
+            <w:r>
+              <w:t>Double</w:t>
+            </w:r>
+          </w:p>
+        </w:tc>
+        <w:tc>
+          <w:tcPr>
+            <w:tcW w:w="6515" w:type="dxa"/>
+          </w:tcPr>
+          <w:p>
+            <w:pPr>
+              <w:pStyle w:val="TabStandard"/>
+            </w:pPr>
+            <w:r>
+              <w:t>Die geographische Längenkoordinate in Dezimalgrad.</w:t>
+            </w:r>
+          </w:p>
+        </w:tc>
+      </w:tr>
+      <w:tr>
+        <w:tc>
+          <w:tcPr>
+            <w:tcW w:w="1349" w:type="dxa"/>
+          </w:tcPr>
+          <w:p>
+            <w:pPr>
+              <w:pStyle w:val="TabStandard"/>
+            </w:pPr>
+            <w:r>
+              <w:lastRenderedPageBreak/>
+              <w:t>accuracy</w:t>
+            </w:r>
+          </w:p>
+        </w:tc>
+        <w:tc>
+          <w:tcPr>
+            <w:tcW w:w="1198" w:type="dxa"/>
+          </w:tcPr>
+          <w:p>
+            <w:pPr>
+              <w:pStyle w:val="TabStandard"/>
+            </w:pPr>
+            <w:r>
+              <w:t>Double</w:t>
+            </w:r>
+          </w:p>
+        </w:tc>
+        <w:tc>
+          <w:tcPr>
+            <w:tcW w:w="6515" w:type="dxa"/>
+          </w:tcPr>
+          <w:p>
+            <w:pPr>
+              <w:pStyle w:val="TabStandard"/>
+            </w:pPr>
+            <w:r>
+              <w:t xml:space="preserve">Die geschätzte </w:t>
+            </w:r>
+            <w:r>
+              <w:t xml:space="preserve">radiale </w:t>
+            </w:r>
+            <w:r>
+              <w:t>Genauigkeit de</w:t>
+            </w:r>
+            <w:r>
+              <w:t>s</w:t>
+            </w:r>
+            <w:r>
+              <w:t xml:space="preserve"> aufgezeichneten Koordinaten</w:t>
+            </w:r>
+            <w:r>
+              <w:t>punktes</w:t>
+            </w:r>
+            <w:r>
+              <w:t xml:space="preserve"> in Meter.</w:t>
+            </w:r>
+          </w:p>
+        </w:tc>
+      </w:tr>
+      <w:tr>
+        <w:tc>
+          <w:tcPr>
+            <w:tcW w:w="1349" w:type="dxa"/>
+          </w:tcPr>
+          <w:p>
+            <w:pPr>
+              <w:pStyle w:val="TabStandard"/>
+            </w:pPr>
+            <w:r>
+              <w:t>time</w:t>
+            </w:r>
+          </w:p>
+        </w:tc>
+        <w:tc>
+          <w:tcPr>
+            <w:tcW w:w="1198" w:type="dxa"/>
+          </w:tcPr>
+          <w:p>
+            <w:pPr>
+              <w:pStyle w:val="TabStandard"/>
+            </w:pPr>
+            <w:r>
+              <w:t>Integer</w:t>
+            </w:r>
+          </w:p>
+        </w:tc>
+        <w:tc>
+          <w:tcPr>
+            <w:tcW w:w="6515" w:type="dxa"/>
+          </w:tcPr>
+          <w:p>
+            <w:pPr>
+              <w:pStyle w:val="TabStandard"/>
+            </w:pPr>
+            <w:r>
+              <w:t>Zeitstempel der Koordinatenaufzeichnung in Millisekunden seit</w:t>
+            </w:r>
+            <w:r>
+              <w:t xml:space="preserve"> der Unix-Epoche (01.01.1970 00:00:00 Uhr).</w:t>
+            </w:r>
+          </w:p>
+        </w:tc>
+      </w:tr>
+    </w:tbl>
+    <w:p>
+      <w:pPr>
+        <w:pStyle w:val="Beschriftung"/>
+        <w:jc w:val="center"/>
+      </w:pPr>
+      <w:r>
+        <w:t xml:space="preserve">Tab.  </w:t>
+      </w:r>
+      <w:fldSimple w:instr=" SEQ Tab._ \* ARABIC ">
+        <w:r>
+          <w:rPr>
+            <w:noProof/>
+          </w:rPr>
+          <w:t>1</w:t>
+        </w:r>
+      </w:fldSimple>
+      <w:r>
+        <w:t>: Spalten der von MotionTrace erzeugten csv-Dateien</w:t>
+      </w:r>
+    </w:p>
+    <w:p/>
+    <w:p>
+      <w:r>
+        <w:t>Insgesamt konnten sechs Freiwillige gewonnen werden, welche sich an der Datenerzeugung beteiligten und</w:t>
+      </w:r>
+      <w:r>
+        <w:t xml:space="preserve"> ihre Bewegung </w:t>
+      </w:r>
+      <w:r>
+        <w:t>als Fußgänger, Fahrradfahrer, Motorradfahrer oder Auto</w:t>
+      </w:r>
+      <w:r>
+        <w:t>fahrer</w:t>
+      </w:r>
+      <w:r>
+        <w:t xml:space="preserve"> </w:t>
+      </w:r>
+      <w:r>
+        <w:t xml:space="preserve">im Straßenverkehr </w:t>
+      </w:r>
+      <w:r>
+        <w:t>über einen Zeitraum von etwa zwei Monaten</w:t>
+      </w:r>
+      <w:r>
+        <w:t xml:space="preserve"> h</w:t>
+      </w:r>
+      <w:r>
+        <w:t>inweg regelmäßig</w:t>
+      </w:r>
+      <w:r>
+        <w:t xml:space="preserve"> mittels MotionTrace aufgenommen haben.</w:t>
+      </w:r>
+      <w:r>
+        <w:t xml:space="preserve"> Hierdurch konnten insgesamt </w:t>
+      </w:r>
+      <w:r>
+        <w:rPr>
+          <w:color w:val="FF0000"/>
+        </w:rPr>
+        <w:t>1</w:t>
+      </w:r>
+      <w:r>
+        <w:rPr>
+          <w:color w:val="FF0000"/>
+        </w:rPr>
+        <w:t>74</w:t>
+      </w:r>
+      <w:r>
+        <w:rPr>
+          <w:color w:val="FF0000"/>
+        </w:rPr>
+        <w:t xml:space="preserve"> </w:t>
+      </w:r>
+      <w:r>
+        <w:rPr>
+          <w:color w:val="FF0000"/>
+        </w:rPr>
+        <w:t>GNSS-Sequenzen</w:t>
+      </w:r>
+      <w:r>
+        <w:rPr>
+          <w:color w:val="FF0000"/>
+        </w:rPr>
+        <w:t xml:space="preserve"> </w:t>
+      </w:r>
+      <w:r>
+        <w:t>mit einer Gesamtlänge von</w:t>
+      </w:r>
+      <w:r>
+        <w:t xml:space="preserve"> ca.</w:t>
+      </w:r>
+      <w:r>
+        <w:t xml:space="preserve"> </w:t>
+      </w:r>
+      <w:r>
+        <w:rPr>
+          <w:color w:val="FF0000"/>
+        </w:rPr>
+        <w:t>32</w:t>
+      </w:r>
+      <w:r>
+        <w:rPr>
+          <w:color w:val="FF0000"/>
+        </w:rPr>
+        <w:t xml:space="preserve"> Stunden </w:t>
+      </w:r>
+      <w:r>
+        <w:t>als Datengrundlage</w:t>
+      </w:r>
+      <w:r>
+        <w:t xml:space="preserve"> für diese Arbeit</w:t>
+      </w:r>
+      <w:r>
+        <w:t xml:space="preserve"> gesammelt werden.</w:t>
+      </w:r>
+    </w:p>
+    <w:p>
+      <w:pPr>
+        <w:pStyle w:val="AbbMitRahmen"/>
+        <w:keepNext/>
+      </w:pPr>
+      <w:r>
+        <w:drawing>
+          <wp:inline distT="0" distB="0" distL="0" distR="0" wp14:anchorId="7863BDBD" wp14:editId="167C7CAA">
+            <wp:extent cx="1863514" cy="4038600"/>
+            <wp:effectExtent l="95250" t="95250" r="80010" b="76200"/>
+            <wp:docPr id="15" name="Inhaltsplatzhalter 14" descr="Ein Bild, das Text, Karte, Screenshot enthält.&#10;&#10;Automatisch generierte Beschreibung">
+              <a:extLst xmlns:a="http://schemas.openxmlformats.org/drawingml/2006/main">
+                <a:ext uri="{FF2B5EF4-FFF2-40B4-BE49-F238E27FC236}">
+                  <a16:creationId xmlns:a16="http://schemas.microsoft.com/office/drawing/2014/main" id="{72CF4F64-4810-D0CD-45A5-8FEA8C2A4F68}"/>
+                </a:ext>
+              </a:extLst>
+            </wp:docPr>
+            <wp:cNvGraphicFramePr>
+              <a:graphicFrameLocks xmlns:a="http://schemas.openxmlformats.org/drawingml/2006/main" noGrp="1" noChangeAspect="1"/>
+            </wp:cNvGraphicFramePr>
+            <a:graphic xmlns:a="http://schemas.openxmlformats.org/drawingml/2006/main">
+              <a:graphicData uri="http://schemas.openxmlformats.org/drawingml/2006/picture">
+                <pic:pic xmlns:pic="http://schemas.openxmlformats.org/drawingml/2006/picture">
+                  <pic:nvPicPr>
+                    <pic:cNvPr id="15" name="Inhaltsplatzhalter 14" descr="Ein Bild, das Text, Karte, Screenshot enthält.&#10;&#10;Automatisch generierte Beschreibung">
+                      <a:extLst>
+                        <a:ext uri="{FF2B5EF4-FFF2-40B4-BE49-F238E27FC236}">
+                          <a16:creationId xmlns:a16="http://schemas.microsoft.com/office/drawing/2014/main" id="{72CF4F64-4810-D0CD-45A5-8FEA8C2A4F68}"/>
+                        </a:ext>
+                      </a:extLst>
+                    </pic:cNvPr>
+                    <pic:cNvPicPr>
+                      <a:picLocks noGrp="1" noChangeAspect="1"/>
+                    </pic:cNvPicPr>
+                  </pic:nvPicPr>
+                  <pic:blipFill>
+                    <a:blip r:embed="rId27" cstate="print">
+                      <a:extLst>
+                        <a:ext uri="{28A0092B-C50C-407E-A947-70E740481C1C}">
+                          <a14:useLocalDpi xmlns:a14="http://schemas.microsoft.com/office/drawing/2010/main" val="0"/>
+                        </a:ext>
+                      </a:extLst>
+                    </a:blip>
+                    <a:stretch>
+                      <a:fillRect/>
+                    </a:stretch>
+                  </pic:blipFill>
+                  <pic:spPr>
+                    <a:xfrm>
+                      <a:off x="0" y="0"/>
+                      <a:ext cx="1868622" cy="4049670"/>
+                    </a:xfrm>
+                    <a:prstGeom prst="roundRect">
+                      <a:avLst>
+                        <a:gd name="adj" fmla="val 2828"/>
+                      </a:avLst>
+                    </a:prstGeom>
+                    <a:solidFill>
+                      <a:srgbClr val="FFFFFF"/>
+                    </a:solidFill>
+                    <a:ln w="76200" cap="sq">
+                      <a:solidFill>
+                        <a:srgbClr val="292929"/>
+                      </a:solidFill>
+                      <a:miter lim="800000"/>
+                    </a:ln>
+                    <a:effectLst/>
+                    <a:scene3d>
+                      <a:camera prst="orthographicFront"/>
+                      <a:lightRig rig="threePt" dir="t">
+                        <a:rot lat="0" lon="0" rev="2700000"/>
+                      </a:lightRig>
+                    </a:scene3d>
+                    <a:sp3d>
+                      <a:bevelT h="38100"/>
+                      <a:contourClr>
+                        <a:srgbClr val="C0C0C0"/>
+                      </a:contourClr>
+                    </a:sp3d>
+                  </pic:spPr>
+                </pic:pic>
+              </a:graphicData>
+            </a:graphic>
+          </wp:inline>
+        </w:drawing>
+      </w:r>
+    </w:p>
+    <w:p>
+      <w:pPr>
+        <w:pStyle w:val="Beschriftung"/>
+        <w:jc w:val="center"/>
+      </w:pPr>
+      <w:r>
+        <w:t xml:space="preserve">Abb.  </w:t>
+      </w:r>
+      <w:fldSimple w:instr=" SEQ Abb._ \* ARABIC ">
+        <w:r>
+          <w:rPr>
+            <w:noProof/>
+          </w:rPr>
+          <w:t>13</w:t>
+        </w:r>
+      </w:fldSimple>
+      <w:r>
+        <w:t>: Screenshot der MotionTrace-App</w:t>
+      </w:r>
+    </w:p>
+    <w:p>
+      <w:pPr>
+        <w:pStyle w:val="berschrift2"/>
+      </w:pPr>
       <w:bookmarkStart w:id="51" w:name="_Toc139037495"/>
       <w:r>
-        <w:t>Beschreibung de</w:t>
+        <w:t>Be</w:t>
+      </w:r>
+      <w:r>
+        <w:t>trachtung</w:t>
+      </w:r>
+      <w:r>
+        <w:t xml:space="preserve"> de</w:t>
       </w:r>
       <w:r>
         <w:t xml:space="preserve">r </w:t>
@@ -19079,6 +20024,7 @@
         <w:rPr>
           <w:color w:val="70AD47" w:themeColor="accent6"/>
         </w:rPr>
+        <w:lastRenderedPageBreak/>
         <w:t>Wie sehen die Rohdaten aus?</w:t>
       </w:r>
     </w:p>
@@ -19267,11 +20213,7 @@
     </w:p>
     <w:p>
       <w:pPr>
-        <w:pStyle w:val="berschrift3"/>
-        <w:numPr>
-          <w:ilvl w:val="2"/>
-          <w:numId w:val="1"/>
-        </w:numPr>
+        <w:pStyle w:val="berschrift2"/>
       </w:pPr>
       <w:bookmarkStart w:id="62" w:name="_Toc139037506"/>
       <w:r>
@@ -19287,7 +20229,7 @@
     </w:p>
     <w:p>
       <w:pPr>
-        <w:pStyle w:val="berschrift3"/>
+        <w:pStyle w:val="berschrift2"/>
       </w:pPr>
       <w:bookmarkStart w:id="63" w:name="_Toc139037507"/>
       <w:r>
@@ -19297,7 +20239,7 @@
     </w:p>
     <w:p>
       <w:pPr>
-        <w:pStyle w:val="berschrift3"/>
+        <w:pStyle w:val="berschrift2"/>
       </w:pPr>
       <w:bookmarkStart w:id="64" w:name="_Toc139037508"/>
       <w:r>
@@ -20173,11 +21115,55 @@
           </w:r>
           <w:bookmarkStart w:id="94" w:name="_CTVL001220b7cdd265643e0b822e591d1a0941e"/>
           <w:r>
-            <w:t>D. Fischer, „Verwendung von Positionsdaten zur automatisierten Klassifizierung von Verkehrsteilnehmern mittels maschinellen Lernverfahren,“ Masterarbeit, Hochschule für angewandte Wissenschaften Coburg, 2023</w:t>
-          </w:r>
-          <w:bookmarkEnd w:id="94"/>
-          <w:r>
-            <w:t>.</w:t>
+            <w:t>D. Fischer, „Verwendung von Positionsdaten zur automatisierten Klassifizierung von Verkehrsteilnehmern mittels maschinellen Lernverfahren,“ Masterarbeit, Hochschule für angewandte Wissenschaften Coburg, 2023.</w:t>
+          </w:r>
+        </w:p>
+        <w:bookmarkEnd w:id="94"/>
+        <w:p>
+          <w:pPr>
+            <w:pStyle w:val="CitaviBibliographyEntry"/>
+          </w:pPr>
+          <w:r>
+            <w:rPr>
+              <w:lang w:val="en-GB"/>
+            </w:rPr>
+            <w:t>[28]</w:t>
+          </w:r>
+          <w:r>
+            <w:rPr>
+              <w:lang w:val="en-GB"/>
+            </w:rPr>
+            <w:tab/>
+          </w:r>
+          <w:bookmarkStart w:id="95" w:name="_CTVL0014a52a8e07de74ef2a96be8586e74a69c"/>
+          <w:r>
+            <w:rPr>
+              <w:lang w:val="en-GB"/>
+            </w:rPr>
+            <w:t>Z. Sun und X. Ban, „Vehicle classification using GPS data,“</w:t>
+          </w:r>
+          <w:bookmarkEnd w:id="95"/>
+          <w:r>
+            <w:rPr>
+              <w:lang w:val="en-GB"/>
+            </w:rPr>
+            <w:t xml:space="preserve"> </w:t>
+          </w:r>
+          <w:r>
+            <w:rPr>
+              <w:i/>
+              <w:lang w:val="en-GB"/>
+            </w:rPr>
+            <w:t>Transportation Research Part C: Emerging Technologies</w:t>
+          </w:r>
+          <w:r>
+            <w:rPr>
+              <w:lang w:val="en-GB"/>
+            </w:rPr>
+            <w:t xml:space="preserve">, Jg. 37, S. 102–117, 2013. doi: 10.1016/j.trc.2013.09.015. </w:t>
+          </w:r>
+          <w:r>
+            <w:t>[Online]. Verfügbar unter: https://​www.sciencedirect.com​/​science/​article/​pii/​S0968090X13002040</w:t>
           </w:r>
           <w:r>
             <w:fldChar w:fldCharType="end"/>
@@ -20200,16 +21186,16 @@
       <w:pPr>
         <w:pStyle w:val="AnhangA1"/>
       </w:pPr>
-      <w:bookmarkStart w:id="95" w:name="_Toc139037512"/>
+      <w:bookmarkStart w:id="96" w:name="_Toc139037512"/>
       <w:r>
         <w:lastRenderedPageBreak/>
         <w:t>Test</w:t>
       </w:r>
-      <w:bookmarkEnd w:id="95"/>
+      <w:bookmarkEnd w:id="96"/>
     </w:p>
     <w:p/>
     <w:sectPr>
-      <w:headerReference w:type="default" r:id="rId27"/>
+      <w:headerReference w:type="default" r:id="rId28"/>
       <w:pgSz w:w="11906" w:h="16838"/>
       <w:pgMar w:top="1417" w:right="1417" w:bottom="1134" w:left="1417" w:header="708" w:footer="708" w:gutter="0"/>
       <w:cols w:space="708"/>
@@ -20347,7 +21333,7 @@
         <w:rPr>
           <w:noProof/>
         </w:rPr>
-        <w:t>Verwandte Arbeiten</w:t>
+        <w:t>Umsetzung des Map-Matchings</w:t>
       </w:r>
     </w:fldSimple>
   </w:p>
@@ -28776,9 +29762,11 @@
     <w:rsid w:val="002360D7"/>
     <w:rsid w:val="002B5FBE"/>
     <w:rsid w:val="00345489"/>
+    <w:rsid w:val="00393ADB"/>
     <w:rsid w:val="0046100B"/>
     <w:rsid w:val="00474457"/>
     <w:rsid w:val="00495137"/>
+    <w:rsid w:val="004A6049"/>
     <w:rsid w:val="004D1F39"/>
     <w:rsid w:val="00556796"/>
     <w:rsid w:val="005711E1"/>
@@ -28798,6 +29786,8 @@
     <w:rsid w:val="00975290"/>
     <w:rsid w:val="009D4832"/>
     <w:rsid w:val="009F2BB4"/>
+    <w:rsid w:val="00A65EAE"/>
+    <w:rsid w:val="00B93F81"/>
     <w:rsid w:val="00BB0CDA"/>
     <w:rsid w:val="00C22B26"/>
     <w:rsid w:val="00C269EE"/>
@@ -29342,14 +30332,6 @@
       <w14:ligatures w14:val="standardContextual"/>
     </w:rPr>
   </w:style>
-  <w:style w:type="paragraph" w:customStyle="1" w:styleId="6C99BC84F9624455BF43FFFB80E8A5F0">
-    <w:name w:val="6C99BC84F9624455BF43FFFB80E8A5F0"/>
-    <w:rsid w:val="009D4832"/>
-    <w:rPr>
-      <w:kern w:val="2"/>
-      <w14:ligatures w14:val="standardContextual"/>
-    </w:rPr>
-  </w:style>
 </w:styles>
 </file>
 

</xml_diff>